<commit_message>
Added first segment for dissertation and the diary
</commit_message>
<xml_diff>
--- a/Documentation/Dissertation.docx
+++ b/Documentation/Dissertation.docx
@@ -193,7 +193,7 @@
             </w:rPr>
             <w:fldChar w:fldCharType="separate"/>
           </w:r>
-          <w:hyperlink w:anchor="_Toc86844196" w:history="1">
+          <w:hyperlink w:anchor="_Toc86934084" w:history="1">
             <w:r>
               <w:rPr>
                 <w:rStyle w:val="Hyperlink"/>
@@ -237,7 +237,7 @@
                 <w:noProof/>
                 <w:webHidden/>
               </w:rPr>
-              <w:instrText xml:space="preserve"> PAGEREF _Toc86844196 \h </w:instrText>
+              <w:instrText xml:space="preserve"> PAGEREF _Toc86934084 \h </w:instrText>
             </w:r>
             <w:r>
               <w:rPr>
@@ -283,7 +283,7 @@
               <w:lang w:eastAsia="en-GB"/>
             </w:rPr>
           </w:pPr>
-          <w:hyperlink w:anchor="_Toc86844197" w:history="1">
+          <w:hyperlink w:anchor="_Toc86934085" w:history="1">
             <w:r>
               <w:rPr>
                 <w:rStyle w:val="Hyperlink"/>
@@ -306,7 +306,7 @@
                 <w:rStyle w:val="Hyperlink"/>
                 <w:noProof/>
               </w:rPr>
-              <w:t>Literature Review &amp; Design Process</w:t>
+              <w:t>Literature Review</w:t>
             </w:r>
             <w:r>
               <w:rPr>
@@ -327,7 +327,7 @@
                 <w:noProof/>
                 <w:webHidden/>
               </w:rPr>
-              <w:instrText xml:space="preserve"> PAGEREF _Toc86844197 \h </w:instrText>
+              <w:instrText xml:space="preserve"> PAGEREF _Toc86934085 \h </w:instrText>
             </w:r>
             <w:r>
               <w:rPr>
@@ -348,6 +348,186 @@
                 <w:webHidden/>
               </w:rPr>
               <w:t>2</w:t>
+            </w:r>
+            <w:r>
+              <w:rPr>
+                <w:noProof/>
+                <w:webHidden/>
+              </w:rPr>
+              <w:fldChar w:fldCharType="end"/>
+            </w:r>
+          </w:hyperlink>
+        </w:p>
+        <w:p>
+          <w:pPr>
+            <w:pStyle w:val="TOC2"/>
+            <w:tabs>
+              <w:tab w:val="left" w:pos="1100"/>
+              <w:tab w:val="right" w:leader="dot" w:pos="7926"/>
+            </w:tabs>
+            <w:rPr>
+              <w:rFonts w:asciiTheme="minorHAnsi" w:eastAsiaTheme="minorEastAsia" w:hAnsiTheme="minorHAnsi" w:cstheme="minorBidi"/>
+              <w:noProof/>
+              <w:sz w:val="22"/>
+              <w:szCs w:val="22"/>
+              <w:lang w:eastAsia="en-GB"/>
+            </w:rPr>
+          </w:pPr>
+          <w:hyperlink w:anchor="_Toc86934086" w:history="1">
+            <w:r>
+              <w:rPr>
+                <w:rStyle w:val="Hyperlink"/>
+                <w:noProof/>
+              </w:rPr>
+              <w:t>2.1</w:t>
+            </w:r>
+            <w:r>
+              <w:rPr>
+                <w:rFonts w:asciiTheme="minorHAnsi" w:eastAsiaTheme="minorEastAsia" w:hAnsiTheme="minorHAnsi" w:cstheme="minorBidi"/>
+                <w:noProof/>
+                <w:sz w:val="22"/>
+                <w:szCs w:val="22"/>
+                <w:lang w:eastAsia="en-GB"/>
+              </w:rPr>
+              <w:tab/>
+            </w:r>
+            <w:r>
+              <w:rPr>
+                <w:rStyle w:val="Hyperlink"/>
+                <w:noProof/>
+              </w:rPr>
+              <w:t>Dwarf Fortress</w:t>
+            </w:r>
+            <w:r>
+              <w:rPr>
+                <w:noProof/>
+                <w:webHidden/>
+              </w:rPr>
+              <w:tab/>
+            </w:r>
+            <w:r>
+              <w:rPr>
+                <w:noProof/>
+                <w:webHidden/>
+              </w:rPr>
+              <w:fldChar w:fldCharType="begin"/>
+            </w:r>
+            <w:r>
+              <w:rPr>
+                <w:noProof/>
+                <w:webHidden/>
+              </w:rPr>
+              <w:instrText xml:space="preserve"> PAGEREF _Toc86934086 \h </w:instrText>
+            </w:r>
+            <w:r>
+              <w:rPr>
+                <w:noProof/>
+                <w:webHidden/>
+              </w:rPr>
+            </w:r>
+            <w:r>
+              <w:rPr>
+                <w:noProof/>
+                <w:webHidden/>
+              </w:rPr>
+              <w:fldChar w:fldCharType="separate"/>
+            </w:r>
+            <w:r>
+              <w:rPr>
+                <w:noProof/>
+                <w:webHidden/>
+              </w:rPr>
+              <w:t>2</w:t>
+            </w:r>
+            <w:r>
+              <w:rPr>
+                <w:noProof/>
+                <w:webHidden/>
+              </w:rPr>
+              <w:fldChar w:fldCharType="end"/>
+            </w:r>
+          </w:hyperlink>
+        </w:p>
+        <w:p>
+          <w:pPr>
+            <w:pStyle w:val="TOC2"/>
+            <w:tabs>
+              <w:tab w:val="left" w:pos="1100"/>
+              <w:tab w:val="right" w:leader="dot" w:pos="7926"/>
+            </w:tabs>
+            <w:rPr>
+              <w:rFonts w:asciiTheme="minorHAnsi" w:eastAsiaTheme="minorEastAsia" w:hAnsiTheme="minorHAnsi" w:cstheme="minorBidi"/>
+              <w:noProof/>
+              <w:sz w:val="22"/>
+              <w:szCs w:val="22"/>
+              <w:lang w:eastAsia="en-GB"/>
+            </w:rPr>
+          </w:pPr>
+          <w:hyperlink w:anchor="_Toc86934087" w:history="1">
+            <w:r>
+              <w:rPr>
+                <w:rStyle w:val="Hyperlink"/>
+                <w:noProof/>
+              </w:rPr>
+              <w:t>2.1.1</w:t>
+            </w:r>
+            <w:r>
+              <w:rPr>
+                <w:rFonts w:asciiTheme="minorHAnsi" w:eastAsiaTheme="minorEastAsia" w:hAnsiTheme="minorHAnsi" w:cstheme="minorBidi"/>
+                <w:noProof/>
+                <w:sz w:val="22"/>
+                <w:szCs w:val="22"/>
+                <w:lang w:eastAsia="en-GB"/>
+              </w:rPr>
+              <w:tab/>
+            </w:r>
+            <w:r>
+              <w:rPr>
+                <w:rStyle w:val="Hyperlink"/>
+                <w:noProof/>
+              </w:rPr>
+              <w:t>Dwarf Fortress World Generation</w:t>
+            </w:r>
+            <w:r>
+              <w:rPr>
+                <w:noProof/>
+                <w:webHidden/>
+              </w:rPr>
+              <w:tab/>
+            </w:r>
+            <w:r>
+              <w:rPr>
+                <w:noProof/>
+                <w:webHidden/>
+              </w:rPr>
+              <w:fldChar w:fldCharType="begin"/>
+            </w:r>
+            <w:r>
+              <w:rPr>
+                <w:noProof/>
+                <w:webHidden/>
+              </w:rPr>
+              <w:instrText xml:space="preserve"> PAGEREF _Toc86934087 \h </w:instrText>
+            </w:r>
+            <w:r>
+              <w:rPr>
+                <w:noProof/>
+                <w:webHidden/>
+              </w:rPr>
+            </w:r>
+            <w:r>
+              <w:rPr>
+                <w:noProof/>
+                <w:webHidden/>
+              </w:rPr>
+              <w:fldChar w:fldCharType="separate"/>
+            </w:r>
+            <w:r>
+              <w:rPr>
+                <w:noProof/>
+                <w:webHidden/>
+              </w:rPr>
+              <w:t>3</w:t>
             </w:r>
             <w:r>
               <w:rPr>
@@ -373,7 +553,7 @@
               <w:lang w:eastAsia="en-GB"/>
             </w:rPr>
           </w:pPr>
-          <w:hyperlink w:anchor="_Toc86844198" w:history="1">
+          <w:hyperlink w:anchor="_Toc86934088" w:history="1">
             <w:r>
               <w:rPr>
                 <w:rStyle w:val="Hyperlink"/>
@@ -417,7 +597,7 @@
                 <w:noProof/>
                 <w:webHidden/>
               </w:rPr>
-              <w:instrText xml:space="preserve"> PAGEREF _Toc86844198 \h </w:instrText>
+              <w:instrText xml:space="preserve"> PAGEREF _Toc86934088 \h </w:instrText>
             </w:r>
             <w:r>
               <w:rPr>
@@ -437,7 +617,7 @@
                 <w:noProof/>
                 <w:webHidden/>
               </w:rPr>
-              <w:t>2</w:t>
+              <w:t>3</w:t>
             </w:r>
             <w:r>
               <w:rPr>
@@ -495,7 +675,7 @@
         <w:pStyle w:val="heading1"/>
         <w:textAlignment w:val="baseline"/>
       </w:pPr>
-      <w:bookmarkStart w:id="0" w:name="_Toc86844196"/>
+      <w:bookmarkStart w:id="0" w:name="_Toc86934084"/>
       <w:r>
         <w:lastRenderedPageBreak/>
         <w:t>Introduction</w:t>
@@ -521,7 +701,7 @@
         <w:pStyle w:val="heading1"/>
         <w:textAlignment w:val="baseline"/>
       </w:pPr>
-      <w:bookmarkStart w:id="1" w:name="_Toc86844197"/>
+      <w:bookmarkStart w:id="1" w:name="_Toc86934085"/>
       <w:r>
         <w:t>Literature Review</w:t>
       </w:r>
@@ -531,25 +711,802 @@
       <w:pPr>
         <w:pStyle w:val="p1a"/>
       </w:pPr>
+      <w:r>
+        <w:t xml:space="preserve">The uniquity of this project comes in the form of its ability to put existing concepts such as world generation and time simulation together – software already exists to complete some of the objectives of this </w:t>
+      </w:r>
+      <w:r>
+        <w:t>artefact,</w:t>
+      </w:r>
+      <w:r>
+        <w:t xml:space="preserve"> but little has been done to collate these ideas into one package. </w:t>
+      </w:r>
+      <w:r>
+        <w:t>In order to perfect the individual components of the project, analysis into similar projects was</w:t>
+      </w:r>
+      <w:r>
+        <w:t xml:space="preserve"> completed.</w:t>
+      </w:r>
     </w:p>
     <w:p>
       <w:pPr>
+        <w:ind w:firstLine="0"/>
+      </w:pPr>
+    </w:p>
+    <w:p>
+      <w:pPr>
+        <w:pStyle w:val="heading2"/>
+        <w:spacing w:before="0"/>
+        <w:textAlignment w:val="baseline"/>
+      </w:pPr>
+      <w:bookmarkStart w:id="2" w:name="_Toc86934086"/>
+      <w:r>
+        <w:t>Dwarf Fortress</w:t>
+      </w:r>
+      <w:bookmarkEnd w:id="2"/>
+    </w:p>
+    <w:p>
+      <w:pPr>
+        <w:ind w:firstLine="0"/>
+      </w:pPr>
+      <w:r>
+        <w:t xml:space="preserve">The first similar system identified was the 2006 game </w:t>
+      </w:r>
+      <w:r>
+        <w:t xml:space="preserve">Dwarf Fortress </w:t>
+      </w:r>
+      <w:sdt>
+        <w:sdtPr>
+          <w:id w:val="1960843999"/>
+          <w:citation/>
+        </w:sdtPr>
+        <w:sdtContent>
+          <w:r>
+            <w:fldChar w:fldCharType="begin"/>
+          </w:r>
+          <w:r>
+            <w:instrText xml:space="preserve"> CITATION Tar06 \l 2057 </w:instrText>
+          </w:r>
+          <w:r>
+            <w:fldChar w:fldCharType="separate"/>
+          </w:r>
+          <w:r>
+            <w:rPr>
+              <w:noProof/>
+            </w:rPr>
+            <w:t>(Tarn Adams, 2006)</w:t>
+          </w:r>
+          <w:r>
+            <w:fldChar w:fldCharType="end"/>
+          </w:r>
+        </w:sdtContent>
+      </w:sdt>
+      <w:r>
+        <w:t xml:space="preserve">. This game, </w:t>
+      </w:r>
+      <w:r>
+        <w:t>which began development in 2002</w:t>
+      </w:r>
+      <w:r>
+        <w:t xml:space="preserve">, </w:t>
+      </w:r>
+      <w:r>
+        <w:t xml:space="preserve">is set in a world populated by fantasy creatures such as elves, </w:t>
+      </w:r>
+      <w:r>
+        <w:t>dwarves,</w:t>
+      </w:r>
+      <w:r>
+        <w:t xml:space="preserve"> and goblins. </w:t>
+      </w:r>
+      <w:r>
+        <w:t>The objective of the player is to build a new colony for their chosen dwarven civilisation, trade with nearby populations and accumulate wealth. The game is notorious for its difficulty and attention to detail, particularly in its simulation of the world.</w:t>
+      </w:r>
+    </w:p>
+    <w:p>
+      <w:pPr>
+        <w:ind w:firstLine="0"/>
+      </w:pPr>
+    </w:p>
+    <w:p>
+      <w:pPr>
+        <w:ind w:firstLine="0"/>
+      </w:pPr>
+      <w:r>
+        <w:t>Th</w:t>
+      </w:r>
+      <w:r>
+        <w:t>e game</w:t>
+      </w:r>
+      <w:r>
+        <w:t xml:space="preserve"> world is generated by the player at the </w:t>
+      </w:r>
+      <w:r>
+        <w:t xml:space="preserve">beginning </w:t>
+      </w:r>
+      <w:r>
+        <w:t xml:space="preserve">of the game </w:t>
+      </w:r>
+      <w:r>
+        <w:t>and</w:t>
+      </w:r>
+      <w:r>
+        <w:t xml:space="preserve"> uses an entirely random </w:t>
+      </w:r>
+      <w:r>
+        <w:t>map</w:t>
+      </w:r>
+      <w:r>
+        <w:t xml:space="preserve"> fit with its own history and civilisations</w:t>
+      </w:r>
+      <w:r>
+        <w:t xml:space="preserve">, as well as records </w:t>
+      </w:r>
+      <w:r>
+        <w:t>such as that of</w:t>
+      </w:r>
+      <w:r>
+        <w:t xml:space="preserve"> key peoples and </w:t>
+      </w:r>
+      <w:r>
+        <w:t>artefacts</w:t>
+      </w:r>
+      <w:r>
+        <w:t>.</w:t>
+      </w:r>
+      <w:r>
+        <w:t xml:space="preserve"> This, much like the artefact under development for this project, is done from the beginning</w:t>
+      </w:r>
+      <w:r>
+        <w:t xml:space="preserve"> of history</w:t>
+      </w:r>
+      <w:r>
+        <w:t>, starting with an empty map that slowly becomes populated as time progresses.</w:t>
+      </w:r>
+      <w:r>
+        <w:t xml:space="preserve"> The impact of this approach to simulation allows </w:t>
+      </w:r>
+      <w:r>
+        <w:t>the world</w:t>
+      </w:r>
+      <w:r>
+        <w:t xml:space="preserve"> to be</w:t>
+      </w:r>
+      <w:r>
+        <w:t xml:space="preserve"> truly defined by what occurred in its pa</w:t>
+      </w:r>
+      <w:r>
+        <w:t>st</w:t>
+      </w:r>
+      <w:r>
+        <w:t>:</w:t>
+      </w:r>
+      <w:r>
+        <w:t xml:space="preserve"> wars fought between nations in the past may affect the players ability to trade with </w:t>
+      </w:r>
+      <w:r>
+        <w:t xml:space="preserve">others, artefacts of ancient history may be found by the player and can be stolen by enemies, the titular dwarves can even be seen engraving depictions of historical events or peoples in some cases. </w:t>
+      </w:r>
+    </w:p>
+    <w:p>
+      <w:pPr>
+        <w:ind w:firstLine="0"/>
+      </w:pPr>
+    </w:p>
+    <w:p>
+      <w:pPr>
+        <w:ind w:firstLine="0"/>
+      </w:pPr>
+      <w:r>
+        <w:t xml:space="preserve">This historical simulation system also has a direct impact on gameplay, a testament to the depth of the implementation. </w:t>
+      </w:r>
+      <w:r>
+        <w:t xml:space="preserve">Some </w:t>
+      </w:r>
+      <w:r>
+        <w:t xml:space="preserve">interesting </w:t>
+      </w:r>
+      <w:r>
+        <w:t>examples of how the timeline of the world can affect gameplay are as follows:</w:t>
+      </w:r>
+    </w:p>
+    <w:p>
+      <w:pPr>
+        <w:ind w:firstLine="0"/>
+      </w:pPr>
+    </w:p>
+    <w:p>
+      <w:pPr>
+        <w:pStyle w:val="ListParagraph"/>
+        <w:numPr>
+          <w:ilvl w:val="0"/>
+          <w:numId w:val="6"/>
+        </w:numPr>
+      </w:pPr>
+      <w:r>
+        <w:t xml:space="preserve">When starting a game, the player may choose their civilisation and what resources they will </w:t>
+      </w:r>
+      <w:r>
+        <w:t>bring to their new colony. The resources available are defined by what the chosen civilisation is capable of – such as what metals they have available or what animals the nation has successfully domesticated.</w:t>
+      </w:r>
+      <w:r>
+        <w:t xml:space="preserve"> </w:t>
+      </w:r>
+    </w:p>
+    <w:p>
+      <w:pPr>
+        <w:pStyle w:val="ListParagraph"/>
+        <w:numPr>
+          <w:ilvl w:val="0"/>
+          <w:numId w:val="6"/>
+        </w:numPr>
+      </w:pPr>
+      <w:r>
+        <w:t>It is possible for a player to find themselves in a world that is missing a race, including as the playable dwarves, as a result of past events such as wars.</w:t>
+      </w:r>
+      <w:r>
+        <w:t xml:space="preserve"> </w:t>
+      </w:r>
+    </w:p>
+    <w:p>
+      <w:pPr>
+        <w:pStyle w:val="ListParagraph"/>
+        <w:numPr>
+          <w:ilvl w:val="0"/>
+          <w:numId w:val="6"/>
+        </w:numPr>
+      </w:pPr>
+      <w:r>
+        <w:t>The world is able to undergo changes in “</w:t>
+      </w:r>
+      <w:r>
+        <w:t>age</w:t>
+      </w:r>
+      <w:r>
+        <w:t xml:space="preserve">”, as defined by what peoples and monsters exist in the world at any given time. </w:t>
+      </w:r>
+      <w:r>
+        <w:t>It is even possible for the world to enter a state in which all fantasy elements, such as dragons or monsters, have become extinct, which is referred to by the game as “The Age of Civilisation”</w:t>
+      </w:r>
+      <w:r>
+        <w:t xml:space="preserve"> </w:t>
+      </w:r>
+      <w:sdt>
+        <w:sdtPr>
+          <w:id w:val="-915550983"/>
+          <w:citation/>
+        </w:sdtPr>
+        <w:sdtContent>
+          <w:r>
+            <w:fldChar w:fldCharType="begin"/>
+          </w:r>
+          <w:r>
+            <w:instrText xml:space="preserve">CITATION Dwa10 \l 2057 </w:instrText>
+          </w:r>
+          <w:r>
+            <w:fldChar w:fldCharType="separate"/>
+          </w:r>
+          <w:r>
+            <w:rPr>
+              <w:noProof/>
+            </w:rPr>
+            <w:t>(Dwarf Fortress Wiki, n.d.)</w:t>
+          </w:r>
+          <w:r>
+            <w:fldChar w:fldCharType="end"/>
+          </w:r>
+        </w:sdtContent>
+      </w:sdt>
+    </w:p>
+    <w:p>
+      <w:pPr>
+        <w:ind w:firstLine="0"/>
+      </w:pPr>
+    </w:p>
+    <w:p>
+      <w:pPr>
+        <w:ind w:firstLine="0"/>
+      </w:pPr>
+      <w:r>
+        <w:t xml:space="preserve">While this project includes many features applicable to this project, it is important to note the simulation serves as a backdrop to the main gameplay. Many liberties are taken to ensure the world is playable – a world without dwarves will still allow a player to start a </w:t>
+      </w:r>
+      <w:r>
+        <w:t>colony and</w:t>
+      </w:r>
+      <w:r>
+        <w:t xml:space="preserve"> will simply spawn new people for the player to use. </w:t>
+      </w:r>
+      <w:r>
+        <w:t>As such, while the game serves as an inspiration for th</w:t>
+      </w:r>
+      <w:r>
+        <w:t>is</w:t>
+      </w:r>
+      <w:r>
+        <w:t xml:space="preserve"> project, it has very little that can be used as material to work from. The following</w:t>
+      </w:r>
+      <w:r>
+        <w:t xml:space="preserve"> concepts highlighted are aspects which this project can gain insight from.</w:t>
+      </w:r>
+    </w:p>
+    <w:p>
+      <w:pPr>
+        <w:ind w:firstLine="0"/>
+      </w:pPr>
+    </w:p>
+    <w:p>
+      <w:pPr>
+        <w:ind w:firstLine="0"/>
+      </w:pPr>
+    </w:p>
+    <w:p>
+      <w:pPr>
+        <w:pStyle w:val="heading2"/>
+        <w:numPr>
+          <w:ilvl w:val="2"/>
+          <w:numId w:val="1"/>
+        </w:numPr>
+        <w:spacing w:before="0"/>
+        <w:textAlignment w:val="baseline"/>
+      </w:pPr>
+      <w:bookmarkStart w:id="3" w:name="_Toc86934087"/>
+      <w:r>
+        <w:lastRenderedPageBreak/>
+        <w:t>World Generation</w:t>
+      </w:r>
+      <w:bookmarkEnd w:id="3"/>
+    </w:p>
+    <w:p>
+      <w:pPr>
+        <w:pStyle w:val="p1a"/>
+      </w:pPr>
+      <w:r>
+        <w:t>As described by the creator</w:t>
+      </w:r>
+      <w:r>
+        <w:t xml:space="preserve"> </w:t>
+      </w:r>
+      <w:sdt>
+        <w:sdtPr>
+          <w:id w:val="1381205404"/>
+          <w:citation/>
+        </w:sdtPr>
+        <w:sdtContent>
+          <w:r>
+            <w:fldChar w:fldCharType="begin"/>
+          </w:r>
+          <w:r>
+            <w:instrText xml:space="preserve">CITATION Tar \l 2057 </w:instrText>
+          </w:r>
+          <w:r>
+            <w:fldChar w:fldCharType="separate"/>
+          </w:r>
+          <w:r>
+            <w:rPr>
+              <w:noProof/>
+            </w:rPr>
+            <w:t>(Adams, 2009)</w:t>
+          </w:r>
+          <w:r>
+            <w:fldChar w:fldCharType="end"/>
+          </w:r>
+        </w:sdtContent>
+      </w:sdt>
+      <w:r>
+        <w:t xml:space="preserve">, the world generation method centres around elevation, with a location on the map </w:t>
+      </w:r>
+      <w:r>
+        <w:t xml:space="preserve">being given a height and the sea level being defined as a result of the elevation of the world. </w:t>
+      </w:r>
+      <w:r>
+        <w:t>This</w:t>
+      </w:r>
+      <w:r>
+        <w:t xml:space="preserve"> generated topographical map is then provided factors including temperature and rainfall – by which other factors such as river locations </w:t>
+      </w:r>
+      <w:r>
+        <w:t xml:space="preserve">or biomes </w:t>
+      </w:r>
+      <w:r>
+        <w:t>are built from.</w:t>
+      </w:r>
+      <w:r>
+        <w:t xml:space="preserve"> This approach to world generation is of particular interest, the concept of building a world by building layers of random content – elevation, temperature, rainfall – could be an appropriate method to be used by this project</w:t>
+      </w:r>
+      <w:r>
+        <w:t xml:space="preserve"> due to the relevance of these factors</w:t>
+      </w:r>
+      <w:r>
+        <w:t xml:space="preserve"> and their derivatives</w:t>
+      </w:r>
+      <w:r>
+        <w:t xml:space="preserve"> to the objective of the </w:t>
+      </w:r>
+      <w:r>
+        <w:t>artefact.</w:t>
+      </w:r>
+    </w:p>
+    <w:p>
+      <w:r>
+        <w:br/>
+        <w:t xml:space="preserve">The elevation </w:t>
+      </w:r>
+      <w:r>
+        <w:t>generation</w:t>
+      </w:r>
+      <w:r>
+        <w:t xml:space="preserve"> seen in dwarf fortress makes use of </w:t>
+      </w:r>
+      <w:r>
+        <w:t xml:space="preserve">a variant to </w:t>
+      </w:r>
+      <w:r>
+        <w:t xml:space="preserve">the </w:t>
+      </w:r>
+      <w:r>
+        <w:t>d</w:t>
+      </w:r>
+      <w:r>
+        <w:t>iamond-square algorithm</w:t>
+      </w:r>
+      <w:r>
+        <w:t xml:space="preserve"> </w:t>
+      </w:r>
+      <w:sdt>
+        <w:sdtPr>
+          <w:id w:val="170457141"/>
+          <w:citation/>
+        </w:sdtPr>
+        <w:sdtContent>
+          <w:r>
+            <w:fldChar w:fldCharType="begin"/>
+          </w:r>
+          <w:r>
+            <w:instrText xml:space="preserve"> CITATION Tar13 \l 2057 </w:instrText>
+          </w:r>
+          <w:r>
+            <w:fldChar w:fldCharType="separate"/>
+          </w:r>
+          <w:r>
+            <w:rPr>
+              <w:noProof/>
+            </w:rPr>
+            <w:t>(Adams, 2013)</w:t>
+          </w:r>
+          <w:r>
+            <w:fldChar w:fldCharType="end"/>
+          </w:r>
+        </w:sdtContent>
+      </w:sdt>
+      <w:r>
+        <w:t xml:space="preserve"> </w:t>
+      </w:r>
+      <w:sdt>
+        <w:sdtPr>
+          <w:id w:val="1143083728"/>
+          <w:citation/>
+        </w:sdtPr>
+        <w:sdtContent>
+          <w:r>
+            <w:fldChar w:fldCharType="begin"/>
+          </w:r>
+          <w:r>
+            <w:instrText xml:space="preserve"> CITATION Ala82 \l 2057 </w:instrText>
+          </w:r>
+          <w:r>
+            <w:fldChar w:fldCharType="separate"/>
+          </w:r>
+          <w:r>
+            <w:rPr>
+              <w:noProof/>
+            </w:rPr>
+            <w:t>(Alain Fournier, 1982)</w:t>
+          </w:r>
+          <w:r>
+            <w:fldChar w:fldCharType="end"/>
+          </w:r>
+        </w:sdtContent>
+      </w:sdt>
+      <w:r>
+        <w:t>, the result of this being results that appear to be more continent-like</w:t>
+      </w:r>
+      <w:r>
+        <w:t xml:space="preserve"> than other algorithms in this field. </w:t>
+      </w:r>
+      <w:r>
+        <w:t>Additionally, the developer of the game noted that the game did not use the more common Perlin noise method for world generation, citing it as looking “</w:t>
+      </w:r>
+      <w:r>
+        <w:t>fluffy and rounded</w:t>
+      </w:r>
+      <w:r>
+        <w:t xml:space="preserve">” </w:t>
+      </w:r>
+      <w:sdt>
+        <w:sdtPr>
+          <w:id w:val="171391779"/>
+          <w:citation/>
+        </w:sdtPr>
+        <w:sdtContent>
+          <w:r>
+            <w:fldChar w:fldCharType="begin"/>
+          </w:r>
+          <w:r>
+            <w:instrText xml:space="preserve"> CITATION Tar10 \l 2057 </w:instrText>
+          </w:r>
+          <w:r>
+            <w:fldChar w:fldCharType="separate"/>
+          </w:r>
+          <w:r>
+            <w:rPr>
+              <w:noProof/>
+            </w:rPr>
+            <w:t>(Adams, 2010)</w:t>
+          </w:r>
+          <w:r>
+            <w:fldChar w:fldCharType="end"/>
+          </w:r>
+        </w:sdtContent>
+      </w:sdt>
+      <w:r>
+        <w:t>.</w:t>
+      </w:r>
+      <w:r>
+        <w:t xml:space="preserve"> This assertion has implications for the direction of this project, as the </w:t>
+      </w:r>
+      <w:r>
+        <w:t xml:space="preserve">diamond-square algorithm may serve as a better fit for the project than the original intended algorithm – Perlin noise. </w:t>
+      </w:r>
+    </w:p>
+    <w:p>
+      <w:pPr>
         <w:pStyle w:val="heading1"/>
         <w:textAlignment w:val="baseline"/>
       </w:pPr>
-      <w:bookmarkStart w:id="2" w:name="_Toc86844198"/>
+      <w:bookmarkStart w:id="4" w:name="_Toc86934088"/>
       <w:r>
         <w:t>Bibliography</w:t>
       </w:r>
-      <w:bookmarkEnd w:id="2"/>
+      <w:bookmarkEnd w:id="4"/>
     </w:p>
-    <w:p/>
+    <w:sdt>
+      <w:sdtPr>
+        <w:id w:val="2038701573"/>
+        <w:docPartObj>
+          <w:docPartGallery w:val="Bibliographies"/>
+          <w:docPartUnique/>
+        </w:docPartObj>
+      </w:sdtPr>
+      <w:sdtContent>
+        <w:sdt>
+          <w:sdtPr>
+            <w:id w:val="111145805"/>
+            <w:bibliography/>
+          </w:sdtPr>
+          <w:sdtContent>
+            <w:p>
+              <w:pPr>
+                <w:pStyle w:val="Bibliography"/>
+                <w:rPr>
+                  <w:noProof/>
+                  <w:sz w:val="24"/>
+                  <w:szCs w:val="24"/>
+                </w:rPr>
+              </w:pPr>
+              <w:r>
+                <w:fldChar w:fldCharType="begin"/>
+              </w:r>
+              <w:r>
+                <w:instrText xml:space="preserve"> BIBLIOGRAPHY </w:instrText>
+              </w:r>
+              <w:r>
+                <w:fldChar w:fldCharType="separate"/>
+              </w:r>
+              <w:r>
+                <w:rPr>
+                  <w:noProof/>
+                </w:rPr>
+                <w:t xml:space="preserve">Adams, T., 2009. </w:t>
+              </w:r>
+              <w:r>
+                <w:rPr>
+                  <w:i/>
+                  <w:iCs/>
+                  <w:noProof/>
+                </w:rPr>
+                <w:t xml:space="preserve">Dwarf Fortress Talk #4 </w:t>
+              </w:r>
+              <w:r>
+                <w:rPr>
+                  <w:noProof/>
+                </w:rPr>
+                <w:t>[Interview] (3 November 2009).</w:t>
+              </w:r>
+            </w:p>
+            <w:p>
+              <w:pPr>
+                <w:pStyle w:val="Bibliography"/>
+                <w:rPr>
+                  <w:noProof/>
+                </w:rPr>
+              </w:pPr>
+              <w:r>
+                <w:rPr>
+                  <w:noProof/>
+                </w:rPr>
+                <w:t xml:space="preserve">Adams, T., 2010. </w:t>
+              </w:r>
+              <w:r>
+                <w:rPr>
+                  <w:i/>
+                  <w:iCs/>
+                  <w:noProof/>
+                </w:rPr>
+                <w:t xml:space="preserve">Nullpointer Dwarf Fortress Interview </w:t>
+              </w:r>
+              <w:r>
+                <w:rPr>
+                  <w:noProof/>
+                </w:rPr>
+                <w:t>[Interview] (1 July 2010).</w:t>
+              </w:r>
+            </w:p>
+            <w:p>
+              <w:pPr>
+                <w:pStyle w:val="Bibliography"/>
+                <w:rPr>
+                  <w:noProof/>
+                </w:rPr>
+              </w:pPr>
+              <w:r>
+                <w:rPr>
+                  <w:noProof/>
+                </w:rPr>
+                <w:t xml:space="preserve">Adams, T., 2013. </w:t>
+              </w:r>
+              <w:r>
+                <w:rPr>
+                  <w:i/>
+                  <w:iCs/>
+                  <w:noProof/>
+                </w:rPr>
+                <w:t xml:space="preserve">Dwarf Fortress Talk #21 </w:t>
+              </w:r>
+              <w:r>
+                <w:rPr>
+                  <w:noProof/>
+                </w:rPr>
+                <w:t>[Interview] (23 May 2013).</w:t>
+              </w:r>
+            </w:p>
+            <w:p>
+              <w:pPr>
+                <w:pStyle w:val="Bibliography"/>
+                <w:rPr>
+                  <w:noProof/>
+                </w:rPr>
+              </w:pPr>
+              <w:r>
+                <w:rPr>
+                  <w:noProof/>
+                </w:rPr>
+                <w:t xml:space="preserve">Alain Fournier, D. F. C., 1982. Computer rendering of stochastic models. </w:t>
+              </w:r>
+              <w:r>
+                <w:rPr>
+                  <w:i/>
+                  <w:iCs/>
+                  <w:noProof/>
+                </w:rPr>
+                <w:t xml:space="preserve">Communications of the ACM, </w:t>
+              </w:r>
+              <w:r>
+                <w:rPr>
+                  <w:noProof/>
+                </w:rPr>
+                <w:t>25(6), pp. 371-384.</w:t>
+              </w:r>
+            </w:p>
+            <w:p>
+              <w:pPr>
+                <w:pStyle w:val="Bibliography"/>
+                <w:rPr>
+                  <w:noProof/>
+                </w:rPr>
+              </w:pPr>
+              <w:r>
+                <w:rPr>
+                  <w:noProof/>
+                </w:rPr>
+                <w:t xml:space="preserve">Dwarf Fortress Wiki, n.d. </w:t>
+              </w:r>
+              <w:r>
+                <w:rPr>
+                  <w:i/>
+                  <w:iCs/>
+                  <w:noProof/>
+                </w:rPr>
+                <w:t xml:space="preserve">Dwarf Fortress Wiki - Calendar. </w:t>
+              </w:r>
+              <w:r>
+                <w:rPr>
+                  <w:noProof/>
+                </w:rPr>
+                <w:t xml:space="preserve">[Online] </w:t>
+              </w:r>
+              <w:r>
+                <w:rPr>
+                  <w:noProof/>
+                </w:rPr>
+                <w:br/>
+                <w:t xml:space="preserve">Available at: </w:t>
+              </w:r>
+              <w:r>
+                <w:rPr>
+                  <w:noProof/>
+                  <w:u w:val="single"/>
+                </w:rPr>
+                <w:t>https://dwarffortresswiki.org/index.php/DF2014:Calendar</w:t>
+              </w:r>
+            </w:p>
+            <w:p>
+              <w:pPr>
+                <w:pStyle w:val="Bibliography"/>
+                <w:rPr>
+                  <w:noProof/>
+                </w:rPr>
+              </w:pPr>
+              <w:r>
+                <w:rPr>
+                  <w:noProof/>
+                </w:rPr>
+                <w:t xml:space="preserve">Tarn Adams, Z. A., 2006. </w:t>
+              </w:r>
+              <w:r>
+                <w:rPr>
+                  <w:i/>
+                  <w:iCs/>
+                  <w:noProof/>
+                </w:rPr>
+                <w:t xml:space="preserve">Bay 12 Games. </w:t>
+              </w:r>
+              <w:r>
+                <w:rPr>
+                  <w:noProof/>
+                </w:rPr>
+                <w:t xml:space="preserve">[Online] </w:t>
+              </w:r>
+              <w:r>
+                <w:rPr>
+                  <w:noProof/>
+                </w:rPr>
+                <w:br/>
+                <w:t xml:space="preserve">Available at: </w:t>
+              </w:r>
+              <w:r>
+                <w:rPr>
+                  <w:noProof/>
+                  <w:u w:val="single"/>
+                </w:rPr>
+                <w:t>http://www.bay12games.com/dwarves/</w:t>
+              </w:r>
+            </w:p>
+            <w:p>
+              <w:r>
+                <w:rPr>
+                  <w:b/>
+                  <w:bCs/>
+                  <w:noProof/>
+                </w:rPr>
+                <w:fldChar w:fldCharType="end"/>
+              </w:r>
+            </w:p>
+          </w:sdtContent>
+        </w:sdt>
+      </w:sdtContent>
+    </w:sdt>
     <w:p>
       <w:pPr>
-        <w:ind w:firstLine="0"/>
-        <w:rPr>
-          <w:color w:val="FF0000"/>
-        </w:rPr>
+        <w:pStyle w:val="p1a"/>
       </w:pPr>
     </w:p>
     <w:sectPr>
@@ -775,6 +1732,458 @@
 <file path=word/numbering.xml><?xml version="1.0" encoding="utf-8"?>
 <w:numbering xmlns:wpc="http://schemas.microsoft.com/office/word/2010/wordprocessingCanvas" xmlns:cx="http://schemas.microsoft.com/office/drawing/2014/chartex" xmlns:cx1="http://schemas.microsoft.com/office/drawing/2015/9/8/chartex" xmlns:cx2="http://schemas.microsoft.com/office/drawing/2015/10/21/chartex" xmlns:cx3="http://schemas.microsoft.com/office/drawing/2016/5/9/chartex" xmlns:cx4="http://schemas.microsoft.com/office/drawing/2016/5/10/chartex" xmlns:cx5="http://schemas.microsoft.com/office/drawing/2016/5/11/chartex" xmlns:cx6="http://schemas.microsoft.com/office/drawing/2016/5/12/chartex" xmlns:cx7="http://schemas.microsoft.com/office/drawing/2016/5/13/chartex" xmlns:cx8="http://schemas.microsoft.com/office/drawing/2016/5/14/chartex" xmlns:mc="http://schemas.openxmlformats.org/markup-compatibility/2006" xmlns:aink="http://schemas.microsoft.com/office/drawing/2016/ink" xmlns:am3d="http://schemas.microsoft.com/office/drawing/2017/model3d" xmlns:o="urn:schemas-microsoft-com:office:office" xmlns:r="http://schemas.openxmlformats.org/officeDocument/2006/relationships" xmlns:m="http://schemas.openxmlformats.org/officeDocument/2006/math" xmlns:v="urn:schemas-microsoft-com:vml" xmlns:wp14="http://schemas.microsoft.com/office/word/2010/wordprocessingDrawing" xmlns:wp="http://schemas.openxmlformats.org/drawingml/2006/wordprocessingDrawing" xmlns:w10="urn:schemas-microsoft-com:office:word" xmlns:w="http://schemas.openxmlformats.org/wordprocessingml/2006/main" xmlns:w14="http://schemas.microsoft.com/office/word/2010/wordml" xmlns:w15="http://schemas.microsoft.com/office/word/2012/wordml" xmlns:w16cex="http://schemas.microsoft.com/office/word/2018/wordml/cex" xmlns:w16cid="http://schemas.microsoft.com/office/word/2016/wordml/cid" xmlns:w16="http://schemas.microsoft.com/office/word/2018/wordml" xmlns:w16sdtdh="http://schemas.microsoft.com/office/word/2020/wordml/sdtdatahash" xmlns:w16se="http://schemas.microsoft.com/office/word/2015/wordml/symex" xmlns:wpg="http://schemas.microsoft.com/office/word/2010/wordprocessingGroup" xmlns:wpi="http://schemas.microsoft.com/office/word/2010/wordprocessingInk" xmlns:wne="http://schemas.microsoft.com/office/word/2006/wordml" xmlns:wps="http://schemas.microsoft.com/office/word/2010/wordprocessingShape" mc:Ignorable="w14 w15 w16se w16cid w16 w16cex w16sdtdh wp14">
   <w:abstractNum w:abstractNumId="0" w15:restartNumberingAfterBreak="0">
+    <w:nsid w:val="04387B3C"/>
+    <w:multiLevelType w:val="hybridMultilevel"/>
+    <w:tmpl w:val="223EED4E"/>
+    <w:lvl w:ilvl="0" w:tplc="08090001">
+      <w:start w:val="1"/>
+      <w:numFmt w:val="bullet"/>
+      <w:lvlText w:val=""/>
+      <w:lvlJc w:val="left"/>
+      <w:pPr>
+        <w:ind w:left="770" w:hanging="360"/>
+      </w:pPr>
+      <w:rPr>
+        <w:rFonts w:ascii="Symbol" w:hAnsi="Symbol" w:hint="default"/>
+      </w:rPr>
+    </w:lvl>
+    <w:lvl w:ilvl="1" w:tplc="08090003" w:tentative="1">
+      <w:start w:val="1"/>
+      <w:numFmt w:val="bullet"/>
+      <w:lvlText w:val="o"/>
+      <w:lvlJc w:val="left"/>
+      <w:pPr>
+        <w:ind w:left="1490" w:hanging="360"/>
+      </w:pPr>
+      <w:rPr>
+        <w:rFonts w:ascii="Courier New" w:hAnsi="Courier New" w:cs="Courier New" w:hint="default"/>
+      </w:rPr>
+    </w:lvl>
+    <w:lvl w:ilvl="2" w:tplc="08090005" w:tentative="1">
+      <w:start w:val="1"/>
+      <w:numFmt w:val="bullet"/>
+      <w:lvlText w:val=""/>
+      <w:lvlJc w:val="left"/>
+      <w:pPr>
+        <w:ind w:left="2210" w:hanging="360"/>
+      </w:pPr>
+      <w:rPr>
+        <w:rFonts w:ascii="Wingdings" w:hAnsi="Wingdings" w:hint="default"/>
+      </w:rPr>
+    </w:lvl>
+    <w:lvl w:ilvl="3" w:tplc="08090001" w:tentative="1">
+      <w:start w:val="1"/>
+      <w:numFmt w:val="bullet"/>
+      <w:lvlText w:val=""/>
+      <w:lvlJc w:val="left"/>
+      <w:pPr>
+        <w:ind w:left="2930" w:hanging="360"/>
+      </w:pPr>
+      <w:rPr>
+        <w:rFonts w:ascii="Symbol" w:hAnsi="Symbol" w:hint="default"/>
+      </w:rPr>
+    </w:lvl>
+    <w:lvl w:ilvl="4" w:tplc="08090003" w:tentative="1">
+      <w:start w:val="1"/>
+      <w:numFmt w:val="bullet"/>
+      <w:lvlText w:val="o"/>
+      <w:lvlJc w:val="left"/>
+      <w:pPr>
+        <w:ind w:left="3650" w:hanging="360"/>
+      </w:pPr>
+      <w:rPr>
+        <w:rFonts w:ascii="Courier New" w:hAnsi="Courier New" w:cs="Courier New" w:hint="default"/>
+      </w:rPr>
+    </w:lvl>
+    <w:lvl w:ilvl="5" w:tplc="08090005" w:tentative="1">
+      <w:start w:val="1"/>
+      <w:numFmt w:val="bullet"/>
+      <w:lvlText w:val=""/>
+      <w:lvlJc w:val="left"/>
+      <w:pPr>
+        <w:ind w:left="4370" w:hanging="360"/>
+      </w:pPr>
+      <w:rPr>
+        <w:rFonts w:ascii="Wingdings" w:hAnsi="Wingdings" w:hint="default"/>
+      </w:rPr>
+    </w:lvl>
+    <w:lvl w:ilvl="6" w:tplc="08090001" w:tentative="1">
+      <w:start w:val="1"/>
+      <w:numFmt w:val="bullet"/>
+      <w:lvlText w:val=""/>
+      <w:lvlJc w:val="left"/>
+      <w:pPr>
+        <w:ind w:left="5090" w:hanging="360"/>
+      </w:pPr>
+      <w:rPr>
+        <w:rFonts w:ascii="Symbol" w:hAnsi="Symbol" w:hint="default"/>
+      </w:rPr>
+    </w:lvl>
+    <w:lvl w:ilvl="7" w:tplc="08090003" w:tentative="1">
+      <w:start w:val="1"/>
+      <w:numFmt w:val="bullet"/>
+      <w:lvlText w:val="o"/>
+      <w:lvlJc w:val="left"/>
+      <w:pPr>
+        <w:ind w:left="5810" w:hanging="360"/>
+      </w:pPr>
+      <w:rPr>
+        <w:rFonts w:ascii="Courier New" w:hAnsi="Courier New" w:cs="Courier New" w:hint="default"/>
+      </w:rPr>
+    </w:lvl>
+    <w:lvl w:ilvl="8" w:tplc="08090005" w:tentative="1">
+      <w:start w:val="1"/>
+      <w:numFmt w:val="bullet"/>
+      <w:lvlText w:val=""/>
+      <w:lvlJc w:val="left"/>
+      <w:pPr>
+        <w:ind w:left="6530" w:hanging="360"/>
+      </w:pPr>
+      <w:rPr>
+        <w:rFonts w:ascii="Wingdings" w:hAnsi="Wingdings" w:hint="default"/>
+      </w:rPr>
+    </w:lvl>
+  </w:abstractNum>
+  <w:abstractNum w:abstractNumId="1" w15:restartNumberingAfterBreak="0">
+    <w:nsid w:val="0CC23251"/>
+    <w:multiLevelType w:val="hybridMultilevel"/>
+    <w:tmpl w:val="16AC39FA"/>
+    <w:lvl w:ilvl="0" w:tplc="08090001">
+      <w:start w:val="1"/>
+      <w:numFmt w:val="bullet"/>
+      <w:lvlText w:val=""/>
+      <w:lvlJc w:val="left"/>
+      <w:pPr>
+        <w:ind w:left="720" w:hanging="360"/>
+      </w:pPr>
+      <w:rPr>
+        <w:rFonts w:ascii="Symbol" w:hAnsi="Symbol" w:hint="default"/>
+      </w:rPr>
+    </w:lvl>
+    <w:lvl w:ilvl="1" w:tplc="08090003" w:tentative="1">
+      <w:start w:val="1"/>
+      <w:numFmt w:val="bullet"/>
+      <w:lvlText w:val="o"/>
+      <w:lvlJc w:val="left"/>
+      <w:pPr>
+        <w:ind w:left="1440" w:hanging="360"/>
+      </w:pPr>
+      <w:rPr>
+        <w:rFonts w:ascii="Courier New" w:hAnsi="Courier New" w:cs="Courier New" w:hint="default"/>
+      </w:rPr>
+    </w:lvl>
+    <w:lvl w:ilvl="2" w:tplc="08090005" w:tentative="1">
+      <w:start w:val="1"/>
+      <w:numFmt w:val="bullet"/>
+      <w:lvlText w:val=""/>
+      <w:lvlJc w:val="left"/>
+      <w:pPr>
+        <w:ind w:left="2160" w:hanging="360"/>
+      </w:pPr>
+      <w:rPr>
+        <w:rFonts w:ascii="Wingdings" w:hAnsi="Wingdings" w:hint="default"/>
+      </w:rPr>
+    </w:lvl>
+    <w:lvl w:ilvl="3" w:tplc="08090001" w:tentative="1">
+      <w:start w:val="1"/>
+      <w:numFmt w:val="bullet"/>
+      <w:lvlText w:val=""/>
+      <w:lvlJc w:val="left"/>
+      <w:pPr>
+        <w:ind w:left="2880" w:hanging="360"/>
+      </w:pPr>
+      <w:rPr>
+        <w:rFonts w:ascii="Symbol" w:hAnsi="Symbol" w:hint="default"/>
+      </w:rPr>
+    </w:lvl>
+    <w:lvl w:ilvl="4" w:tplc="08090003" w:tentative="1">
+      <w:start w:val="1"/>
+      <w:numFmt w:val="bullet"/>
+      <w:lvlText w:val="o"/>
+      <w:lvlJc w:val="left"/>
+      <w:pPr>
+        <w:ind w:left="3600" w:hanging="360"/>
+      </w:pPr>
+      <w:rPr>
+        <w:rFonts w:ascii="Courier New" w:hAnsi="Courier New" w:cs="Courier New" w:hint="default"/>
+      </w:rPr>
+    </w:lvl>
+    <w:lvl w:ilvl="5" w:tplc="08090005" w:tentative="1">
+      <w:start w:val="1"/>
+      <w:numFmt w:val="bullet"/>
+      <w:lvlText w:val=""/>
+      <w:lvlJc w:val="left"/>
+      <w:pPr>
+        <w:ind w:left="4320" w:hanging="360"/>
+      </w:pPr>
+      <w:rPr>
+        <w:rFonts w:ascii="Wingdings" w:hAnsi="Wingdings" w:hint="default"/>
+      </w:rPr>
+    </w:lvl>
+    <w:lvl w:ilvl="6" w:tplc="08090001" w:tentative="1">
+      <w:start w:val="1"/>
+      <w:numFmt w:val="bullet"/>
+      <w:lvlText w:val=""/>
+      <w:lvlJc w:val="left"/>
+      <w:pPr>
+        <w:ind w:left="5040" w:hanging="360"/>
+      </w:pPr>
+      <w:rPr>
+        <w:rFonts w:ascii="Symbol" w:hAnsi="Symbol" w:hint="default"/>
+      </w:rPr>
+    </w:lvl>
+    <w:lvl w:ilvl="7" w:tplc="08090003" w:tentative="1">
+      <w:start w:val="1"/>
+      <w:numFmt w:val="bullet"/>
+      <w:lvlText w:val="o"/>
+      <w:lvlJc w:val="left"/>
+      <w:pPr>
+        <w:ind w:left="5760" w:hanging="360"/>
+      </w:pPr>
+      <w:rPr>
+        <w:rFonts w:ascii="Courier New" w:hAnsi="Courier New" w:cs="Courier New" w:hint="default"/>
+      </w:rPr>
+    </w:lvl>
+    <w:lvl w:ilvl="8" w:tplc="08090005" w:tentative="1">
+      <w:start w:val="1"/>
+      <w:numFmt w:val="bullet"/>
+      <w:lvlText w:val=""/>
+      <w:lvlJc w:val="left"/>
+      <w:pPr>
+        <w:ind w:left="6480" w:hanging="360"/>
+      </w:pPr>
+      <w:rPr>
+        <w:rFonts w:ascii="Wingdings" w:hAnsi="Wingdings" w:hint="default"/>
+      </w:rPr>
+    </w:lvl>
+  </w:abstractNum>
+  <w:abstractNum w:abstractNumId="2" w15:restartNumberingAfterBreak="0">
+    <w:nsid w:val="40071ABF"/>
+    <w:multiLevelType w:val="hybridMultilevel"/>
+    <w:tmpl w:val="A51CB856"/>
+    <w:lvl w:ilvl="0" w:tplc="08090001">
+      <w:start w:val="1"/>
+      <w:numFmt w:val="bullet"/>
+      <w:lvlText w:val=""/>
+      <w:lvlJc w:val="left"/>
+      <w:pPr>
+        <w:ind w:left="720" w:hanging="360"/>
+      </w:pPr>
+      <w:rPr>
+        <w:rFonts w:ascii="Symbol" w:hAnsi="Symbol" w:hint="default"/>
+      </w:rPr>
+    </w:lvl>
+    <w:lvl w:ilvl="1" w:tplc="08090003" w:tentative="1">
+      <w:start w:val="1"/>
+      <w:numFmt w:val="bullet"/>
+      <w:lvlText w:val="o"/>
+      <w:lvlJc w:val="left"/>
+      <w:pPr>
+        <w:ind w:left="1440" w:hanging="360"/>
+      </w:pPr>
+      <w:rPr>
+        <w:rFonts w:ascii="Courier New" w:hAnsi="Courier New" w:cs="Courier New" w:hint="default"/>
+      </w:rPr>
+    </w:lvl>
+    <w:lvl w:ilvl="2" w:tplc="08090005" w:tentative="1">
+      <w:start w:val="1"/>
+      <w:numFmt w:val="bullet"/>
+      <w:lvlText w:val=""/>
+      <w:lvlJc w:val="left"/>
+      <w:pPr>
+        <w:ind w:left="2160" w:hanging="360"/>
+      </w:pPr>
+      <w:rPr>
+        <w:rFonts w:ascii="Wingdings" w:hAnsi="Wingdings" w:hint="default"/>
+      </w:rPr>
+    </w:lvl>
+    <w:lvl w:ilvl="3" w:tplc="08090001" w:tentative="1">
+      <w:start w:val="1"/>
+      <w:numFmt w:val="bullet"/>
+      <w:lvlText w:val=""/>
+      <w:lvlJc w:val="left"/>
+      <w:pPr>
+        <w:ind w:left="2880" w:hanging="360"/>
+      </w:pPr>
+      <w:rPr>
+        <w:rFonts w:ascii="Symbol" w:hAnsi="Symbol" w:hint="default"/>
+      </w:rPr>
+    </w:lvl>
+    <w:lvl w:ilvl="4" w:tplc="08090003" w:tentative="1">
+      <w:start w:val="1"/>
+      <w:numFmt w:val="bullet"/>
+      <w:lvlText w:val="o"/>
+      <w:lvlJc w:val="left"/>
+      <w:pPr>
+        <w:ind w:left="3600" w:hanging="360"/>
+      </w:pPr>
+      <w:rPr>
+        <w:rFonts w:ascii="Courier New" w:hAnsi="Courier New" w:cs="Courier New" w:hint="default"/>
+      </w:rPr>
+    </w:lvl>
+    <w:lvl w:ilvl="5" w:tplc="08090005" w:tentative="1">
+      <w:start w:val="1"/>
+      <w:numFmt w:val="bullet"/>
+      <w:lvlText w:val=""/>
+      <w:lvlJc w:val="left"/>
+      <w:pPr>
+        <w:ind w:left="4320" w:hanging="360"/>
+      </w:pPr>
+      <w:rPr>
+        <w:rFonts w:ascii="Wingdings" w:hAnsi="Wingdings" w:hint="default"/>
+      </w:rPr>
+    </w:lvl>
+    <w:lvl w:ilvl="6" w:tplc="08090001" w:tentative="1">
+      <w:start w:val="1"/>
+      <w:numFmt w:val="bullet"/>
+      <w:lvlText w:val=""/>
+      <w:lvlJc w:val="left"/>
+      <w:pPr>
+        <w:ind w:left="5040" w:hanging="360"/>
+      </w:pPr>
+      <w:rPr>
+        <w:rFonts w:ascii="Symbol" w:hAnsi="Symbol" w:hint="default"/>
+      </w:rPr>
+    </w:lvl>
+    <w:lvl w:ilvl="7" w:tplc="08090003" w:tentative="1">
+      <w:start w:val="1"/>
+      <w:numFmt w:val="bullet"/>
+      <w:lvlText w:val="o"/>
+      <w:lvlJc w:val="left"/>
+      <w:pPr>
+        <w:ind w:left="5760" w:hanging="360"/>
+      </w:pPr>
+      <w:rPr>
+        <w:rFonts w:ascii="Courier New" w:hAnsi="Courier New" w:cs="Courier New" w:hint="default"/>
+      </w:rPr>
+    </w:lvl>
+    <w:lvl w:ilvl="8" w:tplc="08090005" w:tentative="1">
+      <w:start w:val="1"/>
+      <w:numFmt w:val="bullet"/>
+      <w:lvlText w:val=""/>
+      <w:lvlJc w:val="left"/>
+      <w:pPr>
+        <w:ind w:left="6480" w:hanging="360"/>
+      </w:pPr>
+      <w:rPr>
+        <w:rFonts w:ascii="Wingdings" w:hAnsi="Wingdings" w:hint="default"/>
+      </w:rPr>
+    </w:lvl>
+  </w:abstractNum>
+  <w:abstractNum w:abstractNumId="3" w15:restartNumberingAfterBreak="0">
+    <w:nsid w:val="5E484417"/>
+    <w:multiLevelType w:val="hybridMultilevel"/>
+    <w:tmpl w:val="E49CE50E"/>
+    <w:lvl w:ilvl="0" w:tplc="08090001">
+      <w:start w:val="1"/>
+      <w:numFmt w:val="bullet"/>
+      <w:lvlText w:val=""/>
+      <w:lvlJc w:val="left"/>
+      <w:pPr>
+        <w:ind w:left="720" w:hanging="360"/>
+      </w:pPr>
+      <w:rPr>
+        <w:rFonts w:ascii="Symbol" w:hAnsi="Symbol" w:hint="default"/>
+      </w:rPr>
+    </w:lvl>
+    <w:lvl w:ilvl="1" w:tplc="08090003" w:tentative="1">
+      <w:start w:val="1"/>
+      <w:numFmt w:val="bullet"/>
+      <w:lvlText w:val="o"/>
+      <w:lvlJc w:val="left"/>
+      <w:pPr>
+        <w:ind w:left="1440" w:hanging="360"/>
+      </w:pPr>
+      <w:rPr>
+        <w:rFonts w:ascii="Courier New" w:hAnsi="Courier New" w:cs="Courier New" w:hint="default"/>
+      </w:rPr>
+    </w:lvl>
+    <w:lvl w:ilvl="2" w:tplc="08090005" w:tentative="1">
+      <w:start w:val="1"/>
+      <w:numFmt w:val="bullet"/>
+      <w:lvlText w:val=""/>
+      <w:lvlJc w:val="left"/>
+      <w:pPr>
+        <w:ind w:left="2160" w:hanging="360"/>
+      </w:pPr>
+      <w:rPr>
+        <w:rFonts w:ascii="Wingdings" w:hAnsi="Wingdings" w:hint="default"/>
+      </w:rPr>
+    </w:lvl>
+    <w:lvl w:ilvl="3" w:tplc="08090001" w:tentative="1">
+      <w:start w:val="1"/>
+      <w:numFmt w:val="bullet"/>
+      <w:lvlText w:val=""/>
+      <w:lvlJc w:val="left"/>
+      <w:pPr>
+        <w:ind w:left="2880" w:hanging="360"/>
+      </w:pPr>
+      <w:rPr>
+        <w:rFonts w:ascii="Symbol" w:hAnsi="Symbol" w:hint="default"/>
+      </w:rPr>
+    </w:lvl>
+    <w:lvl w:ilvl="4" w:tplc="08090003" w:tentative="1">
+      <w:start w:val="1"/>
+      <w:numFmt w:val="bullet"/>
+      <w:lvlText w:val="o"/>
+      <w:lvlJc w:val="left"/>
+      <w:pPr>
+        <w:ind w:left="3600" w:hanging="360"/>
+      </w:pPr>
+      <w:rPr>
+        <w:rFonts w:ascii="Courier New" w:hAnsi="Courier New" w:cs="Courier New" w:hint="default"/>
+      </w:rPr>
+    </w:lvl>
+    <w:lvl w:ilvl="5" w:tplc="08090005" w:tentative="1">
+      <w:start w:val="1"/>
+      <w:numFmt w:val="bullet"/>
+      <w:lvlText w:val=""/>
+      <w:lvlJc w:val="left"/>
+      <w:pPr>
+        <w:ind w:left="4320" w:hanging="360"/>
+      </w:pPr>
+      <w:rPr>
+        <w:rFonts w:ascii="Wingdings" w:hAnsi="Wingdings" w:hint="default"/>
+      </w:rPr>
+    </w:lvl>
+    <w:lvl w:ilvl="6" w:tplc="08090001" w:tentative="1">
+      <w:start w:val="1"/>
+      <w:numFmt w:val="bullet"/>
+      <w:lvlText w:val=""/>
+      <w:lvlJc w:val="left"/>
+      <w:pPr>
+        <w:ind w:left="5040" w:hanging="360"/>
+      </w:pPr>
+      <w:rPr>
+        <w:rFonts w:ascii="Symbol" w:hAnsi="Symbol" w:hint="default"/>
+      </w:rPr>
+    </w:lvl>
+    <w:lvl w:ilvl="7" w:tplc="08090003" w:tentative="1">
+      <w:start w:val="1"/>
+      <w:numFmt w:val="bullet"/>
+      <w:lvlText w:val="o"/>
+      <w:lvlJc w:val="left"/>
+      <w:pPr>
+        <w:ind w:left="5760" w:hanging="360"/>
+      </w:pPr>
+      <w:rPr>
+        <w:rFonts w:ascii="Courier New" w:hAnsi="Courier New" w:cs="Courier New" w:hint="default"/>
+      </w:rPr>
+    </w:lvl>
+    <w:lvl w:ilvl="8" w:tplc="08090005" w:tentative="1">
+      <w:start w:val="1"/>
+      <w:numFmt w:val="bullet"/>
+      <w:lvlText w:val=""/>
+      <w:lvlJc w:val="left"/>
+      <w:pPr>
+        <w:ind w:left="6480" w:hanging="360"/>
+      </w:pPr>
+      <w:rPr>
+        <w:rFonts w:ascii="Wingdings" w:hAnsi="Wingdings" w:hint="default"/>
+      </w:rPr>
+    </w:lvl>
+  </w:abstractNum>
+  <w:abstractNum w:abstractNumId="4" w15:restartNumberingAfterBreak="0">
     <w:nsid w:val="6FD211D7"/>
     <w:multiLevelType w:val="hybridMultilevel"/>
     <w:tmpl w:val="210885F2"/>
@@ -887,7 +2296,7 @@
       </w:rPr>
     </w:lvl>
   </w:abstractNum>
-  <w:abstractNum w:abstractNumId="1" w15:restartNumberingAfterBreak="0">
+  <w:abstractNum w:abstractNumId="5" w15:restartNumberingAfterBreak="0">
     <w:nsid w:val="7738779A"/>
     <w:multiLevelType w:val="multilevel"/>
     <w:tmpl w:val="5A886B9C"/>
@@ -1010,9 +2419,21 @@
     </w:lvl>
   </w:abstractNum>
   <w:num w:numId="1">
+    <w:abstractNumId w:val="5"/>
+  </w:num>
+  <w:num w:numId="2">
+    <w:abstractNumId w:val="4"/>
+  </w:num>
+  <w:num w:numId="3">
+    <w:abstractNumId w:val="3"/>
+  </w:num>
+  <w:num w:numId="4">
     <w:abstractNumId w:val="1"/>
   </w:num>
-  <w:num w:numId="2">
+  <w:num w:numId="5">
+    <w:abstractNumId w:val="2"/>
+  </w:num>
+  <w:num w:numId="6">
     <w:abstractNumId w:val="0"/>
   </w:num>
 </w:numbering>
@@ -1773,6 +3194,14 @@
       <w:szCs w:val="20"/>
     </w:rPr>
   </w:style>
+  <w:style w:type="paragraph" w:styleId="Bibliography">
+    <w:name w:val="Bibliography"/>
+    <w:basedOn w:val="Normal"/>
+    <w:next w:val="Normal"/>
+    <w:uiPriority w:val="37"/>
+    <w:unhideWhenUsed/>
+    <w:rsid w:val="007201ED"/>
+  </w:style>
 </w:styles>
 </file>
 
@@ -2072,11 +3501,136 @@
 </file>
 
 <file path=customXml/item1.xml><?xml version="1.0" encoding="utf-8"?>
-<b:Sources xmlns:b="http://schemas.openxmlformats.org/officeDocument/2006/bibliography" xmlns="http://schemas.openxmlformats.org/officeDocument/2006/bibliography" SelectedStyle="\APASixthEditionOfficeOnline.xsl" StyleName="APA" Version="6"/>
+<b:Sources xmlns:b="http://schemas.openxmlformats.org/officeDocument/2006/bibliography" xmlns="http://schemas.openxmlformats.org/officeDocument/2006/bibliography" SelectedStyle="\HarvardAnglia2008OfficeOnline.xsl" StyleName="Harvard - Anglia" Version="2008">
+  <b:Source>
+    <b:Tag>Tar06</b:Tag>
+    <b:SourceType>InternetSite</b:SourceType>
+    <b:Guid>{CD937970-B1B6-4113-85C0-4B1841E93578}</b:Guid>
+    <b:Author>
+      <b:Author>
+        <b:NameList>
+          <b:Person>
+            <b:Last>Tarn Adams</b:Last>
+            <b:First>Zach</b:First>
+            <b:Middle>Adams</b:Middle>
+          </b:Person>
+        </b:NameList>
+      </b:Author>
+    </b:Author>
+    <b:Title>Bay 12 Games</b:Title>
+    <b:Year>2006</b:Year>
+    <b:URL>http://www.bay12games.com/dwarves/</b:URL>
+    <b:RefOrder>1</b:RefOrder>
+  </b:Source>
+  <b:Source>
+    <b:Tag>Dwa10</b:Tag>
+    <b:SourceType>InternetSite</b:SourceType>
+    <b:Guid>{09FA4272-1FB4-4389-874B-657D33562D95}</b:Guid>
+    <b:Title>Dwarf Fortress Wiki - Calendar</b:Title>
+    <b:Author>
+      <b:Author>
+        <b:Corporate>Dwarf Fortress Wiki</b:Corporate>
+      </b:Author>
+    </b:Author>
+    <b:URL>https://dwarffortresswiki.org/index.php/DF2014:Calendar</b:URL>
+    <b:RefOrder>2</b:RefOrder>
+  </b:Source>
+  <b:Source>
+    <b:Tag>Tar</b:Tag>
+    <b:SourceType>Interview</b:SourceType>
+    <b:Guid>{9FC08681-3C81-4196-BBED-0BA168829D97}</b:Guid>
+    <b:Author>
+      <b:Author>
+        <b:NameList>
+          <b:Person>
+            <b:Last>Adams</b:Last>
+            <b:First>Tarn</b:First>
+          </b:Person>
+        </b:NameList>
+      </b:Author>
+      <b:Interviewee>
+        <b:NameList>
+          <b:Person>
+            <b:Last>Adams</b:Last>
+            <b:First>Tarn</b:First>
+          </b:Person>
+        </b:NameList>
+      </b:Interviewee>
+    </b:Author>
+    <b:Title>Dwarf Fortress Talk #4</b:Title>
+    <b:Year>2009</b:Year>
+    <b:Month>November</b:Month>
+    <b:Day>3</b:Day>
+    <b:RefOrder>3</b:RefOrder>
+  </b:Source>
+  <b:Source>
+    <b:Tag>Ala82</b:Tag>
+    <b:SourceType>JournalArticle</b:SourceType>
+    <b:Guid>{F8DEB3C8-E06F-41AB-8233-51D15FDF1D17}</b:Guid>
+    <b:Author>
+      <b:Author>
+        <b:NameList>
+          <b:Person>
+            <b:Last>Alain Fournier</b:Last>
+            <b:First>Don</b:First>
+            <b:Middle>Fussel,Loren Carpenter</b:Middle>
+          </b:Person>
+        </b:NameList>
+      </b:Author>
+    </b:Author>
+    <b:Title>Computer rendering of stochastic models</b:Title>
+    <b:JournalName>Communications of the ACM</b:JournalName>
+    <b:Year>1982</b:Year>
+    <b:Pages>371-384</b:Pages>
+    <b:Volume>25</b:Volume>
+    <b:Issue>6</b:Issue>
+    <b:RefOrder>5</b:RefOrder>
+  </b:Source>
+  <b:Source>
+    <b:Tag>Tar10</b:Tag>
+    <b:SourceType>Interview</b:SourceType>
+    <b:Guid>{D4E71843-B861-46F6-B943-50F3E5A12697}</b:Guid>
+    <b:Title>Nullpointer Dwarf Fortress Interview</b:Title>
+    <b:Year>2010</b:Year>
+    <b:Author>
+      <b:Interviewee>
+        <b:NameList>
+          <b:Person>
+            <b:Last>Adams</b:Last>
+            <b:First>Tarn</b:First>
+          </b:Person>
+        </b:NameList>
+      </b:Interviewee>
+    </b:Author>
+    <b:Month>July</b:Month>
+    <b:Day>1</b:Day>
+    <b:RefOrder>6</b:RefOrder>
+  </b:Source>
+  <b:Source>
+    <b:Tag>Tar13</b:Tag>
+    <b:SourceType>Interview</b:SourceType>
+    <b:Guid>{4AAF9877-F5C8-4055-91FD-9A8CB2058512}</b:Guid>
+    <b:Title>Dwarf Fortress Talk #21</b:Title>
+    <b:Year>2013</b:Year>
+    <b:Author>
+      <b:Interviewee>
+        <b:NameList>
+          <b:Person>
+            <b:Last>Adams</b:Last>
+            <b:First>Tarn</b:First>
+          </b:Person>
+        </b:NameList>
+      </b:Interviewee>
+    </b:Author>
+    <b:Month>May</b:Month>
+    <b:Day>23</b:Day>
+    <b:RefOrder>4</b:RefOrder>
+  </b:Source>
+</b:Sources>
 </file>
 
 <file path=customXml/itemProps1.xml><?xml version="1.0" encoding="utf-8"?>
-<ds:datastoreItem xmlns:ds="http://schemas.openxmlformats.org/officeDocument/2006/customXml" ds:itemID="{149759C3-03BD-4E25-A8F7-B015B23EAA67}">
+<ds:datastoreItem xmlns:ds="http://schemas.openxmlformats.org/officeDocument/2006/customXml" ds:itemID="{9DA89C2D-E5BB-46BB-8000-311E7832F02E}">
   <ds:schemaRefs>
     <ds:schemaRef ds:uri="http://schemas.openxmlformats.org/officeDocument/2006/bibliography"/>
   </ds:schemaRefs>

</xml_diff>

<commit_message>
Added more segments to discussion of the literature review
</commit_message>
<xml_diff>
--- a/Documentation/Dissertation.docx
+++ b/Documentation/Dissertation.docx
@@ -193,7 +193,7 @@
             </w:rPr>
             <w:fldChar w:fldCharType="separate"/>
           </w:r>
-          <w:hyperlink w:anchor="_Toc86934084" w:history="1">
+          <w:hyperlink w:anchor="_Toc87103236" w:history="1">
             <w:r>
               <w:rPr>
                 <w:rStyle w:val="Hyperlink"/>
@@ -237,7 +237,7 @@
                 <w:noProof/>
                 <w:webHidden/>
               </w:rPr>
-              <w:instrText xml:space="preserve"> PAGEREF _Toc86934084 \h </w:instrText>
+              <w:instrText xml:space="preserve"> PAGEREF _Toc87103236 \h </w:instrText>
             </w:r>
             <w:r>
               <w:rPr>
@@ -283,7 +283,7 @@
               <w:lang w:eastAsia="en-GB"/>
             </w:rPr>
           </w:pPr>
-          <w:hyperlink w:anchor="_Toc86934085" w:history="1">
+          <w:hyperlink w:anchor="_Toc87103237" w:history="1">
             <w:r>
               <w:rPr>
                 <w:rStyle w:val="Hyperlink"/>
@@ -327,7 +327,7 @@
                 <w:noProof/>
                 <w:webHidden/>
               </w:rPr>
-              <w:instrText xml:space="preserve"> PAGEREF _Toc86934085 \h </w:instrText>
+              <w:instrText xml:space="preserve"> PAGEREF _Toc87103237 \h </w:instrText>
             </w:r>
             <w:r>
               <w:rPr>
@@ -373,7 +373,7 @@
               <w:lang w:eastAsia="en-GB"/>
             </w:rPr>
           </w:pPr>
-          <w:hyperlink w:anchor="_Toc86934086" w:history="1">
+          <w:hyperlink w:anchor="_Toc87103238" w:history="1">
             <w:r>
               <w:rPr>
                 <w:rStyle w:val="Hyperlink"/>
@@ -417,7 +417,7 @@
                 <w:noProof/>
                 <w:webHidden/>
               </w:rPr>
-              <w:instrText xml:space="preserve"> PAGEREF _Toc86934086 \h </w:instrText>
+              <w:instrText xml:space="preserve"> PAGEREF _Toc87103238 \h </w:instrText>
             </w:r>
             <w:r>
               <w:rPr>
@@ -463,7 +463,7 @@
               <w:lang w:eastAsia="en-GB"/>
             </w:rPr>
           </w:pPr>
-          <w:hyperlink w:anchor="_Toc86934087" w:history="1">
+          <w:hyperlink w:anchor="_Toc87103239" w:history="1">
             <w:r>
               <w:rPr>
                 <w:rStyle w:val="Hyperlink"/>
@@ -486,7 +486,7 @@
                 <w:rStyle w:val="Hyperlink"/>
                 <w:noProof/>
               </w:rPr>
-              <w:t>Dwarf Fortress World Generation</w:t>
+              <w:t>World Generation</w:t>
             </w:r>
             <w:r>
               <w:rPr>
@@ -507,7 +507,7 @@
                 <w:noProof/>
                 <w:webHidden/>
               </w:rPr>
-              <w:instrText xml:space="preserve"> PAGEREF _Toc86934087 \h </w:instrText>
+              <w:instrText xml:space="preserve"> PAGEREF _Toc87103239 \h </w:instrText>
             </w:r>
             <w:r>
               <w:rPr>
@@ -528,6 +528,546 @@
                 <w:webHidden/>
               </w:rPr>
               <w:t>3</w:t>
+            </w:r>
+            <w:r>
+              <w:rPr>
+                <w:noProof/>
+                <w:webHidden/>
+              </w:rPr>
+              <w:fldChar w:fldCharType="end"/>
+            </w:r>
+          </w:hyperlink>
+        </w:p>
+        <w:p>
+          <w:pPr>
+            <w:pStyle w:val="TOC2"/>
+            <w:tabs>
+              <w:tab w:val="left" w:pos="1100"/>
+              <w:tab w:val="right" w:leader="dot" w:pos="7926"/>
+            </w:tabs>
+            <w:rPr>
+              <w:rFonts w:asciiTheme="minorHAnsi" w:eastAsiaTheme="minorEastAsia" w:hAnsiTheme="minorHAnsi" w:cstheme="minorBidi"/>
+              <w:noProof/>
+              <w:sz w:val="22"/>
+              <w:szCs w:val="22"/>
+              <w:lang w:eastAsia="en-GB"/>
+            </w:rPr>
+          </w:pPr>
+          <w:hyperlink w:anchor="_Toc87103240" w:history="1">
+            <w:r>
+              <w:rPr>
+                <w:rStyle w:val="Hyperlink"/>
+                <w:noProof/>
+              </w:rPr>
+              <w:t>2.2</w:t>
+            </w:r>
+            <w:r>
+              <w:rPr>
+                <w:rFonts w:asciiTheme="minorHAnsi" w:eastAsiaTheme="minorEastAsia" w:hAnsiTheme="minorHAnsi" w:cstheme="minorBidi"/>
+                <w:noProof/>
+                <w:sz w:val="22"/>
+                <w:szCs w:val="22"/>
+                <w:lang w:eastAsia="en-GB"/>
+              </w:rPr>
+              <w:tab/>
+            </w:r>
+            <w:r>
+              <w:rPr>
+                <w:rStyle w:val="Hyperlink"/>
+                <w:noProof/>
+              </w:rPr>
+              <w:t>Europa Universalis 4</w:t>
+            </w:r>
+            <w:r>
+              <w:rPr>
+                <w:noProof/>
+                <w:webHidden/>
+              </w:rPr>
+              <w:tab/>
+            </w:r>
+            <w:r>
+              <w:rPr>
+                <w:noProof/>
+                <w:webHidden/>
+              </w:rPr>
+              <w:fldChar w:fldCharType="begin"/>
+            </w:r>
+            <w:r>
+              <w:rPr>
+                <w:noProof/>
+                <w:webHidden/>
+              </w:rPr>
+              <w:instrText xml:space="preserve"> PAGEREF _Toc87103240 \h </w:instrText>
+            </w:r>
+            <w:r>
+              <w:rPr>
+                <w:noProof/>
+                <w:webHidden/>
+              </w:rPr>
+            </w:r>
+            <w:r>
+              <w:rPr>
+                <w:noProof/>
+                <w:webHidden/>
+              </w:rPr>
+              <w:fldChar w:fldCharType="separate"/>
+            </w:r>
+            <w:r>
+              <w:rPr>
+                <w:noProof/>
+                <w:webHidden/>
+              </w:rPr>
+              <w:t>3</w:t>
+            </w:r>
+            <w:r>
+              <w:rPr>
+                <w:noProof/>
+                <w:webHidden/>
+              </w:rPr>
+              <w:fldChar w:fldCharType="end"/>
+            </w:r>
+          </w:hyperlink>
+        </w:p>
+        <w:p>
+          <w:pPr>
+            <w:pStyle w:val="TOC2"/>
+            <w:tabs>
+              <w:tab w:val="left" w:pos="1100"/>
+              <w:tab w:val="right" w:leader="dot" w:pos="7926"/>
+            </w:tabs>
+            <w:rPr>
+              <w:rFonts w:asciiTheme="minorHAnsi" w:eastAsiaTheme="minorEastAsia" w:hAnsiTheme="minorHAnsi" w:cstheme="minorBidi"/>
+              <w:noProof/>
+              <w:sz w:val="22"/>
+              <w:szCs w:val="22"/>
+              <w:lang w:eastAsia="en-GB"/>
+            </w:rPr>
+          </w:pPr>
+          <w:hyperlink w:anchor="_Toc87103241" w:history="1">
+            <w:r>
+              <w:rPr>
+                <w:rStyle w:val="Hyperlink"/>
+                <w:noProof/>
+              </w:rPr>
+              <w:t>2.2.1</w:t>
+            </w:r>
+            <w:r>
+              <w:rPr>
+                <w:rFonts w:asciiTheme="minorHAnsi" w:eastAsiaTheme="minorEastAsia" w:hAnsiTheme="minorHAnsi" w:cstheme="minorBidi"/>
+                <w:noProof/>
+                <w:sz w:val="22"/>
+                <w:szCs w:val="22"/>
+                <w:lang w:eastAsia="en-GB"/>
+              </w:rPr>
+              <w:tab/>
+            </w:r>
+            <w:r>
+              <w:rPr>
+                <w:rStyle w:val="Hyperlink"/>
+                <w:noProof/>
+              </w:rPr>
+              <w:t>Provinces</w:t>
+            </w:r>
+            <w:r>
+              <w:rPr>
+                <w:noProof/>
+                <w:webHidden/>
+              </w:rPr>
+              <w:tab/>
+            </w:r>
+            <w:r>
+              <w:rPr>
+                <w:noProof/>
+                <w:webHidden/>
+              </w:rPr>
+              <w:fldChar w:fldCharType="begin"/>
+            </w:r>
+            <w:r>
+              <w:rPr>
+                <w:noProof/>
+                <w:webHidden/>
+              </w:rPr>
+              <w:instrText xml:space="preserve"> PAGEREF _Toc87103241 \h </w:instrText>
+            </w:r>
+            <w:r>
+              <w:rPr>
+                <w:noProof/>
+                <w:webHidden/>
+              </w:rPr>
+            </w:r>
+            <w:r>
+              <w:rPr>
+                <w:noProof/>
+                <w:webHidden/>
+              </w:rPr>
+              <w:fldChar w:fldCharType="separate"/>
+            </w:r>
+            <w:r>
+              <w:rPr>
+                <w:noProof/>
+                <w:webHidden/>
+              </w:rPr>
+              <w:t>3</w:t>
+            </w:r>
+            <w:r>
+              <w:rPr>
+                <w:noProof/>
+                <w:webHidden/>
+              </w:rPr>
+              <w:fldChar w:fldCharType="end"/>
+            </w:r>
+          </w:hyperlink>
+        </w:p>
+        <w:p>
+          <w:pPr>
+            <w:pStyle w:val="TOC2"/>
+            <w:tabs>
+              <w:tab w:val="left" w:pos="1100"/>
+              <w:tab w:val="right" w:leader="dot" w:pos="7926"/>
+            </w:tabs>
+            <w:rPr>
+              <w:rFonts w:asciiTheme="minorHAnsi" w:eastAsiaTheme="minorEastAsia" w:hAnsiTheme="minorHAnsi" w:cstheme="minorBidi"/>
+              <w:noProof/>
+              <w:sz w:val="22"/>
+              <w:szCs w:val="22"/>
+              <w:lang w:eastAsia="en-GB"/>
+            </w:rPr>
+          </w:pPr>
+          <w:hyperlink w:anchor="_Toc87103242" w:history="1">
+            <w:r>
+              <w:rPr>
+                <w:rStyle w:val="Hyperlink"/>
+                <w:noProof/>
+              </w:rPr>
+              <w:t>2.2.2</w:t>
+            </w:r>
+            <w:r>
+              <w:rPr>
+                <w:rFonts w:asciiTheme="minorHAnsi" w:eastAsiaTheme="minorEastAsia" w:hAnsiTheme="minorHAnsi" w:cstheme="minorBidi"/>
+                <w:noProof/>
+                <w:sz w:val="22"/>
+                <w:szCs w:val="22"/>
+                <w:lang w:eastAsia="en-GB"/>
+              </w:rPr>
+              <w:tab/>
+            </w:r>
+            <w:r>
+              <w:rPr>
+                <w:rStyle w:val="Hyperlink"/>
+                <w:noProof/>
+              </w:rPr>
+              <w:t>Artificial Intelligence</w:t>
+            </w:r>
+            <w:r>
+              <w:rPr>
+                <w:noProof/>
+                <w:webHidden/>
+              </w:rPr>
+              <w:tab/>
+            </w:r>
+            <w:r>
+              <w:rPr>
+                <w:noProof/>
+                <w:webHidden/>
+              </w:rPr>
+              <w:fldChar w:fldCharType="begin"/>
+            </w:r>
+            <w:r>
+              <w:rPr>
+                <w:noProof/>
+                <w:webHidden/>
+              </w:rPr>
+              <w:instrText xml:space="preserve"> PAGEREF _Toc87103242 \h </w:instrText>
+            </w:r>
+            <w:r>
+              <w:rPr>
+                <w:noProof/>
+                <w:webHidden/>
+              </w:rPr>
+            </w:r>
+            <w:r>
+              <w:rPr>
+                <w:noProof/>
+                <w:webHidden/>
+              </w:rPr>
+              <w:fldChar w:fldCharType="separate"/>
+            </w:r>
+            <w:r>
+              <w:rPr>
+                <w:noProof/>
+                <w:webHidden/>
+              </w:rPr>
+              <w:t>4</w:t>
+            </w:r>
+            <w:r>
+              <w:rPr>
+                <w:noProof/>
+                <w:webHidden/>
+              </w:rPr>
+              <w:fldChar w:fldCharType="end"/>
+            </w:r>
+          </w:hyperlink>
+        </w:p>
+        <w:p>
+          <w:pPr>
+            <w:pStyle w:val="TOC2"/>
+            <w:tabs>
+              <w:tab w:val="left" w:pos="1100"/>
+              <w:tab w:val="right" w:leader="dot" w:pos="7926"/>
+            </w:tabs>
+            <w:rPr>
+              <w:rFonts w:asciiTheme="minorHAnsi" w:eastAsiaTheme="minorEastAsia" w:hAnsiTheme="minorHAnsi" w:cstheme="minorBidi"/>
+              <w:noProof/>
+              <w:sz w:val="22"/>
+              <w:szCs w:val="22"/>
+              <w:lang w:eastAsia="en-GB"/>
+            </w:rPr>
+          </w:pPr>
+          <w:hyperlink w:anchor="_Toc87103243" w:history="1">
+            <w:r>
+              <w:rPr>
+                <w:rStyle w:val="Hyperlink"/>
+                <w:noProof/>
+              </w:rPr>
+              <w:t>2.2.3</w:t>
+            </w:r>
+            <w:r>
+              <w:rPr>
+                <w:rFonts w:asciiTheme="minorHAnsi" w:eastAsiaTheme="minorEastAsia" w:hAnsiTheme="minorHAnsi" w:cstheme="minorBidi"/>
+                <w:noProof/>
+                <w:sz w:val="22"/>
+                <w:szCs w:val="22"/>
+                <w:lang w:eastAsia="en-GB"/>
+              </w:rPr>
+              <w:tab/>
+            </w:r>
+            <w:r>
+              <w:rPr>
+                <w:rStyle w:val="Hyperlink"/>
+                <w:noProof/>
+              </w:rPr>
+              <w:t>Random New World</w:t>
+            </w:r>
+            <w:r>
+              <w:rPr>
+                <w:noProof/>
+                <w:webHidden/>
+              </w:rPr>
+              <w:tab/>
+            </w:r>
+            <w:r>
+              <w:rPr>
+                <w:noProof/>
+                <w:webHidden/>
+              </w:rPr>
+              <w:fldChar w:fldCharType="begin"/>
+            </w:r>
+            <w:r>
+              <w:rPr>
+                <w:noProof/>
+                <w:webHidden/>
+              </w:rPr>
+              <w:instrText xml:space="preserve"> PAGEREF _Toc87103243 \h </w:instrText>
+            </w:r>
+            <w:r>
+              <w:rPr>
+                <w:noProof/>
+                <w:webHidden/>
+              </w:rPr>
+            </w:r>
+            <w:r>
+              <w:rPr>
+                <w:noProof/>
+                <w:webHidden/>
+              </w:rPr>
+              <w:fldChar w:fldCharType="separate"/>
+            </w:r>
+            <w:r>
+              <w:rPr>
+                <w:noProof/>
+                <w:webHidden/>
+              </w:rPr>
+              <w:t>4</w:t>
+            </w:r>
+            <w:r>
+              <w:rPr>
+                <w:noProof/>
+                <w:webHidden/>
+              </w:rPr>
+              <w:fldChar w:fldCharType="end"/>
+            </w:r>
+          </w:hyperlink>
+        </w:p>
+        <w:p>
+          <w:pPr>
+            <w:pStyle w:val="TOC2"/>
+            <w:tabs>
+              <w:tab w:val="left" w:pos="1100"/>
+              <w:tab w:val="right" w:leader="dot" w:pos="7926"/>
+            </w:tabs>
+            <w:rPr>
+              <w:rFonts w:asciiTheme="minorHAnsi" w:eastAsiaTheme="minorEastAsia" w:hAnsiTheme="minorHAnsi" w:cstheme="minorBidi"/>
+              <w:noProof/>
+              <w:sz w:val="22"/>
+              <w:szCs w:val="22"/>
+              <w:lang w:eastAsia="en-GB"/>
+            </w:rPr>
+          </w:pPr>
+          <w:hyperlink w:anchor="_Toc87103244" w:history="1">
+            <w:r>
+              <w:rPr>
+                <w:rStyle w:val="Hyperlink"/>
+                <w:noProof/>
+              </w:rPr>
+              <w:t>2.3</w:t>
+            </w:r>
+            <w:r>
+              <w:rPr>
+                <w:rFonts w:asciiTheme="minorHAnsi" w:eastAsiaTheme="minorEastAsia" w:hAnsiTheme="minorHAnsi" w:cstheme="minorBidi"/>
+                <w:noProof/>
+                <w:sz w:val="22"/>
+                <w:szCs w:val="22"/>
+                <w:lang w:eastAsia="en-GB"/>
+              </w:rPr>
+              <w:tab/>
+            </w:r>
+            <w:r>
+              <w:rPr>
+                <w:rStyle w:val="Hyperlink"/>
+                <w:noProof/>
+              </w:rPr>
+              <w:t>Sid Meier’s Civilization 5</w:t>
+            </w:r>
+            <w:r>
+              <w:rPr>
+                <w:noProof/>
+                <w:webHidden/>
+              </w:rPr>
+              <w:tab/>
+            </w:r>
+            <w:r>
+              <w:rPr>
+                <w:noProof/>
+                <w:webHidden/>
+              </w:rPr>
+              <w:fldChar w:fldCharType="begin"/>
+            </w:r>
+            <w:r>
+              <w:rPr>
+                <w:noProof/>
+                <w:webHidden/>
+              </w:rPr>
+              <w:instrText xml:space="preserve"> PAGEREF _Toc87103244 \h </w:instrText>
+            </w:r>
+            <w:r>
+              <w:rPr>
+                <w:noProof/>
+                <w:webHidden/>
+              </w:rPr>
+            </w:r>
+            <w:r>
+              <w:rPr>
+                <w:noProof/>
+                <w:webHidden/>
+              </w:rPr>
+              <w:fldChar w:fldCharType="separate"/>
+            </w:r>
+            <w:r>
+              <w:rPr>
+                <w:noProof/>
+                <w:webHidden/>
+              </w:rPr>
+              <w:t>5</w:t>
+            </w:r>
+            <w:r>
+              <w:rPr>
+                <w:noProof/>
+                <w:webHidden/>
+              </w:rPr>
+              <w:fldChar w:fldCharType="end"/>
+            </w:r>
+          </w:hyperlink>
+        </w:p>
+        <w:p>
+          <w:pPr>
+            <w:pStyle w:val="TOC2"/>
+            <w:tabs>
+              <w:tab w:val="left" w:pos="1100"/>
+              <w:tab w:val="right" w:leader="dot" w:pos="7926"/>
+            </w:tabs>
+            <w:rPr>
+              <w:rFonts w:asciiTheme="minorHAnsi" w:eastAsiaTheme="minorEastAsia" w:hAnsiTheme="minorHAnsi" w:cstheme="minorBidi"/>
+              <w:noProof/>
+              <w:sz w:val="22"/>
+              <w:szCs w:val="22"/>
+              <w:lang w:eastAsia="en-GB"/>
+            </w:rPr>
+          </w:pPr>
+          <w:hyperlink w:anchor="_Toc87103245" w:history="1">
+            <w:r>
+              <w:rPr>
+                <w:rStyle w:val="Hyperlink"/>
+                <w:noProof/>
+              </w:rPr>
+              <w:t>2.3.1</w:t>
+            </w:r>
+            <w:r>
+              <w:rPr>
+                <w:rFonts w:asciiTheme="minorHAnsi" w:eastAsiaTheme="minorEastAsia" w:hAnsiTheme="minorHAnsi" w:cstheme="minorBidi"/>
+                <w:noProof/>
+                <w:sz w:val="22"/>
+                <w:szCs w:val="22"/>
+                <w:lang w:eastAsia="en-GB"/>
+              </w:rPr>
+              <w:tab/>
+            </w:r>
+            <w:r>
+              <w:rPr>
+                <w:rStyle w:val="Hyperlink"/>
+                <w:noProof/>
+              </w:rPr>
+              <w:t>Artificial Intelligence</w:t>
+            </w:r>
+            <w:r>
+              <w:rPr>
+                <w:noProof/>
+                <w:webHidden/>
+              </w:rPr>
+              <w:tab/>
+            </w:r>
+            <w:r>
+              <w:rPr>
+                <w:noProof/>
+                <w:webHidden/>
+              </w:rPr>
+              <w:fldChar w:fldCharType="begin"/>
+            </w:r>
+            <w:r>
+              <w:rPr>
+                <w:noProof/>
+                <w:webHidden/>
+              </w:rPr>
+              <w:instrText xml:space="preserve"> PAGEREF _Toc87103245 \h </w:instrText>
+            </w:r>
+            <w:r>
+              <w:rPr>
+                <w:noProof/>
+                <w:webHidden/>
+              </w:rPr>
+            </w:r>
+            <w:r>
+              <w:rPr>
+                <w:noProof/>
+                <w:webHidden/>
+              </w:rPr>
+              <w:fldChar w:fldCharType="separate"/>
+            </w:r>
+            <w:r>
+              <w:rPr>
+                <w:noProof/>
+                <w:webHidden/>
+              </w:rPr>
+              <w:t>5</w:t>
             </w:r>
             <w:r>
               <w:rPr>
@@ -553,7 +1093,7 @@
               <w:lang w:eastAsia="en-GB"/>
             </w:rPr>
           </w:pPr>
-          <w:hyperlink w:anchor="_Toc86934088" w:history="1">
+          <w:hyperlink w:anchor="_Toc87103246" w:history="1">
             <w:r>
               <w:rPr>
                 <w:rStyle w:val="Hyperlink"/>
@@ -597,7 +1137,7 @@
                 <w:noProof/>
                 <w:webHidden/>
               </w:rPr>
-              <w:instrText xml:space="preserve"> PAGEREF _Toc86934088 \h </w:instrText>
+              <w:instrText xml:space="preserve"> PAGEREF _Toc87103246 \h </w:instrText>
             </w:r>
             <w:r>
               <w:rPr>
@@ -617,7 +1157,7 @@
                 <w:noProof/>
                 <w:webHidden/>
               </w:rPr>
-              <w:t>3</w:t>
+              <w:t>6</w:t>
             </w:r>
             <w:r>
               <w:rPr>
@@ -675,7 +1215,7 @@
         <w:pStyle w:val="heading1"/>
         <w:textAlignment w:val="baseline"/>
       </w:pPr>
-      <w:bookmarkStart w:id="0" w:name="_Toc86934084"/>
+      <w:bookmarkStart w:id="0" w:name="_Toc87103236"/>
       <w:r>
         <w:lastRenderedPageBreak/>
         <w:t>Introduction</w:t>
@@ -701,7 +1241,7 @@
         <w:pStyle w:val="heading1"/>
         <w:textAlignment w:val="baseline"/>
       </w:pPr>
-      <w:bookmarkStart w:id="1" w:name="_Toc86934085"/>
+      <w:bookmarkStart w:id="1" w:name="_Toc87103237"/>
       <w:r>
         <w:t>Literature Review</w:t>
       </w:r>
@@ -738,7 +1278,7 @@
         <w:spacing w:before="0"/>
         <w:textAlignment w:val="baseline"/>
       </w:pPr>
-      <w:bookmarkStart w:id="2" w:name="_Toc86934086"/>
+      <w:bookmarkStart w:id="2" w:name="_Toc87103238"/>
       <w:r>
         <w:t>Dwarf Fortress</w:t>
       </w:r>
@@ -759,6 +1299,7 @@
           <w:id w:val="1960843999"/>
           <w:citation/>
         </w:sdtPr>
+        <w:sdtEndPr/>
         <w:sdtContent>
           <w:r>
             <w:fldChar w:fldCharType="begin"/>
@@ -975,6 +1516,7 @@
           <w:id w:val="-915550983"/>
           <w:citation/>
         </w:sdtPr>
+        <w:sdtEndPr/>
         <w:sdtContent>
           <w:r>
             <w:fldChar w:fldCharType="begin"/>
@@ -1048,7 +1590,7 @@
         <w:spacing w:before="0"/>
         <w:textAlignment w:val="baseline"/>
       </w:pPr>
-      <w:bookmarkStart w:id="3" w:name="_Toc86934087"/>
+      <w:bookmarkStart w:id="3" w:name="_Toc87103239"/>
       <w:r>
         <w:lastRenderedPageBreak/>
         <w:t>World Generation</w:t>
@@ -1070,6 +1612,7 @@
           <w:id w:val="1381205404"/>
           <w:citation/>
         </w:sdtPr>
+        <w:sdtEndPr/>
         <w:sdtContent>
           <w:r>
             <w:fldChar w:fldCharType="begin"/>
@@ -1134,7 +1677,19 @@
         <w:t>generation</w:t>
       </w:r>
       <w:r>
-        <w:t xml:space="preserve"> seen in dwarf fortress makes use of </w:t>
+        <w:t xml:space="preserve"> seen in </w:t>
+      </w:r>
+      <w:r>
+        <w:t>Dwarf</w:t>
+      </w:r>
+      <w:r>
+        <w:t xml:space="preserve"> </w:t>
+      </w:r>
+      <w:r>
+        <w:t>F</w:t>
+      </w:r>
+      <w:r>
+        <w:t xml:space="preserve">ortress makes use of </w:t>
       </w:r>
       <w:r>
         <w:t xml:space="preserve">a variant to </w:t>
@@ -1156,6 +1711,7 @@
           <w:id w:val="170457141"/>
           <w:citation/>
         </w:sdtPr>
+        <w:sdtEndPr/>
         <w:sdtContent>
           <w:r>
             <w:fldChar w:fldCharType="begin"/>
@@ -1185,6 +1741,7 @@
           <w:id w:val="1143083728"/>
           <w:citation/>
         </w:sdtPr>
+        <w:sdtEndPr/>
         <w:sdtContent>
           <w:r>
             <w:fldChar w:fldCharType="begin"/>
@@ -1226,6 +1783,7 @@
           <w:id w:val="171391779"/>
           <w:citation/>
         </w:sdtPr>
+        <w:sdtEndPr/>
         <w:sdtContent>
           <w:r>
             <w:fldChar w:fldCharType="begin"/>
@@ -1259,14 +1817,1231 @@
     </w:p>
     <w:p>
       <w:pPr>
+        <w:ind w:firstLine="0"/>
+      </w:pPr>
+    </w:p>
+    <w:p>
+      <w:pPr>
+        <w:ind w:firstLine="0"/>
+      </w:pPr>
+    </w:p>
+    <w:p>
+      <w:pPr>
+        <w:pStyle w:val="heading2"/>
+        <w:spacing w:before="0"/>
+        <w:textAlignment w:val="baseline"/>
+      </w:pPr>
+      <w:bookmarkStart w:id="4" w:name="_Toc87103240"/>
+      <w:r>
+        <w:t>Europa Universalis 4</w:t>
+      </w:r>
+      <w:bookmarkEnd w:id="4"/>
+    </w:p>
+    <w:p>
+      <w:pPr>
+        <w:pStyle w:val="p1a"/>
+      </w:pPr>
+      <w:r>
+        <w:t>Europa Universalis 4 is a game developed by Paradox Development Studio</w:t>
+      </w:r>
+      <w:r>
+        <w:t xml:space="preserve"> </w:t>
+      </w:r>
+      <w:sdt>
+        <w:sdtPr>
+          <w:id w:val="-979152276"/>
+          <w:citation/>
+        </w:sdtPr>
+        <w:sdtContent>
+          <w:r>
+            <w:fldChar w:fldCharType="begin"/>
+          </w:r>
+          <w:r>
+            <w:instrText xml:space="preserve"> CITATION Par13 \l 2057 </w:instrText>
+          </w:r>
+          <w:r>
+            <w:fldChar w:fldCharType="separate"/>
+          </w:r>
+          <w:r>
+            <w:rPr>
+              <w:noProof/>
+            </w:rPr>
+            <w:t>(Paradox Development Studio, 2013)</w:t>
+          </w:r>
+          <w:r>
+            <w:fldChar w:fldCharType="end"/>
+          </w:r>
+        </w:sdtContent>
+      </w:sdt>
+      <w:r>
+        <w:t xml:space="preserve">, which was released in </w:t>
+      </w:r>
+      <w:r>
+        <w:t>A</w:t>
+      </w:r>
+      <w:r>
+        <w:t xml:space="preserve">ugust of 2013. </w:t>
+      </w:r>
+      <w:r>
+        <w:t xml:space="preserve">The game presents a map of the real world as it emerges from the end of the medieval era, with gameplay spanning from the renaissance to the end of the age of revolutions. </w:t>
+      </w:r>
+      <w:r>
+        <w:t xml:space="preserve">Unlike the aforementioned </w:t>
+      </w:r>
+      <w:r>
+        <w:t>Dwarf</w:t>
+      </w:r>
+      <w:r>
+        <w:t xml:space="preserve"> </w:t>
+      </w:r>
+      <w:r>
+        <w:t>F</w:t>
+      </w:r>
+      <w:r>
+        <w:t>ortress, Europa Universalis 4 (Henceforth referred to as Eu4) places more emphasis on realism, with the map the game takes place on closely reflecting that of the real world</w:t>
+      </w:r>
+      <w:r>
+        <w:t xml:space="preserve"> in the time period a player chooses to start from. </w:t>
+      </w:r>
+      <w:r>
+        <w:t xml:space="preserve">Additionally, the </w:t>
+      </w:r>
+      <w:r>
+        <w:t>mechanics</w:t>
+      </w:r>
+      <w:r>
+        <w:t xml:space="preserve"> </w:t>
+      </w:r>
+      <w:r>
+        <w:t>of</w:t>
+      </w:r>
+      <w:r>
+        <w:t xml:space="preserve"> the game strongly influence the human and computer players to act how a ruler in that time would have</w:t>
+      </w:r>
+      <w:r>
+        <w:t>. Th</w:t>
+      </w:r>
+      <w:r>
+        <w:t xml:space="preserve">is can be seen very clearly when reviewing the history of a game, in which certain real events will almost inevitably occur if the player does not intervene, such as the formation of the Russian empire, the uniting of the </w:t>
+      </w:r>
+      <w:r>
+        <w:t>British Isles</w:t>
+      </w:r>
+      <w:r>
+        <w:t xml:space="preserve"> and the expansion of the Ottoman empire.</w:t>
+      </w:r>
+      <w:r>
+        <w:t xml:space="preserve"> </w:t>
+      </w:r>
+      <w:r>
+        <w:t>Eu4 presents an interesting study into the field of simulating real world history, and examination into this media yields some interesting results.</w:t>
+      </w:r>
+    </w:p>
+    <w:p>
+      <w:pPr>
+        <w:ind w:firstLine="0"/>
+      </w:pPr>
+    </w:p>
+    <w:p>
+      <w:pPr>
+        <w:pStyle w:val="heading2"/>
+        <w:numPr>
+          <w:ilvl w:val="2"/>
+          <w:numId w:val="1"/>
+        </w:numPr>
+        <w:spacing w:before="0"/>
+        <w:textAlignment w:val="baseline"/>
+      </w:pPr>
+      <w:bookmarkStart w:id="5" w:name="_Toc87103241"/>
+      <w:r>
+        <w:t>Provinces</w:t>
+      </w:r>
+      <w:bookmarkEnd w:id="5"/>
+    </w:p>
+    <w:p>
+      <w:pPr>
+        <w:ind w:firstLine="0"/>
+      </w:pPr>
+      <w:r>
+        <w:t xml:space="preserve">First and foremost, the basic gameplay elements present within the game should be noted. </w:t>
+      </w:r>
+      <w:r>
+        <w:t xml:space="preserve">The map in Eu4 is split into different “Provinces” – Polygonal areas </w:t>
+      </w:r>
+      <w:r>
+        <w:t xml:space="preserve">representing the borders of a location, often defined by the existence of cities and population </w:t>
+      </w:r>
+      <w:r>
+        <w:t>centres</w:t>
+      </w:r>
+      <w:r>
+        <w:t xml:space="preserve"> within the region. </w:t>
+      </w:r>
+      <w:r>
+        <w:t xml:space="preserve">These provinces </w:t>
+      </w:r>
+      <w:r>
+        <w:t xml:space="preserve">are the foundation on which the game is played – the nations a player represents own a certain number of provinces which represent the borders of the country, and the objective of the game can be said to be to build a large empire by taking as many provinces as possible, either through war or colonisation. </w:t>
+      </w:r>
+    </w:p>
+    <w:p>
+      <w:pPr>
+        <w:ind w:firstLine="0"/>
+      </w:pPr>
+      <w:r>
+        <w:br/>
+        <w:t>In addition to this, these provinces have a number of properties tied to them which determine how they interact with the gameplay. Some notable examples are the following</w:t>
+      </w:r>
+      <w:r>
+        <w:t xml:space="preserve"> </w:t>
+      </w:r>
+      <w:sdt>
+        <w:sdtPr>
+          <w:id w:val="148642170"/>
+          <w:citation/>
+        </w:sdtPr>
+        <w:sdtContent>
+          <w:r>
+            <w:fldChar w:fldCharType="begin"/>
+          </w:r>
+          <w:r>
+            <w:instrText xml:space="preserve"> CITATION Par \l 2057 </w:instrText>
+          </w:r>
+          <w:r>
+            <w:fldChar w:fldCharType="separate"/>
+          </w:r>
+          <w:r>
+            <w:rPr>
+              <w:noProof/>
+            </w:rPr>
+            <w:t>(Paradox Development Studio, n.d.)</w:t>
+          </w:r>
+          <w:r>
+            <w:fldChar w:fldCharType="end"/>
+          </w:r>
+        </w:sdtContent>
+      </w:sdt>
+      <w:r>
+        <w:t>:</w:t>
+      </w:r>
+    </w:p>
+    <w:p>
+      <w:pPr>
+        <w:ind w:firstLine="0"/>
+      </w:pPr>
+    </w:p>
+    <w:p>
+      <w:pPr>
+        <w:pStyle w:val="ListParagraph"/>
+        <w:numPr>
+          <w:ilvl w:val="0"/>
+          <w:numId w:val="7"/>
+        </w:numPr>
+      </w:pPr>
+      <w:r>
+        <w:t xml:space="preserve">Provincial development (Split between Taxation, Production and Manpower). This represents the infrastructure present in the area, higher developments corresponding to bigger cities which provide the player with more money, trade power and manpower. </w:t>
+      </w:r>
+      <w:r>
+        <w:t xml:space="preserve">The development of a province also determines the value of the location in peace negotiations, </w:t>
+      </w:r>
+      <w:r>
+        <w:lastRenderedPageBreak/>
+        <w:t>the cost to the player to build an administration to the region as well as how the international community reacts to the annexation.</w:t>
+      </w:r>
+    </w:p>
+    <w:p>
+      <w:pPr>
+        <w:pStyle w:val="ListParagraph"/>
+        <w:numPr>
+          <w:ilvl w:val="0"/>
+          <w:numId w:val="7"/>
+        </w:numPr>
+      </w:pPr>
+      <w:r>
+        <w:t xml:space="preserve">Terrain. The environment of a province determines aspects such as the speed at which military units are able to travel through a location, </w:t>
+      </w:r>
+      <w:r>
+        <w:t xml:space="preserve">the amount of supplies that can reach unit as well as the cost of developing the province. </w:t>
+      </w:r>
+      <w:r>
+        <w:t xml:space="preserve">This provides a </w:t>
+      </w:r>
+      <w:r>
+        <w:t>double-edged</w:t>
+      </w:r>
+      <w:r>
+        <w:t xml:space="preserve"> sword</w:t>
+      </w:r>
+      <w:r>
+        <w:t xml:space="preserve"> type scenario</w:t>
+      </w:r>
+      <w:r>
+        <w:t xml:space="preserve"> – a mountainous terrain is more difficult for an enemy to traverse and survive in, but the player will incur additional penalties for attempting to improve the infrastructure in the region.</w:t>
+      </w:r>
+    </w:p>
+    <w:p>
+      <w:pPr>
+        <w:pStyle w:val="ListParagraph"/>
+        <w:numPr>
+          <w:ilvl w:val="0"/>
+          <w:numId w:val="7"/>
+        </w:numPr>
+      </w:pPr>
+      <w:r>
+        <w:t xml:space="preserve">Culture. Each province has a culture that represents the peoples within </w:t>
+      </w:r>
+      <w:r>
+        <w:t>it and</w:t>
+      </w:r>
+      <w:r>
+        <w:t xml:space="preserve"> occupying nations will find additional difficulty in attempting to maintain control of provinces with cultures that they do not support. </w:t>
+      </w:r>
+      <w:r>
+        <w:t xml:space="preserve">Additionally, </w:t>
+      </w:r>
+      <w:r>
+        <w:t>the player and the artificial intelligence is rewarded in various ways for occupying locations with their own national culture, incentivising the formation of borders based upon cultural boundaries.</w:t>
+      </w:r>
+    </w:p>
+    <w:p>
+      <w:pPr>
+        <w:ind w:firstLine="0"/>
+      </w:pPr>
+    </w:p>
+    <w:p>
+      <w:pPr>
+        <w:ind w:firstLine="0"/>
+      </w:pPr>
+      <w:r>
+        <w:t xml:space="preserve">The provincial system presented by Eu4 may be an aspect to consider in the design of this project. Splitting the world up in this way allows for </w:t>
+      </w:r>
+      <w:r>
+        <w:t xml:space="preserve">the mapping of populations and population centres onto the </w:t>
+      </w:r>
+      <w:r>
+        <w:t>model and</w:t>
+      </w:r>
+      <w:r>
+        <w:t xml:space="preserve"> may provide some advantages in organising the artificial intelligence of the simulation. </w:t>
+      </w:r>
+      <w:r>
+        <w:t xml:space="preserve">As the system presented in Eu4 is designed to </w:t>
+      </w:r>
+      <w:r>
+        <w:t>work</w:t>
+      </w:r>
+      <w:r>
+        <w:t xml:space="preserve"> on a pre-determined map, some adjustments need to be made to fit the random nature of the artefact.</w:t>
+      </w:r>
+    </w:p>
+    <w:p>
+      <w:pPr>
+        <w:ind w:firstLine="0"/>
+      </w:pPr>
+    </w:p>
+    <w:p>
+      <w:pPr>
+        <w:pStyle w:val="heading2"/>
+        <w:numPr>
+          <w:ilvl w:val="2"/>
+          <w:numId w:val="1"/>
+        </w:numPr>
+        <w:spacing w:before="0"/>
+        <w:textAlignment w:val="baseline"/>
+      </w:pPr>
+      <w:bookmarkStart w:id="6" w:name="_Toc87103242"/>
+      <w:r>
+        <w:t>Artificial Intelligence</w:t>
+      </w:r>
+      <w:bookmarkEnd w:id="6"/>
+    </w:p>
+    <w:p>
+      <w:pPr>
+        <w:pStyle w:val="p1a"/>
+      </w:pPr>
+      <w:r>
+        <w:t>The Artificial Intelligence of Eu4 is largely classified data belonging to the development studio, however some things about its inner workings are known</w:t>
+      </w:r>
+      <w:r>
+        <w:t xml:space="preserve">. </w:t>
+      </w:r>
+      <w:r>
+        <w:t>As previously mentioned, the computer players will often prioritise the uniting of their culture</w:t>
+      </w:r>
+      <w:r>
+        <w:t>, but this is additionally modified by aspects such as relations with foreign nations, the difficulty of taking provinces and the decision making of the rulers in charge of each nation.</w:t>
+      </w:r>
+    </w:p>
+    <w:p>
+      <w:pPr>
+        <w:pStyle w:val="p1a"/>
+      </w:pPr>
+    </w:p>
+    <w:p>
+      <w:pPr>
+        <w:pStyle w:val="p1a"/>
+      </w:pPr>
+      <w:r>
+        <w:t>A good example of how relations impact the decisions made by the AI can be seen in interactions between Spain (Known in the timeframe of the game as Castille) and Portugal. Both Spain and Portugal belong to the same “Iberian” culture group, and yet conflicts between them are minimised. This is partially due to the opinion modifier each country has on the other, citing historical alliances</w:t>
+      </w:r>
+      <w:r>
+        <w:t>,</w:t>
+      </w:r>
+      <w:r>
+        <w:t xml:space="preserve"> meaning the two often prioritise other conquests rather than turning against </w:t>
+      </w:r>
+      <w:r>
+        <w:t>one another</w:t>
+      </w:r>
+      <w:r>
+        <w:t>.</w:t>
+      </w:r>
+    </w:p>
+    <w:p>
+      <w:pPr>
+        <w:pStyle w:val="p1a"/>
+      </w:pPr>
+    </w:p>
+    <w:p>
+      <w:pPr>
+        <w:pStyle w:val="p1a"/>
+      </w:pPr>
+      <w:r>
+        <w:t xml:space="preserve">In terms of rulers, </w:t>
+      </w:r>
+      <w:r>
+        <w:t>computer-controlled</w:t>
+      </w:r>
+      <w:r>
+        <w:t xml:space="preserve"> nations will be designated a ruler “personality”, which is changed when a leader abdicates or dies. </w:t>
+      </w:r>
+      <w:r>
+        <w:t>These personalities impact the actions nations will take during that leader’s reign, with militaristic rulers</w:t>
+      </w:r>
+      <w:r>
+        <w:t xml:space="preserve"> focusing on conquest and military expansion, and administrative rulers working instead to improve their economic condition. </w:t>
+      </w:r>
+      <w:r>
+        <w:t>This creates a believable feeling of an evolving diplomatic landscape – players may find that once passive nations will suddenly become aggressive as a militarist takes charge, or former threats become minimised by a ruler less interested in war.</w:t>
+      </w:r>
+    </w:p>
+    <w:p>
+      <w:pPr>
+        <w:ind w:firstLine="0"/>
+      </w:pPr>
+    </w:p>
+    <w:p>
+      <w:pPr>
+        <w:ind w:firstLine="0"/>
+      </w:pPr>
+      <w:r>
+        <w:t xml:space="preserve">Particularly due to its ability to constantly change the diplomatic landscape of the world, ruler-based artificial intelligence is to be considered when determining the simulated history aspect of the development cycle. </w:t>
+      </w:r>
+      <w:r>
+        <w:t>This syst</w:t>
+      </w:r>
+      <w:r>
+        <w:t xml:space="preserve">em allows for great rises to power as well as falls due to negligence on the part of the ruler, which has been seen throughout real world history extensively. </w:t>
+      </w:r>
+    </w:p>
+    <w:p>
+      <w:pPr>
+        <w:ind w:firstLine="0"/>
+      </w:pPr>
+    </w:p>
+    <w:p>
+      <w:pPr>
+        <w:pStyle w:val="heading2"/>
+        <w:numPr>
+          <w:ilvl w:val="2"/>
+          <w:numId w:val="1"/>
+        </w:numPr>
+        <w:spacing w:before="0"/>
+        <w:textAlignment w:val="baseline"/>
+      </w:pPr>
+      <w:bookmarkStart w:id="7" w:name="_Toc87103243"/>
+      <w:r>
+        <w:t>Random New World</w:t>
+      </w:r>
+      <w:bookmarkEnd w:id="7"/>
+    </w:p>
+    <w:p>
+      <w:pPr>
+        <w:ind w:firstLine="0"/>
+      </w:pPr>
+      <w:r>
+        <w:t>The first purchasable update to Eu4, named “Conquest of Paradise”</w:t>
+      </w:r>
+      <w:r>
+        <w:t xml:space="preserve"> </w:t>
+      </w:r>
+      <w:sdt>
+        <w:sdtPr>
+          <w:id w:val="1360934287"/>
+          <w:citation/>
+        </w:sdtPr>
+        <w:sdtContent>
+          <w:r>
+            <w:fldChar w:fldCharType="begin"/>
+          </w:r>
+          <w:r>
+            <w:instrText xml:space="preserve"> CITATION Val14 \l 2057 </w:instrText>
+          </w:r>
+          <w:r>
+            <w:fldChar w:fldCharType="separate"/>
+          </w:r>
+          <w:r>
+            <w:rPr>
+              <w:noProof/>
+            </w:rPr>
+            <w:t>(Valve Corporation, 2014)</w:t>
+          </w:r>
+          <w:r>
+            <w:fldChar w:fldCharType="end"/>
+          </w:r>
+        </w:sdtContent>
+      </w:sdt>
+      <w:r>
+        <w:t xml:space="preserve"> </w:t>
+      </w:r>
+      <w:r>
+        <w:t xml:space="preserve">, </w:t>
+      </w:r>
+      <w:r>
+        <w:t xml:space="preserve">introduced a feature referred to as “Random New World”, advertised as the ability to generate an entirely new continent as a replacement for the Americas. This meant players would have the ability to explore a random </w:t>
+      </w:r>
+      <w:r>
+        <w:t>map and</w:t>
+      </w:r>
+      <w:r>
+        <w:t xml:space="preserve"> build a new colonial empire as they explored new terrain.</w:t>
+      </w:r>
+      <w:r>
+        <w:t xml:space="preserve"> </w:t>
+      </w:r>
+      <w:r>
+        <w:t xml:space="preserve">Upon release, </w:t>
+      </w:r>
+      <w:r>
+        <w:lastRenderedPageBreak/>
+        <w:t>this particular feature was met with mixed reception – partially as a result of the algorithm used for the random new world generation.</w:t>
+      </w:r>
+    </w:p>
+    <w:p>
+      <w:pPr>
+        <w:ind w:firstLine="0"/>
+      </w:pPr>
+    </w:p>
+    <w:p>
+      <w:pPr>
+        <w:ind w:firstLine="0"/>
+      </w:pPr>
+      <w:r>
+        <w:t>The generation mapping makes use of set-piece based method – in which the</w:t>
+      </w:r>
+      <w:r>
+        <w:t xml:space="preserve"> newly generated map is built from a number of premade </w:t>
+      </w:r>
+      <w:r>
+        <w:t>assets</w:t>
+      </w:r>
+      <w:r>
+        <w:t xml:space="preserve"> put together to make a map. </w:t>
+      </w:r>
+      <w:r>
+        <w:t>This method has seen successful usage in games like Spelunky</w:t>
+      </w:r>
+      <w:r>
+        <w:t xml:space="preserve"> HD</w:t>
+      </w:r>
+      <w:r>
+        <w:t xml:space="preserve"> </w:t>
+      </w:r>
+      <w:sdt>
+        <w:sdtPr>
+          <w:id w:val="-988778945"/>
+          <w:citation/>
+        </w:sdtPr>
+        <w:sdtContent>
+          <w:r>
+            <w:fldChar w:fldCharType="begin"/>
+          </w:r>
+          <w:r>
+            <w:instrText xml:space="preserve"> CITATION Mos13 \l 2057 </w:instrText>
+          </w:r>
+          <w:r>
+            <w:fldChar w:fldCharType="separate"/>
+          </w:r>
+          <w:r>
+            <w:rPr>
+              <w:noProof/>
+            </w:rPr>
+            <w:t>(Mossmouth, 2013)</w:t>
+          </w:r>
+          <w:r>
+            <w:fldChar w:fldCharType="end"/>
+          </w:r>
+        </w:sdtContent>
+      </w:sdt>
+      <w:r>
+        <w:t xml:space="preserve"> and The Binding of Isaac</w:t>
+      </w:r>
+      <w:r>
+        <w:t xml:space="preserve"> </w:t>
+      </w:r>
+      <w:sdt>
+        <w:sdtPr>
+          <w:id w:val="1149551785"/>
+          <w:citation/>
+        </w:sdtPr>
+        <w:sdtContent>
+          <w:r>
+            <w:fldChar w:fldCharType="begin"/>
+          </w:r>
+          <w:r>
+            <w:instrText xml:space="preserve"> CITATION Val11 \l 2057 </w:instrText>
+          </w:r>
+          <w:r>
+            <w:fldChar w:fldCharType="separate"/>
+          </w:r>
+          <w:r>
+            <w:rPr>
+              <w:noProof/>
+            </w:rPr>
+            <w:t>(Valve Corporation, 2011)</w:t>
+          </w:r>
+          <w:r>
+            <w:fldChar w:fldCharType="end"/>
+          </w:r>
+        </w:sdtContent>
+      </w:sdt>
+      <w:r>
+        <w:t xml:space="preserve">, however this method reflects poorly in a geographic environment. The set pieces present </w:t>
+      </w:r>
+      <w:r>
+        <w:t xml:space="preserve">in “Conquest of Paradise” are often individual islands, rather than </w:t>
+      </w:r>
+      <w:r>
+        <w:t>the</w:t>
+      </w:r>
+      <w:r>
+        <w:t xml:space="preserve"> large landmass present in the </w:t>
+      </w:r>
+      <w:r>
+        <w:t>real-world</w:t>
+      </w:r>
+      <w:r>
+        <w:t xml:space="preserve"> Americas, and veteran players will quickly come to recognise the set pieces as they appear – removing the charm of the pseudo-random geography. </w:t>
+      </w:r>
+      <w:r>
+        <w:t xml:space="preserve">Additionally, as the </w:t>
+      </w:r>
+      <w:r>
+        <w:t xml:space="preserve">sets are human made, they often reflect themes or shapes – such as the set piece that resembles the corporate logo of the Paradox Development </w:t>
+      </w:r>
+      <w:r>
+        <w:t>Studio</w:t>
+      </w:r>
+      <w:r>
+        <w:t xml:space="preserve"> – which does not create a believable environment for the game to be played upon.</w:t>
+      </w:r>
+    </w:p>
+    <w:p>
+      <w:pPr>
+        <w:ind w:firstLine="0"/>
+      </w:pPr>
+    </w:p>
+    <w:p>
+      <w:pPr>
+        <w:ind w:firstLine="0"/>
+      </w:pPr>
+      <w:r>
+        <w:t>Unlike the other aspects mentioned in the discussion of this product, this random generation method should be avoided, as it does not suit the attempted goals of the random world generation feature of this project.</w:t>
+      </w:r>
+      <w:r>
+        <w:t xml:space="preserve"> As an extension to this, the use of any predetermined structures, such as the polygons of provinces, should be avoided unless necessary – as they represent many of the same issues discussed above.</w:t>
+      </w:r>
+    </w:p>
+    <w:p>
+      <w:pPr>
+        <w:ind w:firstLine="0"/>
+      </w:pPr>
+    </w:p>
+    <w:p>
+      <w:pPr>
+        <w:pStyle w:val="heading2"/>
+        <w:spacing w:before="0"/>
+        <w:textAlignment w:val="baseline"/>
+      </w:pPr>
+      <w:bookmarkStart w:id="8" w:name="_Toc87103244"/>
+      <w:r>
+        <w:t>Sid Meier</w:t>
+      </w:r>
+      <w:r>
+        <w:t>’</w:t>
+      </w:r>
+      <w:r>
+        <w:t>s Civilization 5</w:t>
+      </w:r>
+      <w:bookmarkEnd w:id="8"/>
+    </w:p>
+    <w:p>
+      <w:pPr>
+        <w:ind w:firstLine="0"/>
+      </w:pPr>
+      <w:r>
+        <w:t>Another game that has some relevance to this project is the 2010 Firaxis game Sid Meier’s Civilization 5</w:t>
+      </w:r>
+      <w:r>
+        <w:t xml:space="preserve"> </w:t>
+      </w:r>
+      <w:sdt>
+        <w:sdtPr>
+          <w:id w:val="-882644031"/>
+          <w:citation/>
+        </w:sdtPr>
+        <w:sdtContent>
+          <w:r>
+            <w:fldChar w:fldCharType="begin"/>
+          </w:r>
+          <w:r>
+            <w:instrText xml:space="preserve">CITATION Fir \l 2057 </w:instrText>
+          </w:r>
+          <w:r>
+            <w:fldChar w:fldCharType="separate"/>
+          </w:r>
+          <w:r>
+            <w:rPr>
+              <w:noProof/>
+            </w:rPr>
+            <w:t>(Firaxis, 2010)</w:t>
+          </w:r>
+          <w:r>
+            <w:fldChar w:fldCharType="end"/>
+          </w:r>
+        </w:sdtContent>
+      </w:sdt>
+      <w:r>
+        <w:t xml:space="preserve">. In this game, the player is prompted to choose a historical nation and leader, before being presented with a hexagonal world map for them to build a new nation upon. </w:t>
+      </w:r>
+      <w:r>
+        <w:t xml:space="preserve">Other nations, led by civilisations and leaders that the player may have selected, exist on this map concurrently, and the nations of the world will compete to reach a number of arbitrary “Victory” conditions. </w:t>
+      </w:r>
+      <w:r>
+        <w:t>This game is far more gameplay focused than titles like the previously mentioned Europa Universalis 4, forgoing much realism in favour of creating an entertaining product. This would largely make it inapplicable to this artefact, which focuses almost entirely on realism, aside from the inner workings of the AI within the game.</w:t>
+      </w:r>
+    </w:p>
+    <w:p>
+      <w:pPr>
+        <w:ind w:firstLine="0"/>
+      </w:pPr>
+    </w:p>
+    <w:p>
+      <w:pPr>
+        <w:pStyle w:val="heading2"/>
+        <w:numPr>
+          <w:ilvl w:val="2"/>
+          <w:numId w:val="1"/>
+        </w:numPr>
+        <w:spacing w:before="0"/>
+        <w:textAlignment w:val="baseline"/>
+      </w:pPr>
+      <w:bookmarkStart w:id="9" w:name="_Toc87103245"/>
+      <w:r>
+        <w:t>Artificial Intelligence</w:t>
+      </w:r>
+      <w:bookmarkEnd w:id="9"/>
+    </w:p>
+    <w:p>
+      <w:pPr>
+        <w:pStyle w:val="p1a"/>
+      </w:pPr>
+      <w:r>
+        <w:t xml:space="preserve">Each leader in Sid Meier’s Civilization 5 has a number of integer values representing their focus towards different tasks – set on a scale of 1 to 10 (With one glaring exception) – this in turn influences the actions the civilization in question will take. </w:t>
+      </w:r>
+      <w:r>
+        <w:t xml:space="preserve">For example – the nation of France, lead by Napoleon Bonaparte, has a “Loyalty” score of 3 – representing the </w:t>
+      </w:r>
+      <w:r>
+        <w:t>real-life</w:t>
+      </w:r>
+      <w:r>
+        <w:t xml:space="preserve"> actions of the man, who was notable for violating various treaties and acting aggressively towards former allies.</w:t>
+      </w:r>
+      <w:r>
+        <w:t xml:space="preserve"> </w:t>
+      </w:r>
+      <w:r>
+        <w:t xml:space="preserve">These values in turn then provide weighting to the decisions of the computer players, allowing them to act in pseudo-random ways which reflect the personalities assigned to them. </w:t>
+      </w:r>
+      <w:r>
+        <w:t xml:space="preserve">This system allows for the nations of the world to act as if they have their own personalities and goals, and the actions of certain leaders can be predicted based on these hidden values. </w:t>
+      </w:r>
+    </w:p>
+    <w:p>
+      <w:pPr>
+        <w:ind w:firstLine="0"/>
+      </w:pPr>
+    </w:p>
+    <w:p>
+      <w:pPr>
+        <w:ind w:firstLine="0"/>
+      </w:pPr>
+      <w:r>
+        <w:t>This works as an extended implementation of the “personality” system present in Eu4</w:t>
+      </w:r>
+      <w:r>
+        <w:t xml:space="preserve">. Whereas the Eu4 system works to provide a ruler a focus in areas such as diplomacy or economy, the Civilization approach instead provides weighting to specific areas – allowing for the characters within the game to have more of a character. This could see use in the artefact described in this document, with random rulers receiving random values that weight decision making. This, in addition, could permit the rulers to make mistakes – a ruler with a high weighting towards war could start conflicts with larger nations, potentially having significant consequences on the nation as a whole. </w:t>
+      </w:r>
+      <w:r>
+        <w:t xml:space="preserve">The ability for a leader to make mistakes is one that should see implementation in the simulation, as misguided decisions have changed history countless times. </w:t>
+      </w:r>
+    </w:p>
+    <w:p>
+      <w:pPr>
+        <w:ind w:firstLine="0"/>
+      </w:pPr>
+    </w:p>
+    <w:p>
+      <w:pPr>
+        <w:pStyle w:val="heading2"/>
+        <w:spacing w:before="0"/>
+        <w:textAlignment w:val="baseline"/>
+      </w:pPr>
+      <w:r>
+        <w:lastRenderedPageBreak/>
+        <w:t>Iron Age</w:t>
+      </w:r>
+    </w:p>
+    <w:p>
+      <w:pPr>
+        <w:pStyle w:val="p1a"/>
+      </w:pPr>
+      <w:r>
+        <w:t xml:space="preserve">Iron </w:t>
+      </w:r>
+      <w:r>
+        <w:t>Age</w:t>
+      </w:r>
+      <w:r>
+        <w:t xml:space="preserve"> </w:t>
+      </w:r>
+      <w:sdt>
+        <w:sdtPr>
+          <w:id w:val="-936207021"/>
+          <w:citation/>
+        </w:sdtPr>
+        <w:sdtContent>
+          <w:r>
+            <w:fldChar w:fldCharType="begin"/>
+          </w:r>
+          <w:r>
+            <w:instrText xml:space="preserve"> CITATION Jam18 \l 2057 </w:instrText>
+          </w:r>
+          <w:r>
+            <w:fldChar w:fldCharType="separate"/>
+          </w:r>
+          <w:r>
+            <w:rPr>
+              <w:noProof/>
+            </w:rPr>
+            <w:t>(Gorman, 2018)</w:t>
+          </w:r>
+          <w:r>
+            <w:fldChar w:fldCharType="end"/>
+          </w:r>
+        </w:sdtContent>
+      </w:sdt>
+      <w:r>
+        <w:t xml:space="preserve"> </w:t>
+      </w:r>
+      <w:r>
+        <w:t>was the working title of a previous attempt at a concept similar to that of th</w:t>
+      </w:r>
+      <w:r>
+        <w:t xml:space="preserve">is </w:t>
+      </w:r>
+      <w:r>
+        <w:t xml:space="preserve">artefact conducted by myself in 2018. </w:t>
+      </w:r>
+      <w:r>
+        <w:t>The software produced as a result of this endeavour was of amateur quality</w:t>
+      </w:r>
+      <w:r>
+        <w:t xml:space="preserve"> and did not meet the technical expectations it had set out to achieve</w:t>
+      </w:r>
+      <w:r>
+        <w:t>, but yet managed to display two aspects relevant to the current artefact – World generation and time simulation.</w:t>
+      </w:r>
+      <w:r>
+        <w:t xml:space="preserve"> Despite the flaws of this project, some valuable research can be gained from investigation into the inner workings of this system.</w:t>
+      </w:r>
+    </w:p>
+    <w:p>
+      <w:pPr>
+        <w:ind w:firstLine="0"/>
+      </w:pPr>
+    </w:p>
+    <w:p>
+      <w:pPr>
+        <w:pStyle w:val="heading2"/>
+        <w:numPr>
+          <w:ilvl w:val="2"/>
+          <w:numId w:val="1"/>
+        </w:numPr>
+        <w:spacing w:before="0"/>
+        <w:textAlignment w:val="baseline"/>
+      </w:pPr>
+      <w:r>
+        <w:t>World Generation</w:t>
+      </w:r>
+    </w:p>
+    <w:p>
+      <w:pPr>
+        <w:pStyle w:val="p1a"/>
+      </w:pPr>
+      <w:r>
+        <w:t xml:space="preserve">Throughout development, </w:t>
+      </w:r>
+      <w:r>
+        <w:t>Iron Age</w:t>
+      </w:r>
+      <w:r>
+        <w:t xml:space="preserve"> underwent no less than three different implementations of world generation algorithms – each uniquely designed to fit the project. </w:t>
+      </w:r>
+    </w:p>
+    <w:p>
+      <w:pPr>
+        <w:ind w:firstLine="0"/>
+      </w:pPr>
+    </w:p>
+    <w:p>
+      <w:pPr>
+        <w:ind w:firstLine="0"/>
+      </w:pPr>
+      <w:r>
+        <w:t xml:space="preserve">The first, referred to internally as the “Snake method”, involved a tile-based approach, in which a random index would be selected in a </w:t>
+      </w:r>
+      <w:r>
+        <w:t>two-dimensional</w:t>
+      </w:r>
+      <w:r>
+        <w:t xml:space="preserve"> array</w:t>
+      </w:r>
+      <w:r>
+        <w:t xml:space="preserve"> as a “Snake”. </w:t>
+      </w:r>
+      <w:r>
+        <w:t xml:space="preserve">This “Snake” block would then expand to an adjacent index, which would then repeat the process, expanding to another </w:t>
+      </w:r>
+      <w:r>
+        <w:t>index</w:t>
+      </w:r>
+      <w:r>
+        <w:t xml:space="preserve"> location</w:t>
+      </w:r>
+      <w:r>
+        <w:t xml:space="preserve">. Once </w:t>
+      </w:r>
+      <w:r>
+        <w:t>this process was repeated a number of times defined by the parameters of the generator, each existing “Snake” block</w:t>
+      </w:r>
+      <w:r>
+        <w:t xml:space="preserve"> would generate 3 “land” tiles in each orthogonal direction, before becoming a “land” tile itself. This method allowed for the generation of long continents, as well as permitting the generation of features like inland seas and coves. However, in the end this method was not used due to its unpredictability and tendency to develop unrealistic geography.</w:t>
+      </w:r>
+    </w:p>
+    <w:p>
+      <w:pPr>
+        <w:ind w:firstLine="0"/>
+      </w:pPr>
+    </w:p>
+    <w:p>
+      <w:pPr>
+        <w:ind w:firstLine="0"/>
+      </w:pPr>
+      <w:r>
+        <w:t xml:space="preserve">The second method, the “Fill method”, was developed and rejected in less than a day. The concept was simple, populate a two-dimensional array with a number of tiles in random indexes with a number representing their elevation, then populate all tiles in a 3x3 area around said tile with a </w:t>
+      </w:r>
+      <w:r>
+        <w:t>random modification to the elevation of its creator</w:t>
+      </w:r>
+      <w:r>
+        <w:t>. E</w:t>
+      </w:r>
+      <w:r>
+        <w:t>ventually</w:t>
+      </w:r>
+      <w:r>
+        <w:t xml:space="preserve"> this would</w:t>
+      </w:r>
+      <w:r>
+        <w:t xml:space="preserve"> produc</w:t>
+      </w:r>
+      <w:r>
+        <w:t>e</w:t>
+      </w:r>
+      <w:r>
+        <w:t xml:space="preserve"> a mountainous terrain map which would then be designated as sea level below a certain </w:t>
+      </w:r>
+      <w:r>
+        <w:t>elevation</w:t>
+      </w:r>
+      <w:r>
+        <w:t>, corresponding to the roughly 70:30 ratio of sea to land seen in real life.</w:t>
+      </w:r>
+      <w:r>
+        <w:t xml:space="preserve"> This system, while similar to those in use in similar projects, </w:t>
+      </w:r>
+      <w:r>
+        <w:t xml:space="preserve">was not implemented in a way that benefitted from the strengths of elevation-based terrain – the nature of the expanding elevations meant that the landmasses produced were often of the same shape, and constructs like islands or inland seas simply did not appear. </w:t>
+      </w:r>
+    </w:p>
+    <w:p>
+      <w:pPr>
+        <w:ind w:firstLine="0"/>
+      </w:pPr>
+    </w:p>
+    <w:p>
+      <w:pPr>
+        <w:ind w:firstLine="0"/>
+      </w:pPr>
+      <w:r>
+        <w:t>Finally, the implemented “Continental method”</w:t>
+      </w:r>
+      <w:r>
+        <w:t xml:space="preserve"> was inspired by the real-world separation of Pangea into the modern continents. The model would produce a circle with a radius almost equivalent to the height of the map</w:t>
+      </w:r>
+      <w:r>
+        <w:t>, which would be entirely filled with land tiles.</w:t>
+      </w:r>
+      <w:r>
+        <w:t xml:space="preserve"> The outermost tiles of the circle would then become “Active” tiles, which could move anywhere within a 3x3 area – switching the specified index to an active tile and replacing the previous tile with an ocean tile. </w:t>
+      </w:r>
+      <w:r>
+        <w:t xml:space="preserve">These active tiles would then propagate simultaneously, creating random lines in the land, until they reached a point where there were no possible land locations to “jump” to in the 3x3 Area. Once all “Active” tiles had been removed, a flood fill algorithm would be utilised to identify each landmass and place it randomly in the ocean. </w:t>
+      </w:r>
+      <w:r>
+        <w:t>This algorithm produced favourable results, producing random continents with believable proportions</w:t>
+      </w:r>
+      <w:r>
+        <w:t>.</w:t>
+      </w:r>
+    </w:p>
+    <w:p>
+      <w:pPr>
+        <w:ind w:firstLine="0"/>
+      </w:pPr>
+    </w:p>
+    <w:p>
+      <w:pPr>
+        <w:ind w:firstLine="0"/>
+      </w:pPr>
+      <w:r>
+        <w:t>For this artefact, none of these methods should be used, as despite the relative success of the “Continental method” there were numerous flaws that can be alleviated by the use of other algorithms. Additionally, the continental method as implemented in Iron Age was particularly inefficient, using far more time and processing power than would typically be necessary for a world generation algorithm.</w:t>
+      </w:r>
+    </w:p>
+    <w:p>
+      <w:pPr>
+        <w:ind w:firstLine="0"/>
+      </w:pPr>
+    </w:p>
+    <w:p>
+      <w:pPr>
+        <w:ind w:firstLine="0"/>
+      </w:pPr>
+    </w:p>
+    <w:p>
+      <w:pPr>
+        <w:pStyle w:val="heading2"/>
+        <w:numPr>
+          <w:ilvl w:val="2"/>
+          <w:numId w:val="1"/>
+        </w:numPr>
+        <w:spacing w:before="0"/>
+        <w:textAlignment w:val="baseline"/>
+      </w:pPr>
+      <w:r>
+        <w:lastRenderedPageBreak/>
+        <w:t>Simulation &amp; Artificial Intelligence</w:t>
+      </w:r>
+    </w:p>
+    <w:p>
+      <w:pPr>
+        <w:pStyle w:val="p1a"/>
+      </w:pPr>
+      <w:r>
+        <w:t>As discussed, Iron Age attempted to meet many of the same objectives as outlined in this artefact, including the development of nations across</w:t>
+      </w:r>
+      <w:r>
+        <w:t xml:space="preserve"> time. Th</w:t>
+      </w:r>
+      <w:r>
+        <w:t>e simulation aspect of Iron Age was flawed in many ways, first and foremost in its scalability</w:t>
+      </w:r>
+      <w:r>
+        <w:t xml:space="preserve">, a mistake which cannot be repeated in this artefact. </w:t>
+      </w:r>
+    </w:p>
+    <w:p>
+      <w:pPr>
+        <w:ind w:firstLine="0"/>
+      </w:pPr>
+    </w:p>
+    <w:p>
+      <w:pPr>
+        <w:ind w:firstLine="0"/>
+      </w:pPr>
+      <w:r>
+        <w:t xml:space="preserve">Iron Age implemented a system in which all nations generated a certain amount of “military units” per season, the amount of which would be modified </w:t>
+      </w:r>
+      <w:r>
+        <w:t>by</w:t>
+      </w:r>
+      <w:r>
+        <w:t xml:space="preserve"> the technology of the owning civilisation, the </w:t>
+      </w:r>
+      <w:r>
+        <w:t xml:space="preserve">number of tiles owned by the civilisation and the </w:t>
+      </w:r>
+      <w:r>
+        <w:t>number</w:t>
+      </w:r>
+      <w:r>
+        <w:t xml:space="preserve"> of resources in the capital of the owning civilisation. </w:t>
+      </w:r>
+      <w:r>
+        <w:t xml:space="preserve">These units would continuously generate </w:t>
+      </w:r>
+      <w:r>
+        <w:t xml:space="preserve">as time progressed and would only be expended when the computer players attempted to take land from another nation. This resulted in an inevitable </w:t>
+      </w:r>
+      <w:r>
+        <w:t>overflow in which a nation would exceed the bounds of the integer data allocated as their military size – an issue that was compounded by the already extensive use of memory by the software.</w:t>
+      </w:r>
+    </w:p>
+    <w:p>
+      <w:pPr>
+        <w:ind w:firstLine="0"/>
+      </w:pPr>
+    </w:p>
+    <w:p>
+      <w:pPr>
+        <w:ind w:firstLine="0"/>
+      </w:pPr>
+      <w:r>
+        <w:t xml:space="preserve">Additionally, the artificial intelligence implemented for Iron Age was very simplistic, and the only concerns of nations revolved around taking more land – with little regard for any properties of the land in question. </w:t>
+      </w:r>
+      <w:r>
+        <w:t xml:space="preserve">This was sufficient for the small scale of Iron Age and its usage as an experiment into simulation but prevented the system from depicting a believable world. Additionally, the </w:t>
+      </w:r>
+      <w:r>
+        <w:t>nations of the world fit a rigid decision-making structure – only declaring war if they had a numerical advantage over their competitor of above a certain constant value. This prevented the nations from taking risks, or developing any real form of personality, an aspect which will be emphasized in the development of this project.</w:t>
+      </w:r>
+    </w:p>
+    <w:p>
+      <w:pPr>
+        <w:ind w:firstLine="0"/>
+      </w:pPr>
+    </w:p>
+    <w:p>
+      <w:pPr>
+        <w:ind w:firstLine="0"/>
+      </w:pPr>
+    </w:p>
+    <w:p>
+      <w:pPr>
+        <w:pStyle w:val="heading2"/>
+        <w:numPr>
+          <w:ilvl w:val="2"/>
+          <w:numId w:val="1"/>
+        </w:numPr>
+        <w:spacing w:before="0"/>
+        <w:textAlignment w:val="baseline"/>
+      </w:pPr>
+      <w:r>
+        <w:t>Tile</w:t>
+      </w:r>
+      <w:r>
+        <w:t xml:space="preserve"> and National Names</w:t>
+      </w:r>
+    </w:p>
+    <w:p>
+      <w:pPr>
+        <w:ind w:firstLine="0"/>
+      </w:pPr>
+      <w:r>
+        <w:t>As a final note on Iron Age, the</w:t>
+      </w:r>
+      <w:r>
+        <w:t xml:space="preserve">re is one method that may see recreation for the purposes of this artefact, notably in the naming system for locations. Upon generating a world, the user would be prompted to select a method of name generation – either by random selection or random generation. Upon selecting random generation, the system would create a series of new location names based on existing names of cities. </w:t>
+      </w:r>
+    </w:p>
+    <w:p>
+      <w:pPr>
+        <w:ind w:firstLine="0"/>
+      </w:pPr>
+    </w:p>
+    <w:p>
+      <w:pPr>
+        <w:ind w:firstLine="0"/>
+      </w:pPr>
+      <w:r>
+        <w:t>This was done by first randomly selecting an index within the dataset containing the names of various cities, the first number of characters from this name would then be stored in memory. The algorithm would then find another random index, and compare the last stored character to the character in the same position in the character array (For example, if the memory stored the words “Lond”, a comparison against the city of “Leeds” would return true, as the fourth character is shared), afterwhich the mechanism would pull a number of characters from this word to append to the original memory (In the listed example, this would produce “Londs”).</w:t>
+      </w:r>
+      <w:r>
+        <w:t xml:space="preserve"> This process would continue until the system reached a blank character or no names that fit the con</w:t>
+      </w:r>
+      <w:r>
+        <w:t>dition were found (after an iteration through the source material starting from the first failed comparison)</w:t>
+      </w:r>
+      <w:r>
+        <w:t>. The produced name would then be stored with an index representing the location it applied to.</w:t>
+      </w:r>
+    </w:p>
+    <w:p>
+      <w:pPr>
+        <w:ind w:firstLine="0"/>
+      </w:pPr>
+    </w:p>
+    <w:p>
+      <w:pPr>
+        <w:ind w:firstLine="0"/>
+      </w:pPr>
+      <w:r>
+        <w:t>While this system had some flaws, the results given were often believable location names that fit the simulation well, as such it is possible that this algorithm may be reworked to fit this artefact – though with better efficiency measures and potential quality checking systems implemented alongside it.</w:t>
+      </w:r>
+    </w:p>
+    <w:p>
+      <w:pPr>
+        <w:ind w:firstLine="0"/>
+      </w:pPr>
+    </w:p>
+    <w:p>
+      <w:pPr>
+        <w:pStyle w:val="heading2"/>
+        <w:spacing w:before="0"/>
+        <w:textAlignment w:val="baseline"/>
+      </w:pPr>
+      <w:r>
+        <w:t>Tauresium</w:t>
+      </w:r>
+    </w:p>
+    <w:p>
+      <w:pPr>
+        <w:ind w:firstLine="0"/>
+      </w:pPr>
+    </w:p>
+    <w:p>
+      <w:pPr>
         <w:pStyle w:val="heading1"/>
         <w:textAlignment w:val="baseline"/>
       </w:pPr>
-      <w:bookmarkStart w:id="4" w:name="_Toc86934088"/>
-      <w:r>
+      <w:bookmarkStart w:id="10" w:name="_Toc87103246"/>
+      <w:r>
+        <w:lastRenderedPageBreak/>
         <w:t>Bibliography</w:t>
       </w:r>
-      <w:bookmarkEnd w:id="4"/>
+      <w:bookmarkEnd w:id="10"/>
     </w:p>
     <w:sdt>
       <w:sdtPr>
@@ -1276,12 +3051,14 @@
           <w:docPartUnique/>
         </w:docPartObj>
       </w:sdtPr>
+      <w:sdtEndPr/>
       <w:sdtContent>
         <w:sdt>
           <w:sdtPr>
             <w:id w:val="111145805"/>
             <w:bibliography/>
           </w:sdtPr>
+          <w:sdtEndPr/>
           <w:sdtContent>
             <w:p>
               <w:pPr>
@@ -1459,7 +3236,7 @@
                 <w:rPr>
                   <w:noProof/>
                 </w:rPr>
-                <w:t xml:space="preserve">Tarn Adams, Z. A., 2006. </w:t>
+                <w:t xml:space="preserve">Firaxis, 2010. </w:t>
               </w:r>
               <w:r>
                 <w:rPr>
@@ -1467,7 +3244,7 @@
                   <w:iCs/>
                   <w:noProof/>
                 </w:rPr>
-                <w:t xml:space="preserve">Bay 12 Games. </w:t>
+                <w:t xml:space="preserve">Civilization 5 Home Page. </w:t>
               </w:r>
               <w:r>
                 <w:rPr>
@@ -1487,7 +3264,301 @@
                   <w:noProof/>
                   <w:u w:val="single"/>
                 </w:rPr>
+                <w:t>https://civilization.com/en-GB/civilization-5/</w:t>
+              </w:r>
+            </w:p>
+            <w:p>
+              <w:pPr>
+                <w:pStyle w:val="Bibliography"/>
+                <w:rPr>
+                  <w:noProof/>
+                </w:rPr>
+              </w:pPr>
+              <w:r>
+                <w:rPr>
+                  <w:noProof/>
+                </w:rPr>
+                <w:t xml:space="preserve">Gorman, J., 2018. </w:t>
+              </w:r>
+              <w:r>
+                <w:rPr>
+                  <w:i/>
+                  <w:iCs/>
+                  <w:noProof/>
+                </w:rPr>
+                <w:t xml:space="preserve">Github - Iron Age. </w:t>
+              </w:r>
+              <w:r>
+                <w:rPr>
+                  <w:noProof/>
+                </w:rPr>
+                <w:t xml:space="preserve">[Online] </w:t>
+              </w:r>
+              <w:r>
+                <w:rPr>
+                  <w:noProof/>
+                </w:rPr>
+                <w:br/>
+                <w:t xml:space="preserve">Available at: </w:t>
+              </w:r>
+              <w:r>
+                <w:rPr>
+                  <w:noProof/>
+                  <w:u w:val="single"/>
+                </w:rPr>
+                <w:t>https://github.com/JaVonox/Iron_Age</w:t>
+              </w:r>
+            </w:p>
+            <w:p>
+              <w:pPr>
+                <w:pStyle w:val="Bibliography"/>
+                <w:rPr>
+                  <w:noProof/>
+                </w:rPr>
+              </w:pPr>
+              <w:r>
+                <w:rPr>
+                  <w:noProof/>
+                </w:rPr>
+                <w:t xml:space="preserve">Mossmouth, 2013. </w:t>
+              </w:r>
+              <w:r>
+                <w:rPr>
+                  <w:i/>
+                  <w:iCs/>
+                  <w:noProof/>
+                </w:rPr>
+                <w:t xml:space="preserve">Spelunky World. </w:t>
+              </w:r>
+              <w:r>
+                <w:rPr>
+                  <w:noProof/>
+                </w:rPr>
+                <w:t xml:space="preserve">[Online] </w:t>
+              </w:r>
+              <w:r>
+                <w:rPr>
+                  <w:noProof/>
+                </w:rPr>
+                <w:br/>
+                <w:t xml:space="preserve">Available at: </w:t>
+              </w:r>
+              <w:r>
+                <w:rPr>
+                  <w:noProof/>
+                  <w:u w:val="single"/>
+                </w:rPr>
+                <w:t>https://spelunkyworld.com/</w:t>
+              </w:r>
+            </w:p>
+            <w:p>
+              <w:pPr>
+                <w:pStyle w:val="Bibliography"/>
+                <w:rPr>
+                  <w:noProof/>
+                </w:rPr>
+              </w:pPr>
+              <w:r>
+                <w:rPr>
+                  <w:noProof/>
+                </w:rPr>
+                <w:t xml:space="preserve">Paradox Development Studio, 2013. </w:t>
+              </w:r>
+              <w:r>
+                <w:rPr>
+                  <w:i/>
+                  <w:iCs/>
+                  <w:noProof/>
+                </w:rPr>
+                <w:t xml:space="preserve">Paradox Plaza. </w:t>
+              </w:r>
+              <w:r>
+                <w:rPr>
+                  <w:noProof/>
+                </w:rPr>
+                <w:t xml:space="preserve">[Online] </w:t>
+              </w:r>
+              <w:r>
+                <w:rPr>
+                  <w:noProof/>
+                </w:rPr>
+                <w:br/>
+                <w:t xml:space="preserve">Available at: </w:t>
+              </w:r>
+              <w:r>
+                <w:rPr>
+                  <w:noProof/>
+                  <w:u w:val="single"/>
+                </w:rPr>
+                <w:t>https://www.paradoxplaza.com/europa-universalis-iv/EUEU04GSK-MASTER.html</w:t>
+              </w:r>
+            </w:p>
+            <w:p>
+              <w:pPr>
+                <w:pStyle w:val="Bibliography"/>
+                <w:rPr>
+                  <w:noProof/>
+                </w:rPr>
+              </w:pPr>
+              <w:r>
+                <w:rPr>
+                  <w:noProof/>
+                </w:rPr>
+                <w:t xml:space="preserve">Paradox Development Studio, n.d. </w:t>
+              </w:r>
+              <w:r>
+                <w:rPr>
+                  <w:i/>
+                  <w:iCs/>
+                  <w:noProof/>
+                </w:rPr>
+                <w:t xml:space="preserve">Europa Universalis Wiki. </w:t>
+              </w:r>
+              <w:r>
+                <w:rPr>
+                  <w:noProof/>
+                </w:rPr>
+                <w:t xml:space="preserve">[Online] </w:t>
+              </w:r>
+              <w:r>
+                <w:rPr>
+                  <w:noProof/>
+                </w:rPr>
+                <w:br/>
+                <w:t xml:space="preserve">Available at: </w:t>
+              </w:r>
+              <w:r>
+                <w:rPr>
+                  <w:noProof/>
+                  <w:u w:val="single"/>
+                </w:rPr>
+                <w:t>https://eu4.paradoxwikis.com/Province</w:t>
+              </w:r>
+            </w:p>
+            <w:p>
+              <w:pPr>
+                <w:pStyle w:val="Bibliography"/>
+                <w:rPr>
+                  <w:noProof/>
+                </w:rPr>
+              </w:pPr>
+              <w:r>
+                <w:rPr>
+                  <w:noProof/>
+                </w:rPr>
+                <w:t xml:space="preserve">Tarn Adams, Z. A., 2006. </w:t>
+              </w:r>
+              <w:r>
+                <w:rPr>
+                  <w:i/>
+                  <w:iCs/>
+                  <w:noProof/>
+                </w:rPr>
+                <w:t xml:space="preserve">Bay 12 Games. </w:t>
+              </w:r>
+              <w:r>
+                <w:rPr>
+                  <w:noProof/>
+                </w:rPr>
+                <w:t xml:space="preserve">[Online] </w:t>
+              </w:r>
+              <w:r>
+                <w:rPr>
+                  <w:noProof/>
+                </w:rPr>
+                <w:br/>
+                <w:t xml:space="preserve">Available at: </w:t>
+              </w:r>
+              <w:r>
+                <w:rPr>
+                  <w:noProof/>
+                  <w:u w:val="single"/>
+                </w:rPr>
                 <w:t>http://www.bay12games.com/dwarves/</w:t>
+              </w:r>
+            </w:p>
+            <w:p>
+              <w:pPr>
+                <w:pStyle w:val="Bibliography"/>
+                <w:rPr>
+                  <w:noProof/>
+                </w:rPr>
+              </w:pPr>
+              <w:r>
+                <w:rPr>
+                  <w:noProof/>
+                </w:rPr>
+                <w:t xml:space="preserve">Valve Corporation, 2011. </w:t>
+              </w:r>
+              <w:r>
+                <w:rPr>
+                  <w:i/>
+                  <w:iCs/>
+                  <w:noProof/>
+                </w:rPr>
+                <w:t xml:space="preserve">Steampowered Store - The Binding of Isaac. </w:t>
+              </w:r>
+              <w:r>
+                <w:rPr>
+                  <w:noProof/>
+                </w:rPr>
+                <w:t xml:space="preserve">[Online] </w:t>
+              </w:r>
+              <w:r>
+                <w:rPr>
+                  <w:noProof/>
+                </w:rPr>
+                <w:br/>
+                <w:t xml:space="preserve">Available at: </w:t>
+              </w:r>
+              <w:r>
+                <w:rPr>
+                  <w:noProof/>
+                  <w:u w:val="single"/>
+                </w:rPr>
+                <w:t>https://store.steampowered.com/app/113200/The_Binding_of_Isaac/</w:t>
+              </w:r>
+            </w:p>
+            <w:p>
+              <w:pPr>
+                <w:pStyle w:val="Bibliography"/>
+                <w:rPr>
+                  <w:noProof/>
+                </w:rPr>
+              </w:pPr>
+              <w:r>
+                <w:rPr>
+                  <w:noProof/>
+                </w:rPr>
+                <w:t xml:space="preserve">Valve Corporation, 2014. </w:t>
+              </w:r>
+              <w:r>
+                <w:rPr>
+                  <w:i/>
+                  <w:iCs/>
+                  <w:noProof/>
+                </w:rPr>
+                <w:t xml:space="preserve">Steampowered Store - Europa Universalis IV Conquest of Paradise. </w:t>
+              </w:r>
+              <w:r>
+                <w:rPr>
+                  <w:noProof/>
+                </w:rPr>
+                <w:t xml:space="preserve">[Online] </w:t>
+              </w:r>
+              <w:r>
+                <w:rPr>
+                  <w:noProof/>
+                </w:rPr>
+                <w:br/>
+                <w:t xml:space="preserve">Available at: </w:t>
+              </w:r>
+              <w:r>
+                <w:rPr>
+                  <w:noProof/>
+                  <w:u w:val="single"/>
+                </w:rPr>
+                <w:t>https://store.steampowered.com/app/241369/Expansion__Europa_Universalis_IV_Conquest_of_Paradise/</w:t>
               </w:r>
             </w:p>
             <w:p>
@@ -1958,6 +4029,119 @@
     </w:lvl>
   </w:abstractNum>
   <w:abstractNum w:abstractNumId="2" w15:restartNumberingAfterBreak="0">
+    <w:nsid w:val="3BE1786E"/>
+    <w:multiLevelType w:val="hybridMultilevel"/>
+    <w:tmpl w:val="D12C2868"/>
+    <w:lvl w:ilvl="0" w:tplc="08090001">
+      <w:start w:val="1"/>
+      <w:numFmt w:val="bullet"/>
+      <w:lvlText w:val=""/>
+      <w:lvlJc w:val="left"/>
+      <w:pPr>
+        <w:ind w:left="720" w:hanging="360"/>
+      </w:pPr>
+      <w:rPr>
+        <w:rFonts w:ascii="Symbol" w:hAnsi="Symbol" w:hint="default"/>
+      </w:rPr>
+    </w:lvl>
+    <w:lvl w:ilvl="1" w:tplc="08090003" w:tentative="1">
+      <w:start w:val="1"/>
+      <w:numFmt w:val="bullet"/>
+      <w:lvlText w:val="o"/>
+      <w:lvlJc w:val="left"/>
+      <w:pPr>
+        <w:ind w:left="1440" w:hanging="360"/>
+      </w:pPr>
+      <w:rPr>
+        <w:rFonts w:ascii="Courier New" w:hAnsi="Courier New" w:cs="Courier New" w:hint="default"/>
+      </w:rPr>
+    </w:lvl>
+    <w:lvl w:ilvl="2" w:tplc="08090005" w:tentative="1">
+      <w:start w:val="1"/>
+      <w:numFmt w:val="bullet"/>
+      <w:lvlText w:val=""/>
+      <w:lvlJc w:val="left"/>
+      <w:pPr>
+        <w:ind w:left="2160" w:hanging="360"/>
+      </w:pPr>
+      <w:rPr>
+        <w:rFonts w:ascii="Wingdings" w:hAnsi="Wingdings" w:hint="default"/>
+      </w:rPr>
+    </w:lvl>
+    <w:lvl w:ilvl="3" w:tplc="08090001" w:tentative="1">
+      <w:start w:val="1"/>
+      <w:numFmt w:val="bullet"/>
+      <w:lvlText w:val=""/>
+      <w:lvlJc w:val="left"/>
+      <w:pPr>
+        <w:ind w:left="2880" w:hanging="360"/>
+      </w:pPr>
+      <w:rPr>
+        <w:rFonts w:ascii="Symbol" w:hAnsi="Symbol" w:hint="default"/>
+      </w:rPr>
+    </w:lvl>
+    <w:lvl w:ilvl="4" w:tplc="08090003" w:tentative="1">
+      <w:start w:val="1"/>
+      <w:numFmt w:val="bullet"/>
+      <w:lvlText w:val="o"/>
+      <w:lvlJc w:val="left"/>
+      <w:pPr>
+        <w:ind w:left="3600" w:hanging="360"/>
+      </w:pPr>
+      <w:rPr>
+        <w:rFonts w:ascii="Courier New" w:hAnsi="Courier New" w:cs="Courier New" w:hint="default"/>
+      </w:rPr>
+    </w:lvl>
+    <w:lvl w:ilvl="5" w:tplc="08090005" w:tentative="1">
+      <w:start w:val="1"/>
+      <w:numFmt w:val="bullet"/>
+      <w:lvlText w:val=""/>
+      <w:lvlJc w:val="left"/>
+      <w:pPr>
+        <w:ind w:left="4320" w:hanging="360"/>
+      </w:pPr>
+      <w:rPr>
+        <w:rFonts w:ascii="Wingdings" w:hAnsi="Wingdings" w:hint="default"/>
+      </w:rPr>
+    </w:lvl>
+    <w:lvl w:ilvl="6" w:tplc="08090001" w:tentative="1">
+      <w:start w:val="1"/>
+      <w:numFmt w:val="bullet"/>
+      <w:lvlText w:val=""/>
+      <w:lvlJc w:val="left"/>
+      <w:pPr>
+        <w:ind w:left="5040" w:hanging="360"/>
+      </w:pPr>
+      <w:rPr>
+        <w:rFonts w:ascii="Symbol" w:hAnsi="Symbol" w:hint="default"/>
+      </w:rPr>
+    </w:lvl>
+    <w:lvl w:ilvl="7" w:tplc="08090003" w:tentative="1">
+      <w:start w:val="1"/>
+      <w:numFmt w:val="bullet"/>
+      <w:lvlText w:val="o"/>
+      <w:lvlJc w:val="left"/>
+      <w:pPr>
+        <w:ind w:left="5760" w:hanging="360"/>
+      </w:pPr>
+      <w:rPr>
+        <w:rFonts w:ascii="Courier New" w:hAnsi="Courier New" w:cs="Courier New" w:hint="default"/>
+      </w:rPr>
+    </w:lvl>
+    <w:lvl w:ilvl="8" w:tplc="08090005" w:tentative="1">
+      <w:start w:val="1"/>
+      <w:numFmt w:val="bullet"/>
+      <w:lvlText w:val=""/>
+      <w:lvlJc w:val="left"/>
+      <w:pPr>
+        <w:ind w:left="6480" w:hanging="360"/>
+      </w:pPr>
+      <w:rPr>
+        <w:rFonts w:ascii="Wingdings" w:hAnsi="Wingdings" w:hint="default"/>
+      </w:rPr>
+    </w:lvl>
+  </w:abstractNum>
+  <w:abstractNum w:abstractNumId="3" w15:restartNumberingAfterBreak="0">
     <w:nsid w:val="40071ABF"/>
     <w:multiLevelType w:val="hybridMultilevel"/>
     <w:tmpl w:val="A51CB856"/>
@@ -2070,7 +4254,7 @@
       </w:rPr>
     </w:lvl>
   </w:abstractNum>
-  <w:abstractNum w:abstractNumId="3" w15:restartNumberingAfterBreak="0">
+  <w:abstractNum w:abstractNumId="4" w15:restartNumberingAfterBreak="0">
     <w:nsid w:val="5E484417"/>
     <w:multiLevelType w:val="hybridMultilevel"/>
     <w:tmpl w:val="E49CE50E"/>
@@ -2183,7 +4367,7 @@
       </w:rPr>
     </w:lvl>
   </w:abstractNum>
-  <w:abstractNum w:abstractNumId="4" w15:restartNumberingAfterBreak="0">
+  <w:abstractNum w:abstractNumId="5" w15:restartNumberingAfterBreak="0">
     <w:nsid w:val="6FD211D7"/>
     <w:multiLevelType w:val="hybridMultilevel"/>
     <w:tmpl w:val="210885F2"/>
@@ -2296,7 +4480,7 @@
       </w:rPr>
     </w:lvl>
   </w:abstractNum>
-  <w:abstractNum w:abstractNumId="5" w15:restartNumberingAfterBreak="0">
+  <w:abstractNum w:abstractNumId="6" w15:restartNumberingAfterBreak="0">
     <w:nsid w:val="7738779A"/>
     <w:multiLevelType w:val="multilevel"/>
     <w:tmpl w:val="5A886B9C"/>
@@ -2419,22 +4603,25 @@
     </w:lvl>
   </w:abstractNum>
   <w:num w:numId="1">
+    <w:abstractNumId w:val="6"/>
+  </w:num>
+  <w:num w:numId="2">
     <w:abstractNumId w:val="5"/>
   </w:num>
-  <w:num w:numId="2">
+  <w:num w:numId="3">
     <w:abstractNumId w:val="4"/>
-  </w:num>
-  <w:num w:numId="3">
-    <w:abstractNumId w:val="3"/>
   </w:num>
   <w:num w:numId="4">
     <w:abstractNumId w:val="1"/>
   </w:num>
   <w:num w:numId="5">
-    <w:abstractNumId w:val="2"/>
+    <w:abstractNumId w:val="3"/>
   </w:num>
   <w:num w:numId="6">
     <w:abstractNumId w:val="0"/>
+  </w:num>
+  <w:num w:numId="7">
+    <w:abstractNumId w:val="2"/>
   </w:num>
 </w:numbering>
 </file>
@@ -3626,11 +5813,113 @@
     <b:Day>23</b:Day>
     <b:RefOrder>4</b:RefOrder>
   </b:Source>
+  <b:Source>
+    <b:Tag>Val14</b:Tag>
+    <b:SourceType>InternetSite</b:SourceType>
+    <b:Guid>{09A0C653-700B-4629-92F8-66D7B80DB351}</b:Guid>
+    <b:Title>Steampowered Store - Europa Universalis IV Conquest of Paradise</b:Title>
+    <b:Year>2014</b:Year>
+    <b:Author>
+      <b:Author>
+        <b:Corporate>Valve Corporation</b:Corporate>
+      </b:Author>
+    </b:Author>
+    <b:URL>https://store.steampowered.com/app/241369/Expansion__Europa_Universalis_IV_Conquest_of_Paradise/</b:URL>
+    <b:RefOrder>9</b:RefOrder>
+  </b:Source>
+  <b:Source>
+    <b:Tag>Mos13</b:Tag>
+    <b:SourceType>InternetSite</b:SourceType>
+    <b:Guid>{0A835261-BC51-435F-8CF3-3407162302B3}</b:Guid>
+    <b:Author>
+      <b:Author>
+        <b:Corporate>Mossmouth</b:Corporate>
+      </b:Author>
+    </b:Author>
+    <b:Title>Spelunky World</b:Title>
+    <b:Year>2013</b:Year>
+    <b:URL>https://spelunkyworld.com/</b:URL>
+    <b:RefOrder>10</b:RefOrder>
+  </b:Source>
+  <b:Source>
+    <b:Tag>Val11</b:Tag>
+    <b:SourceType>InternetSite</b:SourceType>
+    <b:Guid>{B6C1D102-E483-43DD-97F3-49B07F499F79}</b:Guid>
+    <b:Author>
+      <b:Author>
+        <b:Corporate>Valve Corporation</b:Corporate>
+      </b:Author>
+    </b:Author>
+    <b:Title>Steampowered Store - The Binding of Isaac</b:Title>
+    <b:Year>2011</b:Year>
+    <b:URL>https://store.steampowered.com/app/113200/The_Binding_of_Isaac/</b:URL>
+    <b:RefOrder>11</b:RefOrder>
+  </b:Source>
+  <b:Source>
+    <b:Tag>Par13</b:Tag>
+    <b:SourceType>InternetSite</b:SourceType>
+    <b:Guid>{3B6EF2F1-DD78-457F-8577-0ED3549B4153}</b:Guid>
+    <b:Author>
+      <b:Author>
+        <b:Corporate>Paradox Development Studio</b:Corporate>
+      </b:Author>
+    </b:Author>
+    <b:Title>Paradox Plaza</b:Title>
+    <b:Year>2013</b:Year>
+    <b:URL>https://www.paradoxplaza.com/europa-universalis-iv/EUEU04GSK-MASTER.html</b:URL>
+    <b:RefOrder>7</b:RefOrder>
+  </b:Source>
+  <b:Source>
+    <b:Tag>Par</b:Tag>
+    <b:SourceType>InternetSite</b:SourceType>
+    <b:Guid>{4A746DA9-B7D6-4690-AB94-05F867F5209D}</b:Guid>
+    <b:Author>
+      <b:Author>
+        <b:Corporate>Paradox Development Studio</b:Corporate>
+      </b:Author>
+    </b:Author>
+    <b:Title>Europa Universalis Wiki</b:Title>
+    <b:URL>https://eu4.paradoxwikis.com/Province</b:URL>
+    <b:RefOrder>8</b:RefOrder>
+  </b:Source>
+  <b:Source>
+    <b:Tag>Fir</b:Tag>
+    <b:SourceType>InternetSite</b:SourceType>
+    <b:Guid>{59CFB079-2C0E-42BD-A036-15D6097C6E52}</b:Guid>
+    <b:Author>
+      <b:Author>
+        <b:Corporate>Firaxis</b:Corporate>
+      </b:Author>
+    </b:Author>
+    <b:Title>Civilization 5 Home Page</b:Title>
+    <b:URL>https://civilization.com/en-GB/civilization-5/</b:URL>
+    <b:Year>2010</b:Year>
+    <b:RefOrder>12</b:RefOrder>
+  </b:Source>
+  <b:Source>
+    <b:Tag>Jam18</b:Tag>
+    <b:SourceType>InternetSite</b:SourceType>
+    <b:Guid>{F62BB372-727D-4B16-B7CC-797D3E554795}</b:Guid>
+    <b:Author>
+      <b:Author>
+        <b:NameList>
+          <b:Person>
+            <b:Last>Gorman</b:Last>
+            <b:First>James</b:First>
+          </b:Person>
+        </b:NameList>
+      </b:Author>
+    </b:Author>
+    <b:Title>Github - Iron Age</b:Title>
+    <b:Year>2018</b:Year>
+    <b:URL>https://github.com/JaVonox/Iron_Age</b:URL>
+    <b:RefOrder>13</b:RefOrder>
+  </b:Source>
 </b:Sources>
 </file>
 
 <file path=customXml/itemProps1.xml><?xml version="1.0" encoding="utf-8"?>
-<ds:datastoreItem xmlns:ds="http://schemas.openxmlformats.org/officeDocument/2006/customXml" ds:itemID="{9DA89C2D-E5BB-46BB-8000-311E7832F02E}">
+<ds:datastoreItem xmlns:ds="http://schemas.openxmlformats.org/officeDocument/2006/customXml" ds:itemID="{8AE40D85-96BD-4550-96C4-336A8B9AF7A6}">
   <ds:schemaRefs>
     <ds:schemaRef ds:uri="http://schemas.openxmlformats.org/officeDocument/2006/bibliography"/>
   </ds:schemaRefs>

</xml_diff>

<commit_message>
Updated documentation + began design phase of development
</commit_message>
<xml_diff>
--- a/Documentation/Dissertation.docx
+++ b/Documentation/Dissertation.docx
@@ -193,7 +193,7 @@
             </w:rPr>
             <w:fldChar w:fldCharType="separate"/>
           </w:r>
-          <w:hyperlink w:anchor="_Toc87103236" w:history="1">
+          <w:hyperlink w:anchor="_Toc87705767" w:history="1">
             <w:r>
               <w:rPr>
                 <w:rStyle w:val="Hyperlink"/>
@@ -237,7 +237,7 @@
                 <w:noProof/>
                 <w:webHidden/>
               </w:rPr>
-              <w:instrText xml:space="preserve"> PAGEREF _Toc87103236 \h </w:instrText>
+              <w:instrText xml:space="preserve"> PAGEREF _Toc87705767 \h </w:instrText>
             </w:r>
             <w:r>
               <w:rPr>
@@ -283,7 +283,7 @@
               <w:lang w:eastAsia="en-GB"/>
             </w:rPr>
           </w:pPr>
-          <w:hyperlink w:anchor="_Toc87103237" w:history="1">
+          <w:hyperlink w:anchor="_Toc87705768" w:history="1">
             <w:r>
               <w:rPr>
                 <w:rStyle w:val="Hyperlink"/>
@@ -327,7 +327,7 @@
                 <w:noProof/>
                 <w:webHidden/>
               </w:rPr>
-              <w:instrText xml:space="preserve"> PAGEREF _Toc87103237 \h </w:instrText>
+              <w:instrText xml:space="preserve"> PAGEREF _Toc87705768 \h </w:instrText>
             </w:r>
             <w:r>
               <w:rPr>
@@ -373,7 +373,7 @@
               <w:lang w:eastAsia="en-GB"/>
             </w:rPr>
           </w:pPr>
-          <w:hyperlink w:anchor="_Toc87103238" w:history="1">
+          <w:hyperlink w:anchor="_Toc87705769" w:history="1">
             <w:r>
               <w:rPr>
                 <w:rStyle w:val="Hyperlink"/>
@@ -417,7 +417,7 @@
                 <w:noProof/>
                 <w:webHidden/>
               </w:rPr>
-              <w:instrText xml:space="preserve"> PAGEREF _Toc87103238 \h </w:instrText>
+              <w:instrText xml:space="preserve"> PAGEREF _Toc87705769 \h </w:instrText>
             </w:r>
             <w:r>
               <w:rPr>
@@ -463,7 +463,7 @@
               <w:lang w:eastAsia="en-GB"/>
             </w:rPr>
           </w:pPr>
-          <w:hyperlink w:anchor="_Toc87103239" w:history="1">
+          <w:hyperlink w:anchor="_Toc87705770" w:history="1">
             <w:r>
               <w:rPr>
                 <w:rStyle w:val="Hyperlink"/>
@@ -507,7 +507,7 @@
                 <w:noProof/>
                 <w:webHidden/>
               </w:rPr>
-              <w:instrText xml:space="preserve"> PAGEREF _Toc87103239 \h </w:instrText>
+              <w:instrText xml:space="preserve"> PAGEREF _Toc87705770 \h </w:instrText>
             </w:r>
             <w:r>
               <w:rPr>
@@ -553,7 +553,7 @@
               <w:lang w:eastAsia="en-GB"/>
             </w:rPr>
           </w:pPr>
-          <w:hyperlink w:anchor="_Toc87103240" w:history="1">
+          <w:hyperlink w:anchor="_Toc87705771" w:history="1">
             <w:r>
               <w:rPr>
                 <w:rStyle w:val="Hyperlink"/>
@@ -597,7 +597,7 @@
                 <w:noProof/>
                 <w:webHidden/>
               </w:rPr>
-              <w:instrText xml:space="preserve"> PAGEREF _Toc87103240 \h </w:instrText>
+              <w:instrText xml:space="preserve"> PAGEREF _Toc87705771 \h </w:instrText>
             </w:r>
             <w:r>
               <w:rPr>
@@ -643,7 +643,7 @@
               <w:lang w:eastAsia="en-GB"/>
             </w:rPr>
           </w:pPr>
-          <w:hyperlink w:anchor="_Toc87103241" w:history="1">
+          <w:hyperlink w:anchor="_Toc87705772" w:history="1">
             <w:r>
               <w:rPr>
                 <w:rStyle w:val="Hyperlink"/>
@@ -687,7 +687,7 @@
                 <w:noProof/>
                 <w:webHidden/>
               </w:rPr>
-              <w:instrText xml:space="preserve"> PAGEREF _Toc87103241 \h </w:instrText>
+              <w:instrText xml:space="preserve"> PAGEREF _Toc87705772 \h </w:instrText>
             </w:r>
             <w:r>
               <w:rPr>
@@ -733,7 +733,7 @@
               <w:lang w:eastAsia="en-GB"/>
             </w:rPr>
           </w:pPr>
-          <w:hyperlink w:anchor="_Toc87103242" w:history="1">
+          <w:hyperlink w:anchor="_Toc87705773" w:history="1">
             <w:r>
               <w:rPr>
                 <w:rStyle w:val="Hyperlink"/>
@@ -777,7 +777,7 @@
                 <w:noProof/>
                 <w:webHidden/>
               </w:rPr>
-              <w:instrText xml:space="preserve"> PAGEREF _Toc87103242 \h </w:instrText>
+              <w:instrText xml:space="preserve"> PAGEREF _Toc87705773 \h </w:instrText>
             </w:r>
             <w:r>
               <w:rPr>
@@ -823,7 +823,7 @@
               <w:lang w:eastAsia="en-GB"/>
             </w:rPr>
           </w:pPr>
-          <w:hyperlink w:anchor="_Toc87103243" w:history="1">
+          <w:hyperlink w:anchor="_Toc87705774" w:history="1">
             <w:r>
               <w:rPr>
                 <w:rStyle w:val="Hyperlink"/>
@@ -867,7 +867,7 @@
                 <w:noProof/>
                 <w:webHidden/>
               </w:rPr>
-              <w:instrText xml:space="preserve"> PAGEREF _Toc87103243 \h </w:instrText>
+              <w:instrText xml:space="preserve"> PAGEREF _Toc87705774 \h </w:instrText>
             </w:r>
             <w:r>
               <w:rPr>
@@ -887,7 +887,7 @@
                 <w:noProof/>
                 <w:webHidden/>
               </w:rPr>
-              <w:t>4</w:t>
+              <w:t>5</w:t>
             </w:r>
             <w:r>
               <w:rPr>
@@ -913,7 +913,7 @@
               <w:lang w:eastAsia="en-GB"/>
             </w:rPr>
           </w:pPr>
-          <w:hyperlink w:anchor="_Toc87103244" w:history="1">
+          <w:hyperlink w:anchor="_Toc87705775" w:history="1">
             <w:r>
               <w:rPr>
                 <w:rStyle w:val="Hyperlink"/>
@@ -957,7 +957,7 @@
                 <w:noProof/>
                 <w:webHidden/>
               </w:rPr>
-              <w:instrText xml:space="preserve"> PAGEREF _Toc87103244 \h </w:instrText>
+              <w:instrText xml:space="preserve"> PAGEREF _Toc87705775 \h </w:instrText>
             </w:r>
             <w:r>
               <w:rPr>
@@ -1003,7 +1003,7 @@
               <w:lang w:eastAsia="en-GB"/>
             </w:rPr>
           </w:pPr>
-          <w:hyperlink w:anchor="_Toc87103245" w:history="1">
+          <w:hyperlink w:anchor="_Toc87705776" w:history="1">
             <w:r>
               <w:rPr>
                 <w:rStyle w:val="Hyperlink"/>
@@ -1047,7 +1047,7 @@
                 <w:noProof/>
                 <w:webHidden/>
               </w:rPr>
-              <w:instrText xml:space="preserve"> PAGEREF _Toc87103245 \h </w:instrText>
+              <w:instrText xml:space="preserve"> PAGEREF _Toc87705776 \h </w:instrText>
             </w:r>
             <w:r>
               <w:rPr>
@@ -1068,6 +1068,366 @@
                 <w:webHidden/>
               </w:rPr>
               <w:t>5</w:t>
+            </w:r>
+            <w:r>
+              <w:rPr>
+                <w:noProof/>
+                <w:webHidden/>
+              </w:rPr>
+              <w:fldChar w:fldCharType="end"/>
+            </w:r>
+          </w:hyperlink>
+        </w:p>
+        <w:p>
+          <w:pPr>
+            <w:pStyle w:val="TOC2"/>
+            <w:tabs>
+              <w:tab w:val="left" w:pos="1100"/>
+              <w:tab w:val="right" w:leader="dot" w:pos="7926"/>
+            </w:tabs>
+            <w:rPr>
+              <w:rFonts w:asciiTheme="minorHAnsi" w:eastAsiaTheme="minorEastAsia" w:hAnsiTheme="minorHAnsi" w:cstheme="minorBidi"/>
+              <w:noProof/>
+              <w:sz w:val="22"/>
+              <w:szCs w:val="22"/>
+              <w:lang w:eastAsia="en-GB"/>
+            </w:rPr>
+          </w:pPr>
+          <w:hyperlink w:anchor="_Toc87705777" w:history="1">
+            <w:r>
+              <w:rPr>
+                <w:rStyle w:val="Hyperlink"/>
+                <w:noProof/>
+              </w:rPr>
+              <w:t>2.4</w:t>
+            </w:r>
+            <w:r>
+              <w:rPr>
+                <w:rFonts w:asciiTheme="minorHAnsi" w:eastAsiaTheme="minorEastAsia" w:hAnsiTheme="minorHAnsi" w:cstheme="minorBidi"/>
+                <w:noProof/>
+                <w:sz w:val="22"/>
+                <w:szCs w:val="22"/>
+                <w:lang w:eastAsia="en-GB"/>
+              </w:rPr>
+              <w:tab/>
+            </w:r>
+            <w:r>
+              <w:rPr>
+                <w:rStyle w:val="Hyperlink"/>
+                <w:noProof/>
+              </w:rPr>
+              <w:t>Iron Age</w:t>
+            </w:r>
+            <w:r>
+              <w:rPr>
+                <w:noProof/>
+                <w:webHidden/>
+              </w:rPr>
+              <w:tab/>
+            </w:r>
+            <w:r>
+              <w:rPr>
+                <w:noProof/>
+                <w:webHidden/>
+              </w:rPr>
+              <w:fldChar w:fldCharType="begin"/>
+            </w:r>
+            <w:r>
+              <w:rPr>
+                <w:noProof/>
+                <w:webHidden/>
+              </w:rPr>
+              <w:instrText xml:space="preserve"> PAGEREF _Toc87705777 \h </w:instrText>
+            </w:r>
+            <w:r>
+              <w:rPr>
+                <w:noProof/>
+                <w:webHidden/>
+              </w:rPr>
+            </w:r>
+            <w:r>
+              <w:rPr>
+                <w:noProof/>
+                <w:webHidden/>
+              </w:rPr>
+              <w:fldChar w:fldCharType="separate"/>
+            </w:r>
+            <w:r>
+              <w:rPr>
+                <w:noProof/>
+                <w:webHidden/>
+              </w:rPr>
+              <w:t>6</w:t>
+            </w:r>
+            <w:r>
+              <w:rPr>
+                <w:noProof/>
+                <w:webHidden/>
+              </w:rPr>
+              <w:fldChar w:fldCharType="end"/>
+            </w:r>
+          </w:hyperlink>
+        </w:p>
+        <w:p>
+          <w:pPr>
+            <w:pStyle w:val="TOC2"/>
+            <w:tabs>
+              <w:tab w:val="left" w:pos="1100"/>
+              <w:tab w:val="right" w:leader="dot" w:pos="7926"/>
+            </w:tabs>
+            <w:rPr>
+              <w:rFonts w:asciiTheme="minorHAnsi" w:eastAsiaTheme="minorEastAsia" w:hAnsiTheme="minorHAnsi" w:cstheme="minorBidi"/>
+              <w:noProof/>
+              <w:sz w:val="22"/>
+              <w:szCs w:val="22"/>
+              <w:lang w:eastAsia="en-GB"/>
+            </w:rPr>
+          </w:pPr>
+          <w:hyperlink w:anchor="_Toc87705778" w:history="1">
+            <w:r>
+              <w:rPr>
+                <w:rStyle w:val="Hyperlink"/>
+                <w:noProof/>
+              </w:rPr>
+              <w:t>2.4.1</w:t>
+            </w:r>
+            <w:r>
+              <w:rPr>
+                <w:rFonts w:asciiTheme="minorHAnsi" w:eastAsiaTheme="minorEastAsia" w:hAnsiTheme="minorHAnsi" w:cstheme="minorBidi"/>
+                <w:noProof/>
+                <w:sz w:val="22"/>
+                <w:szCs w:val="22"/>
+                <w:lang w:eastAsia="en-GB"/>
+              </w:rPr>
+              <w:tab/>
+            </w:r>
+            <w:r>
+              <w:rPr>
+                <w:rStyle w:val="Hyperlink"/>
+                <w:noProof/>
+              </w:rPr>
+              <w:t>World Generation</w:t>
+            </w:r>
+            <w:r>
+              <w:rPr>
+                <w:noProof/>
+                <w:webHidden/>
+              </w:rPr>
+              <w:tab/>
+            </w:r>
+            <w:r>
+              <w:rPr>
+                <w:noProof/>
+                <w:webHidden/>
+              </w:rPr>
+              <w:fldChar w:fldCharType="begin"/>
+            </w:r>
+            <w:r>
+              <w:rPr>
+                <w:noProof/>
+                <w:webHidden/>
+              </w:rPr>
+              <w:instrText xml:space="preserve"> PAGEREF _Toc87705778 \h </w:instrText>
+            </w:r>
+            <w:r>
+              <w:rPr>
+                <w:noProof/>
+                <w:webHidden/>
+              </w:rPr>
+            </w:r>
+            <w:r>
+              <w:rPr>
+                <w:noProof/>
+                <w:webHidden/>
+              </w:rPr>
+              <w:fldChar w:fldCharType="separate"/>
+            </w:r>
+            <w:r>
+              <w:rPr>
+                <w:noProof/>
+                <w:webHidden/>
+              </w:rPr>
+              <w:t>6</w:t>
+            </w:r>
+            <w:r>
+              <w:rPr>
+                <w:noProof/>
+                <w:webHidden/>
+              </w:rPr>
+              <w:fldChar w:fldCharType="end"/>
+            </w:r>
+          </w:hyperlink>
+        </w:p>
+        <w:p>
+          <w:pPr>
+            <w:pStyle w:val="TOC2"/>
+            <w:tabs>
+              <w:tab w:val="left" w:pos="1100"/>
+              <w:tab w:val="right" w:leader="dot" w:pos="7926"/>
+            </w:tabs>
+            <w:rPr>
+              <w:rFonts w:asciiTheme="minorHAnsi" w:eastAsiaTheme="minorEastAsia" w:hAnsiTheme="minorHAnsi" w:cstheme="minorBidi"/>
+              <w:noProof/>
+              <w:sz w:val="22"/>
+              <w:szCs w:val="22"/>
+              <w:lang w:eastAsia="en-GB"/>
+            </w:rPr>
+          </w:pPr>
+          <w:hyperlink w:anchor="_Toc87705779" w:history="1">
+            <w:r>
+              <w:rPr>
+                <w:rStyle w:val="Hyperlink"/>
+                <w:noProof/>
+              </w:rPr>
+              <w:t>2.4.2</w:t>
+            </w:r>
+            <w:r>
+              <w:rPr>
+                <w:rFonts w:asciiTheme="minorHAnsi" w:eastAsiaTheme="minorEastAsia" w:hAnsiTheme="minorHAnsi" w:cstheme="minorBidi"/>
+                <w:noProof/>
+                <w:sz w:val="22"/>
+                <w:szCs w:val="22"/>
+                <w:lang w:eastAsia="en-GB"/>
+              </w:rPr>
+              <w:tab/>
+            </w:r>
+            <w:r>
+              <w:rPr>
+                <w:rStyle w:val="Hyperlink"/>
+                <w:noProof/>
+              </w:rPr>
+              <w:t>Simulation &amp; Artificial Intelligence</w:t>
+            </w:r>
+            <w:r>
+              <w:rPr>
+                <w:noProof/>
+                <w:webHidden/>
+              </w:rPr>
+              <w:tab/>
+            </w:r>
+            <w:r>
+              <w:rPr>
+                <w:noProof/>
+                <w:webHidden/>
+              </w:rPr>
+              <w:fldChar w:fldCharType="begin"/>
+            </w:r>
+            <w:r>
+              <w:rPr>
+                <w:noProof/>
+                <w:webHidden/>
+              </w:rPr>
+              <w:instrText xml:space="preserve"> PAGEREF _Toc87705779 \h </w:instrText>
+            </w:r>
+            <w:r>
+              <w:rPr>
+                <w:noProof/>
+                <w:webHidden/>
+              </w:rPr>
+            </w:r>
+            <w:r>
+              <w:rPr>
+                <w:noProof/>
+                <w:webHidden/>
+              </w:rPr>
+              <w:fldChar w:fldCharType="separate"/>
+            </w:r>
+            <w:r>
+              <w:rPr>
+                <w:noProof/>
+                <w:webHidden/>
+              </w:rPr>
+              <w:t>7</w:t>
+            </w:r>
+            <w:r>
+              <w:rPr>
+                <w:noProof/>
+                <w:webHidden/>
+              </w:rPr>
+              <w:fldChar w:fldCharType="end"/>
+            </w:r>
+          </w:hyperlink>
+        </w:p>
+        <w:p>
+          <w:pPr>
+            <w:pStyle w:val="TOC2"/>
+            <w:tabs>
+              <w:tab w:val="left" w:pos="1100"/>
+              <w:tab w:val="right" w:leader="dot" w:pos="7926"/>
+            </w:tabs>
+            <w:rPr>
+              <w:rFonts w:asciiTheme="minorHAnsi" w:eastAsiaTheme="minorEastAsia" w:hAnsiTheme="minorHAnsi" w:cstheme="minorBidi"/>
+              <w:noProof/>
+              <w:sz w:val="22"/>
+              <w:szCs w:val="22"/>
+              <w:lang w:eastAsia="en-GB"/>
+            </w:rPr>
+          </w:pPr>
+          <w:hyperlink w:anchor="_Toc87705780" w:history="1">
+            <w:r>
+              <w:rPr>
+                <w:rStyle w:val="Hyperlink"/>
+                <w:noProof/>
+              </w:rPr>
+              <w:t>2.4.3</w:t>
+            </w:r>
+            <w:r>
+              <w:rPr>
+                <w:rFonts w:asciiTheme="minorHAnsi" w:eastAsiaTheme="minorEastAsia" w:hAnsiTheme="minorHAnsi" w:cstheme="minorBidi"/>
+                <w:noProof/>
+                <w:sz w:val="22"/>
+                <w:szCs w:val="22"/>
+                <w:lang w:eastAsia="en-GB"/>
+              </w:rPr>
+              <w:tab/>
+            </w:r>
+            <w:r>
+              <w:rPr>
+                <w:rStyle w:val="Hyperlink"/>
+                <w:noProof/>
+              </w:rPr>
+              <w:t>Tile and National Names</w:t>
+            </w:r>
+            <w:r>
+              <w:rPr>
+                <w:noProof/>
+                <w:webHidden/>
+              </w:rPr>
+              <w:tab/>
+            </w:r>
+            <w:r>
+              <w:rPr>
+                <w:noProof/>
+                <w:webHidden/>
+              </w:rPr>
+              <w:fldChar w:fldCharType="begin"/>
+            </w:r>
+            <w:r>
+              <w:rPr>
+                <w:noProof/>
+                <w:webHidden/>
+              </w:rPr>
+              <w:instrText xml:space="preserve"> PAGEREF _Toc87705780 \h </w:instrText>
+            </w:r>
+            <w:r>
+              <w:rPr>
+                <w:noProof/>
+                <w:webHidden/>
+              </w:rPr>
+            </w:r>
+            <w:r>
+              <w:rPr>
+                <w:noProof/>
+                <w:webHidden/>
+              </w:rPr>
+              <w:fldChar w:fldCharType="separate"/>
+            </w:r>
+            <w:r>
+              <w:rPr>
+                <w:noProof/>
+                <w:webHidden/>
+              </w:rPr>
+              <w:t>7</w:t>
             </w:r>
             <w:r>
               <w:rPr>
@@ -1093,7 +1453,7 @@
               <w:lang w:eastAsia="en-GB"/>
             </w:rPr>
           </w:pPr>
-          <w:hyperlink w:anchor="_Toc87103246" w:history="1">
+          <w:hyperlink w:anchor="_Toc87705781" w:history="1">
             <w:r>
               <w:rPr>
                 <w:rStyle w:val="Hyperlink"/>
@@ -1116,6 +1476,96 @@
                 <w:rStyle w:val="Hyperlink"/>
                 <w:noProof/>
               </w:rPr>
+              <w:t>Artefact Design</w:t>
+            </w:r>
+            <w:r>
+              <w:rPr>
+                <w:noProof/>
+                <w:webHidden/>
+              </w:rPr>
+              <w:tab/>
+            </w:r>
+            <w:r>
+              <w:rPr>
+                <w:noProof/>
+                <w:webHidden/>
+              </w:rPr>
+              <w:fldChar w:fldCharType="begin"/>
+            </w:r>
+            <w:r>
+              <w:rPr>
+                <w:noProof/>
+                <w:webHidden/>
+              </w:rPr>
+              <w:instrText xml:space="preserve"> PAGEREF _Toc87705781 \h </w:instrText>
+            </w:r>
+            <w:r>
+              <w:rPr>
+                <w:noProof/>
+                <w:webHidden/>
+              </w:rPr>
+            </w:r>
+            <w:r>
+              <w:rPr>
+                <w:noProof/>
+                <w:webHidden/>
+              </w:rPr>
+              <w:fldChar w:fldCharType="separate"/>
+            </w:r>
+            <w:r>
+              <w:rPr>
+                <w:noProof/>
+                <w:webHidden/>
+              </w:rPr>
+              <w:t>8</w:t>
+            </w:r>
+            <w:r>
+              <w:rPr>
+                <w:noProof/>
+                <w:webHidden/>
+              </w:rPr>
+              <w:fldChar w:fldCharType="end"/>
+            </w:r>
+          </w:hyperlink>
+        </w:p>
+        <w:p>
+          <w:pPr>
+            <w:pStyle w:val="TOC1"/>
+            <w:tabs>
+              <w:tab w:val="left" w:pos="660"/>
+              <w:tab w:val="right" w:leader="dot" w:pos="7926"/>
+            </w:tabs>
+            <w:rPr>
+              <w:rFonts w:asciiTheme="minorHAnsi" w:eastAsiaTheme="minorEastAsia" w:hAnsiTheme="minorHAnsi" w:cstheme="minorBidi"/>
+              <w:noProof/>
+              <w:sz w:val="22"/>
+              <w:szCs w:val="22"/>
+              <w:lang w:eastAsia="en-GB"/>
+            </w:rPr>
+          </w:pPr>
+          <w:hyperlink w:anchor="_Toc87705782" w:history="1">
+            <w:r>
+              <w:rPr>
+                <w:rStyle w:val="Hyperlink"/>
+                <w:noProof/>
+              </w:rPr>
+              <w:t>4</w:t>
+            </w:r>
+            <w:r>
+              <w:rPr>
+                <w:rFonts w:asciiTheme="minorHAnsi" w:eastAsiaTheme="minorEastAsia" w:hAnsiTheme="minorHAnsi" w:cstheme="minorBidi"/>
+                <w:noProof/>
+                <w:sz w:val="22"/>
+                <w:szCs w:val="22"/>
+                <w:lang w:eastAsia="en-GB"/>
+              </w:rPr>
+              <w:tab/>
+            </w:r>
+            <w:r>
+              <w:rPr>
+                <w:rStyle w:val="Hyperlink"/>
+                <w:noProof/>
+              </w:rPr>
               <w:t>Bibliography</w:t>
             </w:r>
             <w:r>
@@ -1137,7 +1587,7 @@
                 <w:noProof/>
                 <w:webHidden/>
               </w:rPr>
-              <w:instrText xml:space="preserve"> PAGEREF _Toc87103246 \h </w:instrText>
+              <w:instrText xml:space="preserve"> PAGEREF _Toc87705782 \h </w:instrText>
             </w:r>
             <w:r>
               <w:rPr>
@@ -1157,7 +1607,7 @@
                 <w:noProof/>
                 <w:webHidden/>
               </w:rPr>
-              <w:t>6</w:t>
+              <w:t>8</w:t>
             </w:r>
             <w:r>
               <w:rPr>
@@ -1215,7 +1665,7 @@
         <w:pStyle w:val="heading1"/>
         <w:textAlignment w:val="baseline"/>
       </w:pPr>
-      <w:bookmarkStart w:id="0" w:name="_Toc87103236"/>
+      <w:bookmarkStart w:id="0" w:name="_Toc87705767"/>
       <w:r>
         <w:lastRenderedPageBreak/>
         <w:t>Introduction</w:t>
@@ -1225,15 +1675,87 @@
     <w:p>
       <w:pPr>
         <w:ind w:firstLine="0"/>
-        <w:rPr>
-          <w:color w:val="FF0000"/>
-        </w:rPr>
-      </w:pPr>
-      <w:r>
-        <w:rPr>
-          <w:color w:val="FF0000"/>
-        </w:rPr>
-        <w:t>LOREM IPSUM</w:t>
+      </w:pPr>
+      <w:r>
+        <w:t xml:space="preserve">The world as we know it today is defined by the stories of our past – the disputes over lands between kings has shaped the fates of nations, and by extension the decisions of long-forgotten men to settle in lands has created these disputes. </w:t>
+      </w:r>
+      <w:r>
+        <w:t xml:space="preserve">This concept, </w:t>
+      </w:r>
+      <w:r>
+        <w:t>a prime example of the butterfly effect</w:t>
+      </w:r>
+      <w:r>
+        <w:t xml:space="preserve"> </w:t>
+      </w:r>
+      <w:sdt>
+        <w:sdtPr>
+          <w:id w:val="60292593"/>
+          <w:citation/>
+        </w:sdtPr>
+        <w:sdtContent>
+          <w:r>
+            <w:fldChar w:fldCharType="begin"/>
+          </w:r>
+          <w:r>
+            <w:instrText xml:space="preserve"> CITATION Lor72 \l 2057 </w:instrText>
+          </w:r>
+          <w:r>
+            <w:fldChar w:fldCharType="separate"/>
+          </w:r>
+          <w:r>
+            <w:rPr>
+              <w:noProof/>
+            </w:rPr>
+            <w:t>(Lorenz, 1972)</w:t>
+          </w:r>
+          <w:r>
+            <w:fldChar w:fldCharType="end"/>
+          </w:r>
+        </w:sdtContent>
+      </w:sdt>
+      <w:r>
+        <w:t xml:space="preserve">, shows how even the simplest of changes can result in a </w:t>
+      </w:r>
+      <w:r>
+        <w:t xml:space="preserve">different world. Perhaps then, this is why there is often significant difficulty in the depiction of worlds in different forms of media? </w:t>
+      </w:r>
+      <w:r>
+        <w:t xml:space="preserve">Many fictional worlds often seem uncanny or simply unbelievable when compared to the </w:t>
+      </w:r>
+      <w:r>
+        <w:t xml:space="preserve">real </w:t>
+      </w:r>
+      <w:r>
+        <w:t xml:space="preserve">world </w:t>
+      </w:r>
+      <w:r>
+        <w:t>around us</w:t>
+      </w:r>
+      <w:r>
+        <w:t xml:space="preserve"> - </w:t>
+      </w:r>
+      <w:r>
+        <w:t xml:space="preserve">likely due to the desire to create a setting for a story, rather than a story that creates a setting. </w:t>
+      </w:r>
+    </w:p>
+    <w:p>
+      <w:pPr>
+        <w:ind w:firstLine="0"/>
+      </w:pPr>
+    </w:p>
+    <w:p>
+      <w:pPr>
+        <w:ind w:firstLine="0"/>
+      </w:pPr>
+      <w:r>
+        <w:t xml:space="preserve">This project will create a tool for </w:t>
+      </w:r>
+      <w:r>
+        <w:t>generating</w:t>
+      </w:r>
+      <w:r>
+        <w:t xml:space="preserve"> a world truly defined by its history and people. By starting from the beginning of recorded history on a fresh landscape and simulating a timeline, the artefact will demonstrate how different factors can shape the map of a world, with the intention that the finished product can be used for both educational purposes and in the creation of fictional worlds in media. </w:t>
       </w:r>
     </w:p>
     <w:p>
@@ -1241,7 +1763,7 @@
         <w:pStyle w:val="heading1"/>
         <w:textAlignment w:val="baseline"/>
       </w:pPr>
-      <w:bookmarkStart w:id="1" w:name="_Toc87103237"/>
+      <w:bookmarkStart w:id="1" w:name="_Toc87705768"/>
       <w:r>
         <w:t>Literature Review</w:t>
       </w:r>
@@ -1278,7 +1800,7 @@
         <w:spacing w:before="0"/>
         <w:textAlignment w:val="baseline"/>
       </w:pPr>
-      <w:bookmarkStart w:id="2" w:name="_Toc87103238"/>
+      <w:bookmarkStart w:id="2" w:name="_Toc87705769"/>
       <w:r>
         <w:t>Dwarf Fortress</w:t>
       </w:r>
@@ -1506,7 +2028,11 @@
         <w:t xml:space="preserve">”, as defined by what peoples and monsters exist in the world at any given time. </w:t>
       </w:r>
       <w:r>
-        <w:t>It is even possible for the world to enter a state in which all fantasy elements, such as dragons or monsters, have become extinct, which is referred to by the game as “The Age of Civilisation”</w:t>
+        <w:t xml:space="preserve">It is even possible for the world to enter a state in </w:t>
+      </w:r>
+      <w:r>
+        <w:lastRenderedPageBreak/>
+        <w:t>which all fantasy elements, such as dragons or monsters, have become extinct, which is referred to by the game as “The Age of Civilisation”</w:t>
       </w:r>
       <w:r>
         <w:t xml:space="preserve"> </w:t>
@@ -1590,9 +2116,8 @@
         <w:spacing w:before="0"/>
         <w:textAlignment w:val="baseline"/>
       </w:pPr>
-      <w:bookmarkStart w:id="3" w:name="_Toc87103239"/>
-      <w:r>
-        <w:lastRenderedPageBreak/>
+      <w:bookmarkStart w:id="3" w:name="_Toc87705770"/>
+      <w:r>
         <w:t>World Generation</w:t>
       </w:r>
       <w:bookmarkEnd w:id="3"/>
@@ -1831,7 +2356,7 @@
         <w:spacing w:before="0"/>
         <w:textAlignment w:val="baseline"/>
       </w:pPr>
-      <w:bookmarkStart w:id="4" w:name="_Toc87103240"/>
+      <w:bookmarkStart w:id="4" w:name="_Toc87705771"/>
       <w:r>
         <w:t>Europa Universalis 4</w:t>
       </w:r>
@@ -1852,6 +2377,7 @@
           <w:id w:val="-979152276"/>
           <w:citation/>
         </w:sdtPr>
+        <w:sdtEndPr/>
         <w:sdtContent>
           <w:r>
             <w:fldChar w:fldCharType="begin"/>
@@ -1952,7 +2478,7 @@
         <w:spacing w:before="0"/>
         <w:textAlignment w:val="baseline"/>
       </w:pPr>
-      <w:bookmarkStart w:id="5" w:name="_Toc87103241"/>
+      <w:bookmarkStart w:id="5" w:name="_Toc87705772"/>
       <w:r>
         <w:t>Provinces</w:t>
       </w:r>
@@ -1981,7 +2507,11 @@
         <w:t xml:space="preserve">These provinces </w:t>
       </w:r>
       <w:r>
-        <w:t xml:space="preserve">are the foundation on which the game is played – the nations a player represents own a certain number of provinces which represent the borders of the country, and the objective of the game can be said to be to build a large empire by taking as many provinces as possible, either through war or colonisation. </w:t>
+        <w:t xml:space="preserve">are the foundation on which the game is played – the nations a player represents own a certain number of provinces which represent the borders of the country, and the objective of the game can </w:t>
+      </w:r>
+      <w:r>
+        <w:lastRenderedPageBreak/>
+        <w:t xml:space="preserve">be said to be to build a large empire by taking as many provinces as possible, either through war or colonisation. </w:t>
       </w:r>
     </w:p>
     <w:p>
@@ -2000,6 +2530,7 @@
           <w:id w:val="148642170"/>
           <w:citation/>
         </w:sdtPr>
+        <w:sdtEndPr/>
         <w:sdtContent>
           <w:r>
             <w:fldChar w:fldCharType="begin"/>
@@ -2045,7 +2576,6 @@
         <w:t xml:space="preserve">The development of a province also determines the value of the location in peace negotiations, </w:t>
       </w:r>
       <w:r>
-        <w:lastRenderedPageBreak/>
         <w:t>the cost to the player to build an administration to the region as well as how the international community reacts to the annexation.</w:t>
       </w:r>
     </w:p>
@@ -2149,7 +2679,7 @@
         <w:spacing w:before="0"/>
         <w:textAlignment w:val="baseline"/>
       </w:pPr>
-      <w:bookmarkStart w:id="6" w:name="_Toc87103242"/>
+      <w:bookmarkStart w:id="6" w:name="_Toc87705773"/>
       <w:r>
         <w:t>Artificial Intelligence</w:t>
       </w:r>
@@ -2235,6 +2765,7 @@
         <w:ind w:firstLine="0"/>
       </w:pPr>
       <w:r>
+        <w:lastRenderedPageBreak/>
         <w:t xml:space="preserve">Particularly due to its ability to constantly change the diplomatic landscape of the world, ruler-based artificial intelligence is to be considered when determining the simulated history aspect of the development cycle. </w:t>
       </w:r>
       <w:r>
@@ -2259,7 +2790,7 @@
         <w:spacing w:before="0"/>
         <w:textAlignment w:val="baseline"/>
       </w:pPr>
-      <w:bookmarkStart w:id="7" w:name="_Toc87103243"/>
+      <w:bookmarkStart w:id="7" w:name="_Toc87705774"/>
       <w:r>
         <w:t>Random New World</w:t>
       </w:r>
@@ -2280,6 +2811,7 @@
           <w:id w:val="1360934287"/>
           <w:citation/>
         </w:sdtPr>
+        <w:sdtEndPr/>
         <w:sdtContent>
           <w:r>
             <w:fldChar w:fldCharType="begin"/>
@@ -2320,11 +2852,7 @@
         <w:t xml:space="preserve"> </w:t>
       </w:r>
       <w:r>
-        <w:t xml:space="preserve">Upon release, </w:t>
-      </w:r>
-      <w:r>
-        <w:lastRenderedPageBreak/>
-        <w:t>this particular feature was met with mixed reception – partially as a result of the algorithm used for the random new world generation.</w:t>
+        <w:t>Upon release, this particular feature was met with mixed reception – partially as a result of the algorithm used for the random new world generation.</w:t>
       </w:r>
     </w:p>
     <w:p>
@@ -2362,6 +2890,7 @@
           <w:id w:val="-988778945"/>
           <w:citation/>
         </w:sdtPr>
+        <w:sdtEndPr/>
         <w:sdtContent>
           <w:r>
             <w:fldChar w:fldCharType="begin"/>
@@ -2394,6 +2923,7 @@
           <w:id w:val="1149551785"/>
           <w:citation/>
         </w:sdtPr>
+        <w:sdtEndPr/>
         <w:sdtContent>
           <w:r>
             <w:fldChar w:fldCharType="begin"/>
@@ -2469,11 +2999,16 @@
     </w:p>
     <w:p>
       <w:pPr>
+        <w:ind w:firstLine="0"/>
+      </w:pPr>
+    </w:p>
+    <w:p>
+      <w:pPr>
         <w:pStyle w:val="heading2"/>
         <w:spacing w:before="0"/>
         <w:textAlignment w:val="baseline"/>
       </w:pPr>
-      <w:bookmarkStart w:id="8" w:name="_Toc87103244"/>
+      <w:bookmarkStart w:id="8" w:name="_Toc87705775"/>
       <w:r>
         <w:t>Sid Meier</w:t>
       </w:r>
@@ -2500,6 +3035,7 @@
           <w:id w:val="-882644031"/>
           <w:citation/>
         </w:sdtPr>
+        <w:sdtEndPr/>
         <w:sdtContent>
           <w:r>
             <w:fldChar w:fldCharType="begin"/>
@@ -2546,7 +3082,7 @@
         <w:spacing w:before="0"/>
         <w:textAlignment w:val="baseline"/>
       </w:pPr>
-      <w:bookmarkStart w:id="9" w:name="_Toc87103245"/>
+      <w:bookmarkStart w:id="9" w:name="_Toc87705776"/>
       <w:r>
         <w:t>Artificial Intelligence</w:t>
       </w:r>
@@ -2575,7 +3111,11 @@
         <w:t xml:space="preserve">These values in turn then provide weighting to the decisions of the computer players, allowing them to act in pseudo-random ways which reflect the personalities assigned to them. </w:t>
       </w:r>
       <w:r>
-        <w:t xml:space="preserve">This system allows for the nations of the world to act as if they have their own personalities and goals, and the actions of certain leaders can be predicted based on these hidden values. </w:t>
+        <w:t xml:space="preserve">This system allows for the </w:t>
+      </w:r>
+      <w:r>
+        <w:lastRenderedPageBreak/>
+        <w:t xml:space="preserve">nations of the world to act as if they have their own personalities and goals, and the actions of certain leaders can be predicted based on these hidden values. </w:t>
       </w:r>
     </w:p>
     <w:p>
@@ -2608,10 +3148,11 @@
         <w:spacing w:before="0"/>
         <w:textAlignment w:val="baseline"/>
       </w:pPr>
-      <w:r>
-        <w:lastRenderedPageBreak/>
+      <w:bookmarkStart w:id="10" w:name="_Toc87705777"/>
+      <w:r>
         <w:t>Iron Age</w:t>
       </w:r>
+      <w:bookmarkEnd w:id="10"/>
     </w:p>
     <w:p>
       <w:pPr>
@@ -2631,6 +3172,7 @@
           <w:id w:val="-936207021"/>
           <w:citation/>
         </w:sdtPr>
+        <w:sdtEndPr/>
         <w:sdtContent>
           <w:r>
             <w:fldChar w:fldCharType="begin"/>
@@ -2692,9 +3234,11 @@
         <w:spacing w:before="0"/>
         <w:textAlignment w:val="baseline"/>
       </w:pPr>
+      <w:bookmarkStart w:id="11" w:name="_Toc87705778"/>
       <w:r>
         <w:t>World Generation</w:t>
       </w:r>
+      <w:bookmarkEnd w:id="11"/>
     </w:p>
     <w:p>
       <w:pPr>
@@ -2818,7 +3362,11 @@
         <w:t xml:space="preserve"> The outermost tiles of the circle would then become “Active” tiles, which could move anywhere within a 3x3 area – switching the specified index to an active tile and replacing the previous tile with an ocean tile. </w:t>
       </w:r>
       <w:r>
-        <w:t xml:space="preserve">These active tiles would then propagate simultaneously, creating random lines in the land, until they reached a point where there were no possible land locations to “jump” to in the 3x3 Area. Once all “Active” tiles had been removed, a flood fill algorithm would be utilised to identify each landmass and place it randomly in the ocean. </w:t>
+        <w:t xml:space="preserve">These active tiles would then propagate simultaneously, creating random lines in the land, until they reached a point where there were no possible land locations to “jump” to in the 3x3 Area. Once all “Active” tiles had been removed, a flood fill algorithm would be utilised to identify each landmass and place it </w:t>
+      </w:r>
+      <w:r>
+        <w:lastRenderedPageBreak/>
+        <w:t xml:space="preserve">randomly in the ocean. </w:t>
       </w:r>
       <w:r>
         <w:t>This algorithm produced favourable results, producing random continents with believable proportions</w:t>
@@ -2837,7 +3385,13 @@
         <w:ind w:firstLine="0"/>
       </w:pPr>
       <w:r>
-        <w:t>For this artefact, none of these methods should be used, as despite the relative success of the “Continental method” there were numerous flaws that can be alleviated by the use of other algorithms. Additionally, the continental method as implemented in Iron Age was particularly inefficient, using far more time and processing power than would typically be necessary for a world generation algorithm.</w:t>
+        <w:t xml:space="preserve">For this artefact, none of these methods should be used, as despite the relative success of the “Continental method” there were numerous flaws that </w:t>
+      </w:r>
+      <w:r>
+        <w:t>could</w:t>
+      </w:r>
+      <w:r>
+        <w:t xml:space="preserve"> be alleviated by the use of other algorithms. Additionally, the continental method as implemented in Iron Age was particularly inefficient, using far more time and processing power than would typically be necessary for a world generation algorithm.</w:t>
       </w:r>
     </w:p>
     <w:p>
@@ -2860,10 +3414,11 @@
         <w:spacing w:before="0"/>
         <w:textAlignment w:val="baseline"/>
       </w:pPr>
-      <w:r>
-        <w:lastRenderedPageBreak/>
+      <w:bookmarkStart w:id="12" w:name="_Toc87705779"/>
+      <w:r>
         <w:t>Simulation &amp; Artificial Intelligence</w:t>
       </w:r>
+      <w:bookmarkEnd w:id="12"/>
     </w:p>
     <w:p>
       <w:pPr>
@@ -2958,12 +3513,14 @@
         <w:spacing w:before="0"/>
         <w:textAlignment w:val="baseline"/>
       </w:pPr>
+      <w:bookmarkStart w:id="13" w:name="_Toc87705780"/>
       <w:r>
         <w:t>Tile</w:t>
       </w:r>
       <w:r>
         <w:t xml:space="preserve"> and National Names</w:t>
       </w:r>
+      <w:bookmarkEnd w:id="13"/>
     </w:p>
     <w:p>
       <w:pPr>
@@ -2986,7 +3543,13 @@
         <w:ind w:firstLine="0"/>
       </w:pPr>
       <w:r>
-        <w:t>This was done by first randomly selecting an index within the dataset containing the names of various cities, the first number of characters from this name would then be stored in memory. The algorithm would then find another random index, and compare the last stored character to the character in the same position in the character array (For example, if the memory stored the words “Lond”, a comparison against the city of “Leeds” would return true, as the fourth character is shared), afterwhich the mechanism would pull a number of characters from this word to append to the original memory (In the listed example, this would produce “Londs”).</w:t>
+        <w:t xml:space="preserve">This was done by first randomly selecting an index within the dataset containing the names of various cities, the first number of characters from this name would then be stored in memory. The algorithm would then find another random index, and compare the last stored character to the character in the same position in the character array (For example, if the memory stored the words “Lond”, a comparison against the city of “Leeds” would return true, as the fourth character is shared), </w:t>
+      </w:r>
+      <w:r>
+        <w:t>after which</w:t>
+      </w:r>
+      <w:r>
+        <w:t xml:space="preserve"> the mechanism would pull a number of characters from this word to append to the original memory (In the listed example, this would produce “Londs”).</w:t>
       </w:r>
       <w:r>
         <w:t xml:space="preserve"> This process would continue until the system reached a blank character or no names that fit the con</w:t>
@@ -3008,40 +3571,1880 @@
         <w:ind w:firstLine="0"/>
       </w:pPr>
       <w:r>
+        <w:lastRenderedPageBreak/>
         <w:t>While this system had some flaws, the results given were often believable location names that fit the simulation well, as such it is possible that this algorithm may be reworked to fit this artefact – though with better efficiency measures and potential quality checking systems implemented alongside it.</w:t>
       </w:r>
     </w:p>
     <w:p>
       <w:pPr>
         <w:ind w:firstLine="0"/>
+        <w:rPr>
+          <w:color w:val="FF0000"/>
+        </w:rPr>
+      </w:pPr>
+    </w:p>
+    <w:p>
+      <w:pPr>
+        <w:pStyle w:val="ListParagraph"/>
+        <w:numPr>
+          <w:ilvl w:val="0"/>
+          <w:numId w:val="9"/>
+        </w:numPr>
+        <w:rPr>
+          <w:color w:val="FF0000"/>
+        </w:rPr>
+      </w:pPr>
+      <w:r>
+        <w:rPr>
+          <w:color w:val="FF0000"/>
+        </w:rPr>
+        <w:t>Books such as guns germs and steel</w:t>
+      </w:r>
+    </w:p>
+    <w:p>
+      <w:pPr>
+        <w:pStyle w:val="ListParagraph"/>
+        <w:numPr>
+          <w:ilvl w:val="0"/>
+          <w:numId w:val="9"/>
+        </w:numPr>
+        <w:rPr>
+          <w:color w:val="FF0000"/>
+        </w:rPr>
+      </w:pPr>
+      <w:r>
+        <w:rPr>
+          <w:color w:val="FF0000"/>
+        </w:rPr>
+        <w:t>Bézier curve</w:t>
+      </w:r>
+      <w:r>
+        <w:rPr>
+          <w:color w:val="FF0000"/>
+        </w:rPr>
+        <w:t xml:space="preserve"> for Temperature</w:t>
+      </w:r>
+    </w:p>
+    <w:p>
+      <w:pPr>
+        <w:pStyle w:val="heading1"/>
+        <w:textAlignment w:val="baseline"/>
+      </w:pPr>
+      <w:bookmarkStart w:id="14" w:name="_Toc87705781"/>
+      <w:r>
+        <w:t>Artefact Design</w:t>
+      </w:r>
+      <w:bookmarkEnd w:id="14"/>
+    </w:p>
+    <w:p>
+      <w:pPr>
+        <w:pStyle w:val="p1a"/>
+      </w:pPr>
+      <w:r>
+        <w:t>As a result of the collated information and comparison in the literature review, the following design plans have been developed</w:t>
+      </w:r>
+      <w:r>
+        <w:t xml:space="preserve"> to specify how the system itself will function – in particular what features will exist and what algorithms will be used where appropriate.</w:t>
+      </w:r>
+    </w:p>
+    <w:p>
+      <w:pPr>
+        <w:ind w:firstLine="0"/>
       </w:pPr>
     </w:p>
     <w:p>
       <w:pPr>
         <w:pStyle w:val="heading2"/>
+        <w:numPr>
+          <w:ilvl w:val="2"/>
+          <w:numId w:val="1"/>
+        </w:numPr>
         <w:spacing w:before="0"/>
         <w:textAlignment w:val="baseline"/>
       </w:pPr>
       <w:r>
-        <w:t>Tauresium</w:t>
+        <w:t>World Generation</w:t>
+      </w:r>
+    </w:p>
+    <w:p>
+      <w:pPr>
+        <w:pStyle w:val="p1a"/>
+      </w:pPr>
+      <w:r>
+        <w:t xml:space="preserve">The intended algorithm for the world generation was originally the Perlin noise method, but due to the results of the literature review the “Diamond-square algorithm” has been identified as a better fit for the goal of generating </w:t>
+      </w:r>
+      <w:r>
+        <w:t xml:space="preserve">a landscape – and will therefore take the place of Perlin noise in this area of the system. </w:t>
+      </w:r>
+      <w:r>
+        <w:t xml:space="preserve">This is not to say that Perlin noise will see no use in the project, as review into systems like dwarf fortress have identified the necessity of different “layers” of randomly generated data – it is not enough to simply create a landscape. The following “layers” will </w:t>
+      </w:r>
+      <w:r>
+        <w:t>need to be produced in any single use of the map generator:</w:t>
       </w:r>
     </w:p>
     <w:p>
       <w:pPr>
         <w:ind w:firstLine="0"/>
       </w:pPr>
+    </w:p>
+    <w:tbl>
+      <w:tblPr>
+        <w:tblStyle w:val="TableGrid"/>
+        <w:tblW w:w="5000" w:type="pct"/>
+        <w:tblLook w:val="04A0" w:firstRow="1" w:lastRow="0" w:firstColumn="1" w:lastColumn="0" w:noHBand="0" w:noVBand="1"/>
+      </w:tblPr>
+      <w:tblGrid>
+        <w:gridCol w:w="2642"/>
+        <w:gridCol w:w="2641"/>
+        <w:gridCol w:w="2643"/>
+      </w:tblGrid>
+      <w:tr>
+        <w:trPr>
+          <w:trHeight w:val="454"/>
+        </w:trPr>
+        <w:tc>
+          <w:tcPr>
+            <w:tcW w:w="1666" w:type="pct"/>
+            <w:shd w:val="clear" w:color="auto" w:fill="BFBFBF" w:themeFill="background1" w:themeFillShade="BF"/>
+            <w:vAlign w:val="center"/>
+          </w:tcPr>
+          <w:p>
+            <w:pPr>
+              <w:ind w:firstLine="0"/>
+              <w:jc w:val="center"/>
+              <w:rPr>
+                <w:b/>
+                <w:bCs/>
+                <w:sz w:val="24"/>
+                <w:szCs w:val="24"/>
+              </w:rPr>
+            </w:pPr>
+            <w:r>
+              <w:rPr>
+                <w:b/>
+                <w:bCs/>
+                <w:sz w:val="24"/>
+                <w:szCs w:val="24"/>
+              </w:rPr>
+              <w:t>Layer</w:t>
+            </w:r>
+          </w:p>
+        </w:tc>
+        <w:tc>
+          <w:tcPr>
+            <w:tcW w:w="1666" w:type="pct"/>
+            <w:shd w:val="clear" w:color="auto" w:fill="BFBFBF" w:themeFill="background1" w:themeFillShade="BF"/>
+            <w:vAlign w:val="center"/>
+          </w:tcPr>
+          <w:p>
+            <w:pPr>
+              <w:ind w:firstLine="0"/>
+              <w:jc w:val="center"/>
+              <w:rPr>
+                <w:b/>
+                <w:bCs/>
+                <w:sz w:val="24"/>
+                <w:szCs w:val="24"/>
+              </w:rPr>
+            </w:pPr>
+            <w:r>
+              <w:rPr>
+                <w:b/>
+                <w:bCs/>
+                <w:sz w:val="24"/>
+                <w:szCs w:val="24"/>
+              </w:rPr>
+              <w:t>Layer Name</w:t>
+            </w:r>
+          </w:p>
+        </w:tc>
+        <w:tc>
+          <w:tcPr>
+            <w:tcW w:w="1667" w:type="pct"/>
+            <w:shd w:val="clear" w:color="auto" w:fill="BFBFBF" w:themeFill="background1" w:themeFillShade="BF"/>
+            <w:vAlign w:val="center"/>
+          </w:tcPr>
+          <w:p>
+            <w:pPr>
+              <w:ind w:firstLine="0"/>
+              <w:jc w:val="center"/>
+              <w:rPr>
+                <w:b/>
+                <w:bCs/>
+                <w:sz w:val="24"/>
+                <w:szCs w:val="24"/>
+              </w:rPr>
+            </w:pPr>
+            <w:r>
+              <w:rPr>
+                <w:b/>
+                <w:bCs/>
+                <w:sz w:val="24"/>
+                <w:szCs w:val="24"/>
+              </w:rPr>
+              <w:t>Algorithm</w:t>
+            </w:r>
+          </w:p>
+        </w:tc>
+      </w:tr>
+      <w:tr>
+        <w:trPr>
+          <w:trHeight w:val="253"/>
+        </w:trPr>
+        <w:tc>
+          <w:tcPr>
+            <w:tcW w:w="1666" w:type="pct"/>
+            <w:shd w:val="clear" w:color="auto" w:fill="F2F2F2" w:themeFill="background1" w:themeFillShade="F2"/>
+            <w:vAlign w:val="center"/>
+          </w:tcPr>
+          <w:p>
+            <w:pPr>
+              <w:ind w:firstLine="0"/>
+              <w:jc w:val="center"/>
+            </w:pPr>
+            <w:r>
+              <w:t>0</w:t>
+            </w:r>
+          </w:p>
+        </w:tc>
+        <w:tc>
+          <w:tcPr>
+            <w:tcW w:w="1666" w:type="pct"/>
+            <w:vAlign w:val="center"/>
+          </w:tcPr>
+          <w:p>
+            <w:pPr>
+              <w:ind w:firstLine="0"/>
+              <w:jc w:val="center"/>
+            </w:pPr>
+            <w:r>
+              <w:t>Elevation</w:t>
+            </w:r>
+          </w:p>
+        </w:tc>
+        <w:tc>
+          <w:tcPr>
+            <w:tcW w:w="1667" w:type="pct"/>
+            <w:vAlign w:val="center"/>
+          </w:tcPr>
+          <w:p>
+            <w:pPr>
+              <w:ind w:firstLine="0"/>
+              <w:jc w:val="center"/>
+            </w:pPr>
+            <w:r>
+              <w:t>Diamond Square</w:t>
+            </w:r>
+          </w:p>
+        </w:tc>
+      </w:tr>
+      <w:tr>
+        <w:trPr>
+          <w:trHeight w:val="253"/>
+        </w:trPr>
+        <w:tc>
+          <w:tcPr>
+            <w:tcW w:w="1666" w:type="pct"/>
+            <w:shd w:val="clear" w:color="auto" w:fill="F2F2F2" w:themeFill="background1" w:themeFillShade="F2"/>
+            <w:vAlign w:val="center"/>
+          </w:tcPr>
+          <w:p>
+            <w:pPr>
+              <w:ind w:firstLine="0"/>
+              <w:jc w:val="center"/>
+            </w:pPr>
+            <w:r>
+              <w:t>1</w:t>
+            </w:r>
+          </w:p>
+        </w:tc>
+        <w:tc>
+          <w:tcPr>
+            <w:tcW w:w="1666" w:type="pct"/>
+            <w:vAlign w:val="center"/>
+          </w:tcPr>
+          <w:p>
+            <w:pPr>
+              <w:ind w:firstLine="0"/>
+              <w:jc w:val="center"/>
+            </w:pPr>
+            <w:r>
+              <w:t>Temperature</w:t>
+            </w:r>
+          </w:p>
+        </w:tc>
+        <w:tc>
+          <w:tcPr>
+            <w:tcW w:w="1667" w:type="pct"/>
+            <w:vAlign w:val="center"/>
+          </w:tcPr>
+          <w:p>
+            <w:pPr>
+              <w:ind w:firstLine="0"/>
+              <w:jc w:val="center"/>
+            </w:pPr>
+            <w:r>
+              <w:t>Random gradient from the equator</w:t>
+            </w:r>
+          </w:p>
+        </w:tc>
+      </w:tr>
+      <w:tr>
+        <w:trPr>
+          <w:trHeight w:val="253"/>
+        </w:trPr>
+        <w:tc>
+          <w:tcPr>
+            <w:tcW w:w="1666" w:type="pct"/>
+            <w:shd w:val="clear" w:color="auto" w:fill="F2F2F2" w:themeFill="background1" w:themeFillShade="F2"/>
+            <w:vAlign w:val="center"/>
+          </w:tcPr>
+          <w:p>
+            <w:pPr>
+              <w:ind w:firstLine="0"/>
+              <w:jc w:val="center"/>
+            </w:pPr>
+            <w:r>
+              <w:t>2</w:t>
+            </w:r>
+          </w:p>
+        </w:tc>
+        <w:tc>
+          <w:tcPr>
+            <w:tcW w:w="1666" w:type="pct"/>
+            <w:vAlign w:val="center"/>
+          </w:tcPr>
+          <w:p>
+            <w:pPr>
+              <w:ind w:firstLine="0"/>
+              <w:jc w:val="center"/>
+            </w:pPr>
+            <w:r>
+              <w:t>Rainfall</w:t>
+            </w:r>
+          </w:p>
+        </w:tc>
+        <w:tc>
+          <w:tcPr>
+            <w:tcW w:w="1667" w:type="pct"/>
+            <w:vAlign w:val="center"/>
+          </w:tcPr>
+          <w:p>
+            <w:pPr>
+              <w:ind w:firstLine="0"/>
+              <w:jc w:val="center"/>
+            </w:pPr>
+            <w:r>
+              <w:t>Perlin Noise</w:t>
+            </w:r>
+          </w:p>
+        </w:tc>
+      </w:tr>
+      <w:tr>
+        <w:trPr>
+          <w:trHeight w:val="253"/>
+        </w:trPr>
+        <w:tc>
+          <w:tcPr>
+            <w:tcW w:w="1666" w:type="pct"/>
+            <w:shd w:val="clear" w:color="auto" w:fill="F2F2F2" w:themeFill="background1" w:themeFillShade="F2"/>
+            <w:vAlign w:val="center"/>
+          </w:tcPr>
+          <w:p>
+            <w:pPr>
+              <w:ind w:firstLine="0"/>
+              <w:jc w:val="center"/>
+            </w:pPr>
+            <w:r>
+              <w:t>3</w:t>
+            </w:r>
+          </w:p>
+        </w:tc>
+        <w:tc>
+          <w:tcPr>
+            <w:tcW w:w="1666" w:type="pct"/>
+            <w:vAlign w:val="center"/>
+          </w:tcPr>
+          <w:p>
+            <w:pPr>
+              <w:ind w:firstLine="0"/>
+              <w:jc w:val="center"/>
+            </w:pPr>
+            <w:r>
+              <w:t>F</w:t>
+            </w:r>
+            <w:r>
+              <w:t>lora</w:t>
+            </w:r>
+          </w:p>
+        </w:tc>
+        <w:tc>
+          <w:tcPr>
+            <w:tcW w:w="1667" w:type="pct"/>
+            <w:vAlign w:val="center"/>
+          </w:tcPr>
+          <w:p>
+            <w:pPr>
+              <w:ind w:firstLine="0"/>
+              <w:jc w:val="center"/>
+            </w:pPr>
+            <w:r>
+              <w:t>Perlin Noise</w:t>
+            </w:r>
+          </w:p>
+        </w:tc>
+      </w:tr>
+    </w:tbl>
+    <w:p>
+      <w:pPr>
+        <w:ind w:firstLine="0"/>
+      </w:pPr>
+    </w:p>
+    <w:p>
+      <w:pPr>
+        <w:ind w:firstLine="0"/>
+      </w:pPr>
+      <w:r>
+        <w:t xml:space="preserve">This in turn should </w:t>
+      </w:r>
+      <w:r>
+        <w:t>make the following adjustments and additional values</w:t>
+      </w:r>
+      <w:r>
+        <w:t>:</w:t>
+      </w:r>
+    </w:p>
+    <w:p>
+      <w:pPr>
+        <w:tabs>
+          <w:tab w:val="left" w:pos="5801"/>
+        </w:tabs>
+        <w:ind w:firstLine="0"/>
+      </w:pPr>
+      <w:r>
+        <w:tab/>
+      </w:r>
+    </w:p>
+    <w:tbl>
+      <w:tblPr>
+        <w:tblStyle w:val="TableGrid"/>
+        <w:tblW w:w="5000" w:type="pct"/>
+        <w:tblLayout w:type="fixed"/>
+        <w:tblLook w:val="04A0" w:firstRow="1" w:lastRow="0" w:firstColumn="1" w:lastColumn="0" w:noHBand="0" w:noVBand="1"/>
+      </w:tblPr>
+      <w:tblGrid>
+        <w:gridCol w:w="934"/>
+        <w:gridCol w:w="1474"/>
+        <w:gridCol w:w="1840"/>
+        <w:gridCol w:w="3678"/>
+      </w:tblGrid>
+      <w:tr>
+        <w:trPr>
+          <w:trHeight w:val="454"/>
+        </w:trPr>
+        <w:tc>
+          <w:tcPr>
+            <w:tcW w:w="589" w:type="pct"/>
+            <w:shd w:val="clear" w:color="auto" w:fill="BFBFBF" w:themeFill="background1" w:themeFillShade="BF"/>
+            <w:vAlign w:val="center"/>
+          </w:tcPr>
+          <w:p>
+            <w:pPr>
+              <w:ind w:firstLine="0"/>
+              <w:jc w:val="center"/>
+              <w:rPr>
+                <w:b/>
+                <w:bCs/>
+                <w:sz w:val="24"/>
+                <w:szCs w:val="24"/>
+              </w:rPr>
+            </w:pPr>
+            <w:r>
+              <w:rPr>
+                <w:b/>
+                <w:bCs/>
+                <w:sz w:val="24"/>
+                <w:szCs w:val="24"/>
+              </w:rPr>
+              <w:t>Order</w:t>
+            </w:r>
+          </w:p>
+        </w:tc>
+        <w:tc>
+          <w:tcPr>
+            <w:tcW w:w="930" w:type="pct"/>
+            <w:shd w:val="clear" w:color="auto" w:fill="BFBFBF" w:themeFill="background1" w:themeFillShade="BF"/>
+            <w:vAlign w:val="center"/>
+          </w:tcPr>
+          <w:p>
+            <w:pPr>
+              <w:ind w:firstLine="0"/>
+              <w:jc w:val="center"/>
+              <w:rPr>
+                <w:b/>
+                <w:bCs/>
+                <w:sz w:val="24"/>
+                <w:szCs w:val="24"/>
+              </w:rPr>
+            </w:pPr>
+            <w:r>
+              <w:rPr>
+                <w:b/>
+                <w:bCs/>
+                <w:sz w:val="24"/>
+                <w:szCs w:val="24"/>
+              </w:rPr>
+              <w:t>Name</w:t>
+            </w:r>
+          </w:p>
+        </w:tc>
+        <w:tc>
+          <w:tcPr>
+            <w:tcW w:w="1161" w:type="pct"/>
+            <w:shd w:val="clear" w:color="auto" w:fill="BFBFBF" w:themeFill="background1" w:themeFillShade="BF"/>
+            <w:vAlign w:val="center"/>
+          </w:tcPr>
+          <w:p>
+            <w:pPr>
+              <w:ind w:firstLine="0"/>
+              <w:jc w:val="center"/>
+              <w:rPr>
+                <w:b/>
+                <w:bCs/>
+                <w:sz w:val="24"/>
+                <w:szCs w:val="24"/>
+              </w:rPr>
+            </w:pPr>
+            <w:r>
+              <w:rPr>
+                <w:b/>
+                <w:bCs/>
+                <w:sz w:val="24"/>
+                <w:szCs w:val="24"/>
+              </w:rPr>
+              <w:t>Relevant</w:t>
+            </w:r>
+            <w:r>
+              <w:rPr>
+                <w:b/>
+                <w:bCs/>
+                <w:sz w:val="24"/>
+                <w:szCs w:val="24"/>
+              </w:rPr>
+              <w:t xml:space="preserve"> Factors</w:t>
+            </w:r>
+          </w:p>
+        </w:tc>
+        <w:tc>
+          <w:tcPr>
+            <w:tcW w:w="2320" w:type="pct"/>
+            <w:shd w:val="clear" w:color="auto" w:fill="BFBFBF" w:themeFill="background1" w:themeFillShade="BF"/>
+            <w:vAlign w:val="center"/>
+          </w:tcPr>
+          <w:p>
+            <w:pPr>
+              <w:ind w:firstLine="0"/>
+              <w:jc w:val="center"/>
+              <w:rPr>
+                <w:b/>
+                <w:bCs/>
+                <w:sz w:val="24"/>
+                <w:szCs w:val="24"/>
+              </w:rPr>
+            </w:pPr>
+            <w:r>
+              <w:rPr>
+                <w:b/>
+                <w:bCs/>
+                <w:sz w:val="24"/>
+                <w:szCs w:val="24"/>
+              </w:rPr>
+              <w:t>Description</w:t>
+            </w:r>
+          </w:p>
+        </w:tc>
+      </w:tr>
+      <w:tr>
+        <w:trPr>
+          <w:trHeight w:val="253"/>
+        </w:trPr>
+        <w:tc>
+          <w:tcPr>
+            <w:tcW w:w="589" w:type="pct"/>
+            <w:shd w:val="clear" w:color="auto" w:fill="F2F2F2" w:themeFill="background1" w:themeFillShade="F2"/>
+            <w:vAlign w:val="center"/>
+          </w:tcPr>
+          <w:p>
+            <w:pPr>
+              <w:ind w:firstLine="0"/>
+              <w:jc w:val="center"/>
+            </w:pPr>
+            <w:r>
+              <w:t>0</w:t>
+            </w:r>
+          </w:p>
+        </w:tc>
+        <w:tc>
+          <w:tcPr>
+            <w:tcW w:w="930" w:type="pct"/>
+            <w:vAlign w:val="center"/>
+          </w:tcPr>
+          <w:p>
+            <w:pPr>
+              <w:ind w:firstLine="0"/>
+              <w:jc w:val="center"/>
+            </w:pPr>
+            <w:r>
+              <w:t>Land/Sea</w:t>
+            </w:r>
+            <w:r>
+              <w:t xml:space="preserve"> Adjustments</w:t>
+            </w:r>
+          </w:p>
+        </w:tc>
+        <w:tc>
+          <w:tcPr>
+            <w:tcW w:w="1161" w:type="pct"/>
+            <w:vAlign w:val="center"/>
+          </w:tcPr>
+          <w:p>
+            <w:pPr>
+              <w:ind w:firstLine="0"/>
+              <w:jc w:val="center"/>
+            </w:pPr>
+            <w:r>
+              <w:t>Elevation</w:t>
+            </w:r>
+          </w:p>
+        </w:tc>
+        <w:tc>
+          <w:tcPr>
+            <w:tcW w:w="2320" w:type="pct"/>
+          </w:tcPr>
+          <w:p>
+            <w:pPr>
+              <w:ind w:firstLine="0"/>
+            </w:pPr>
+            <w:r>
+              <w:t>All values over the 70</w:t>
+            </w:r>
+            <w:r>
+              <w:rPr>
+                <w:vertAlign w:val="superscript"/>
+              </w:rPr>
+              <w:t>th</w:t>
+            </w:r>
+            <w:r>
+              <w:t xml:space="preserve"> percentile of elevation will be defined as land tiles, while all below will be defined as sea. </w:t>
+            </w:r>
+            <w:r>
+              <w:t>All values relating to the sea locations will be discarded, and any following operations will only occur on the land tiles.</w:t>
+            </w:r>
+          </w:p>
+        </w:tc>
+      </w:tr>
+      <w:tr>
+        <w:trPr>
+          <w:trHeight w:val="253"/>
+        </w:trPr>
+        <w:tc>
+          <w:tcPr>
+            <w:tcW w:w="589" w:type="pct"/>
+            <w:shd w:val="clear" w:color="auto" w:fill="F2F2F2" w:themeFill="background1" w:themeFillShade="F2"/>
+            <w:vAlign w:val="center"/>
+          </w:tcPr>
+          <w:p>
+            <w:pPr>
+              <w:ind w:firstLine="0"/>
+              <w:jc w:val="center"/>
+            </w:pPr>
+            <w:r>
+              <w:t>1</w:t>
+            </w:r>
+          </w:p>
+        </w:tc>
+        <w:tc>
+          <w:tcPr>
+            <w:tcW w:w="930" w:type="pct"/>
+            <w:vAlign w:val="center"/>
+          </w:tcPr>
+          <w:p>
+            <w:pPr>
+              <w:ind w:firstLine="0"/>
+              <w:jc w:val="center"/>
+            </w:pPr>
+            <w:r>
+              <w:t>Mountain</w:t>
+            </w:r>
+            <w:r>
+              <w:t xml:space="preserve"> Adjustment</w:t>
+            </w:r>
+          </w:p>
+        </w:tc>
+        <w:tc>
+          <w:tcPr>
+            <w:tcW w:w="1161" w:type="pct"/>
+            <w:vAlign w:val="center"/>
+          </w:tcPr>
+          <w:p>
+            <w:pPr>
+              <w:ind w:firstLine="0"/>
+              <w:jc w:val="center"/>
+            </w:pPr>
+            <w:r>
+              <w:t>Elevation, Temperature</w:t>
+            </w:r>
+          </w:p>
+        </w:tc>
+        <w:tc>
+          <w:tcPr>
+            <w:tcW w:w="2320" w:type="pct"/>
+          </w:tcPr>
+          <w:p>
+            <w:pPr>
+              <w:ind w:firstLine="0"/>
+            </w:pPr>
+            <w:r>
+              <w:t xml:space="preserve">The top 20% of elevation values will have their temperature values lowered </w:t>
+            </w:r>
+            <w:r>
+              <w:t>proportional to their deviation from the 4</w:t>
+            </w:r>
+            <w:r>
+              <w:rPr>
+                <w:vertAlign w:val="superscript"/>
+              </w:rPr>
+              <w:t>th</w:t>
+            </w:r>
+            <w:r>
+              <w:t xml:space="preserve"> quintile elevation</w:t>
+            </w:r>
+            <w:r>
+              <w:t>.</w:t>
+            </w:r>
+          </w:p>
+        </w:tc>
+      </w:tr>
+      <w:tr>
+        <w:trPr>
+          <w:trHeight w:val="253"/>
+        </w:trPr>
+        <w:tc>
+          <w:tcPr>
+            <w:tcW w:w="589" w:type="pct"/>
+            <w:shd w:val="clear" w:color="auto" w:fill="F2F2F2" w:themeFill="background1" w:themeFillShade="F2"/>
+            <w:vAlign w:val="center"/>
+          </w:tcPr>
+          <w:p>
+            <w:pPr>
+              <w:ind w:firstLine="0"/>
+              <w:jc w:val="center"/>
+            </w:pPr>
+            <w:r>
+              <w:t>2</w:t>
+            </w:r>
+          </w:p>
+        </w:tc>
+        <w:tc>
+          <w:tcPr>
+            <w:tcW w:w="930" w:type="pct"/>
+            <w:vAlign w:val="center"/>
+          </w:tcPr>
+          <w:p>
+            <w:pPr>
+              <w:ind w:firstLine="0"/>
+              <w:jc w:val="center"/>
+            </w:pPr>
+            <w:r>
+              <w:t>Forest</w:t>
+            </w:r>
+            <w:r>
+              <w:t>ry</w:t>
+            </w:r>
+          </w:p>
+        </w:tc>
+        <w:tc>
+          <w:tcPr>
+            <w:tcW w:w="1161" w:type="pct"/>
+            <w:vAlign w:val="center"/>
+          </w:tcPr>
+          <w:p>
+            <w:pPr>
+              <w:ind w:firstLine="0"/>
+              <w:jc w:val="center"/>
+            </w:pPr>
+            <w:r>
+              <w:t>Flora,</w:t>
+            </w:r>
+            <w:r>
+              <w:t xml:space="preserve"> Rainfall</w:t>
+            </w:r>
+          </w:p>
+        </w:tc>
+        <w:tc>
+          <w:tcPr>
+            <w:tcW w:w="2320" w:type="pct"/>
+          </w:tcPr>
+          <w:p>
+            <w:pPr>
+              <w:ind w:firstLine="0"/>
+            </w:pPr>
+            <w:r>
+              <w:t xml:space="preserve">Locations </w:t>
+            </w:r>
+            <w:r>
+              <w:t xml:space="preserve">are given a forestry level based on the overlap between above-average </w:t>
+            </w:r>
+            <w:r>
+              <w:t>flora</w:t>
+            </w:r>
+            <w:r>
+              <w:t xml:space="preserve"> </w:t>
+            </w:r>
+            <w:r>
+              <w:t>values</w:t>
+            </w:r>
+            <w:r>
+              <w:t xml:space="preserve"> and above-average rainfall values. </w:t>
+            </w:r>
+          </w:p>
+        </w:tc>
+      </w:tr>
+    </w:tbl>
+    <w:p>
+      <w:pPr>
+        <w:ind w:firstLine="0"/>
+      </w:pPr>
+    </w:p>
+    <w:p>
+      <w:pPr>
+        <w:ind w:firstLine="0"/>
+      </w:pPr>
+      <w:r>
+        <w:t xml:space="preserve">All these collated factors will then be used to specify a biome </w:t>
+      </w:r>
+      <w:r>
+        <w:t>type for each pixel, using a system by which the locations “fit” value to a biome type is a number between 0 and 1 that is calculated based on the weighting each biome assigns to a specific property. While</w:t>
+      </w:r>
+      <w:r>
+        <w:t xml:space="preserve"> exact values for weighting are not </w:t>
+      </w:r>
+      <w:r>
+        <w:lastRenderedPageBreak/>
+        <w:t xml:space="preserve">yet set, the rough impact each property will have on the “fit” value can be seen in </w:t>
+      </w:r>
+      <w:r>
+        <w:t>the table below</w:t>
+      </w:r>
+      <w:r>
+        <w:t xml:space="preserve">. For each property, </w:t>
+      </w:r>
+      <w:r>
+        <w:t xml:space="preserve">the difference from the median value for the field is taken as the input and multiplied by the weight (specified here as either high or low) – therefore a negative difference will count as the opposite for the </w:t>
+      </w:r>
+      <w:r>
+        <w:t xml:space="preserve">weighting (for example, a biome with negative forestry rating will return a </w:t>
+      </w:r>
+      <w:r>
+        <w:t>negative number</w:t>
+      </w:r>
+      <w:r>
+        <w:t xml:space="preserve"> for a </w:t>
+      </w:r>
+      <w:r>
+        <w:t>highly forested</w:t>
+      </w:r>
+      <w:r>
+        <w:t xml:space="preserve"> region, but will </w:t>
+      </w:r>
+      <w:r>
+        <w:t>produce</w:t>
+      </w:r>
+      <w:r>
+        <w:t xml:space="preserve"> a </w:t>
+      </w:r>
+      <w:r>
+        <w:t>positive</w:t>
+      </w:r>
+      <w:r>
+        <w:t xml:space="preserve"> value for a </w:t>
+      </w:r>
+      <w:r>
+        <w:t>less</w:t>
+      </w:r>
+      <w:r>
+        <w:t>-</w:t>
+      </w:r>
+      <w:r>
+        <w:t>forested</w:t>
+      </w:r>
+      <w:r>
+        <w:t xml:space="preserve">-than-average </w:t>
+      </w:r>
+      <w:r>
+        <w:t>region)</w:t>
+      </w:r>
+    </w:p>
+    <w:p>
+      <w:pPr>
+        <w:ind w:firstLine="0"/>
+      </w:pPr>
+      <w:r>
+        <w:t xml:space="preserve"> </w:t>
+      </w:r>
+    </w:p>
+    <w:tbl>
+      <w:tblPr>
+        <w:tblStyle w:val="TableGrid"/>
+        <w:tblW w:w="5000" w:type="pct"/>
+        <w:tblLayout w:type="fixed"/>
+        <w:tblLook w:val="04A0" w:firstRow="1" w:lastRow="0" w:firstColumn="1" w:lastColumn="0" w:noHBand="0" w:noVBand="1"/>
+      </w:tblPr>
+      <w:tblGrid>
+        <w:gridCol w:w="2259"/>
+        <w:gridCol w:w="3175"/>
+        <w:gridCol w:w="2492"/>
+      </w:tblGrid>
+      <w:tr>
+        <w:trPr>
+          <w:trHeight w:val="454"/>
+        </w:trPr>
+        <w:tc>
+          <w:tcPr>
+            <w:tcW w:w="1425" w:type="pct"/>
+            <w:shd w:val="clear" w:color="auto" w:fill="BFBFBF" w:themeFill="background1" w:themeFillShade="BF"/>
+            <w:vAlign w:val="center"/>
+          </w:tcPr>
+          <w:p>
+            <w:pPr>
+              <w:ind w:firstLine="0"/>
+              <w:jc w:val="center"/>
+              <w:rPr>
+                <w:b/>
+                <w:bCs/>
+                <w:sz w:val="24"/>
+                <w:szCs w:val="24"/>
+              </w:rPr>
+            </w:pPr>
+            <w:r>
+              <w:rPr>
+                <w:b/>
+                <w:bCs/>
+                <w:sz w:val="24"/>
+                <w:szCs w:val="24"/>
+              </w:rPr>
+              <w:t>Biome</w:t>
+            </w:r>
+          </w:p>
+        </w:tc>
+        <w:tc>
+          <w:tcPr>
+            <w:tcW w:w="2003" w:type="pct"/>
+            <w:shd w:val="clear" w:color="auto" w:fill="BFBFBF" w:themeFill="background1" w:themeFillShade="BF"/>
+            <w:vAlign w:val="center"/>
+          </w:tcPr>
+          <w:p>
+            <w:pPr>
+              <w:ind w:firstLine="0"/>
+              <w:jc w:val="center"/>
+              <w:rPr>
+                <w:b/>
+                <w:bCs/>
+                <w:sz w:val="24"/>
+                <w:szCs w:val="24"/>
+              </w:rPr>
+            </w:pPr>
+            <w:r>
+              <w:rPr>
+                <w:b/>
+                <w:bCs/>
+                <w:sz w:val="24"/>
+                <w:szCs w:val="24"/>
+              </w:rPr>
+              <w:t xml:space="preserve">Value </w:t>
+            </w:r>
+            <w:r>
+              <w:rPr>
+                <w:b/>
+                <w:bCs/>
+                <w:sz w:val="24"/>
+                <w:szCs w:val="24"/>
+              </w:rPr>
+              <w:t>Weighting</w:t>
+            </w:r>
+          </w:p>
+        </w:tc>
+        <w:tc>
+          <w:tcPr>
+            <w:tcW w:w="1572" w:type="pct"/>
+            <w:shd w:val="clear" w:color="auto" w:fill="BFBFBF" w:themeFill="background1" w:themeFillShade="BF"/>
+            <w:vAlign w:val="center"/>
+          </w:tcPr>
+          <w:p>
+            <w:pPr>
+              <w:ind w:firstLine="0"/>
+              <w:jc w:val="center"/>
+              <w:rPr>
+                <w:b/>
+                <w:bCs/>
+                <w:sz w:val="24"/>
+                <w:szCs w:val="24"/>
+              </w:rPr>
+            </w:pPr>
+            <w:r>
+              <w:rPr>
+                <w:b/>
+                <w:bCs/>
+                <w:sz w:val="24"/>
+                <w:szCs w:val="24"/>
+              </w:rPr>
+              <w:t>Colour</w:t>
+            </w:r>
+          </w:p>
+        </w:tc>
+      </w:tr>
+      <w:tr>
+        <w:trPr>
+          <w:trHeight w:val="253"/>
+        </w:trPr>
+        <w:tc>
+          <w:tcPr>
+            <w:tcW w:w="1425" w:type="pct"/>
+            <w:vAlign w:val="center"/>
+          </w:tcPr>
+          <w:p>
+            <w:pPr>
+              <w:ind w:firstLine="0"/>
+              <w:jc w:val="center"/>
+            </w:pPr>
+            <w:r>
+              <w:t>Temperate Forest</w:t>
+            </w:r>
+          </w:p>
+        </w:tc>
+        <w:tc>
+          <w:tcPr>
+            <w:tcW w:w="2003" w:type="pct"/>
+            <w:vAlign w:val="center"/>
+          </w:tcPr>
+          <w:p>
+            <w:pPr>
+              <w:ind w:firstLine="0"/>
+              <w:jc w:val="center"/>
+            </w:pPr>
+            <w:r>
+              <w:t>Forestry (</w:t>
+            </w:r>
+            <w:r>
+              <w:t xml:space="preserve">High </w:t>
+            </w:r>
+            <w:r>
+              <w:t>Positive Weight)</w:t>
+            </w:r>
+          </w:p>
+          <w:p>
+            <w:pPr>
+              <w:ind w:firstLine="0"/>
+              <w:jc w:val="center"/>
+            </w:pPr>
+            <w:r>
+              <w:t>Temperature (</w:t>
+            </w:r>
+            <w:r>
+              <w:t xml:space="preserve">Low </w:t>
+            </w:r>
+            <w:r>
+              <w:t>Negative Weight)</w:t>
+            </w:r>
+          </w:p>
+        </w:tc>
+        <w:tc>
+          <w:tcPr>
+            <w:tcW w:w="1572" w:type="pct"/>
+            <w:vAlign w:val="center"/>
+          </w:tcPr>
+          <w:p>
+            <w:pPr>
+              <w:ind w:firstLine="0"/>
+              <w:jc w:val="center"/>
+            </w:pPr>
+            <w:r>
+              <w:t>Dark Green</w:t>
+            </w:r>
+          </w:p>
+        </w:tc>
+      </w:tr>
+      <w:tr>
+        <w:trPr>
+          <w:trHeight w:val="253"/>
+        </w:trPr>
+        <w:tc>
+          <w:tcPr>
+            <w:tcW w:w="1425" w:type="pct"/>
+            <w:vAlign w:val="center"/>
+          </w:tcPr>
+          <w:p>
+            <w:pPr>
+              <w:ind w:firstLine="0"/>
+              <w:jc w:val="center"/>
+            </w:pPr>
+            <w:r>
+              <w:t>Tropical Forest</w:t>
+            </w:r>
+          </w:p>
+        </w:tc>
+        <w:tc>
+          <w:tcPr>
+            <w:tcW w:w="2003" w:type="pct"/>
+            <w:vAlign w:val="center"/>
+          </w:tcPr>
+          <w:p>
+            <w:pPr>
+              <w:ind w:firstLine="0"/>
+              <w:jc w:val="center"/>
+            </w:pPr>
+            <w:r>
+              <w:t>Forestry (</w:t>
+            </w:r>
+            <w:r>
+              <w:t xml:space="preserve">High </w:t>
+            </w:r>
+            <w:r>
+              <w:t>Positive Weight)</w:t>
+            </w:r>
+          </w:p>
+          <w:p>
+            <w:pPr>
+              <w:ind w:firstLine="0"/>
+              <w:jc w:val="center"/>
+            </w:pPr>
+            <w:r>
+              <w:t>Rainfall (Low Positive Weight)</w:t>
+            </w:r>
+          </w:p>
+          <w:p>
+            <w:pPr>
+              <w:ind w:firstLine="0"/>
+              <w:jc w:val="center"/>
+            </w:pPr>
+            <w:r>
+              <w:t>Temperature (</w:t>
+            </w:r>
+            <w:r>
+              <w:t>High</w:t>
+            </w:r>
+            <w:r>
+              <w:t xml:space="preserve"> </w:t>
+            </w:r>
+            <w:r>
+              <w:t>Positive Weight)</w:t>
+            </w:r>
+          </w:p>
+        </w:tc>
+        <w:tc>
+          <w:tcPr>
+            <w:tcW w:w="1572" w:type="pct"/>
+            <w:vAlign w:val="center"/>
+          </w:tcPr>
+          <w:p>
+            <w:pPr>
+              <w:ind w:firstLine="0"/>
+              <w:jc w:val="center"/>
+            </w:pPr>
+            <w:r>
+              <w:t xml:space="preserve"> </w:t>
+            </w:r>
+            <w:r>
+              <w:t xml:space="preserve">Very </w:t>
+            </w:r>
+            <w:r>
+              <w:t>Dark</w:t>
+            </w:r>
+            <w:r>
+              <w:t xml:space="preserve"> Green</w:t>
+            </w:r>
+          </w:p>
+        </w:tc>
+      </w:tr>
+      <w:tr>
+        <w:trPr>
+          <w:trHeight w:val="253"/>
+        </w:trPr>
+        <w:tc>
+          <w:tcPr>
+            <w:tcW w:w="1425" w:type="pct"/>
+            <w:vAlign w:val="center"/>
+          </w:tcPr>
+          <w:p>
+            <w:pPr>
+              <w:ind w:firstLine="0"/>
+              <w:jc w:val="center"/>
+            </w:pPr>
+            <w:r>
+              <w:t>Taiga</w:t>
+            </w:r>
+          </w:p>
+        </w:tc>
+        <w:tc>
+          <w:tcPr>
+            <w:tcW w:w="2003" w:type="pct"/>
+            <w:vAlign w:val="center"/>
+          </w:tcPr>
+          <w:p>
+            <w:pPr>
+              <w:ind w:firstLine="0"/>
+              <w:jc w:val="center"/>
+            </w:pPr>
+            <w:r>
+              <w:t>Forestry (High Positive Weight)</w:t>
+            </w:r>
+            <w:r>
+              <w:br/>
+              <w:t>Temperature (High Negative Weight)</w:t>
+            </w:r>
+          </w:p>
+        </w:tc>
+        <w:tc>
+          <w:tcPr>
+            <w:tcW w:w="1572" w:type="pct"/>
+            <w:vAlign w:val="center"/>
+          </w:tcPr>
+          <w:p>
+            <w:pPr>
+              <w:ind w:firstLine="0"/>
+              <w:jc w:val="center"/>
+            </w:pPr>
+            <w:r>
+              <w:t>Light Green</w:t>
+            </w:r>
+          </w:p>
+        </w:tc>
+      </w:tr>
+      <w:tr>
+        <w:trPr>
+          <w:trHeight w:val="253"/>
+        </w:trPr>
+        <w:tc>
+          <w:tcPr>
+            <w:tcW w:w="1425" w:type="pct"/>
+            <w:vAlign w:val="center"/>
+          </w:tcPr>
+          <w:p>
+            <w:pPr>
+              <w:ind w:firstLine="0"/>
+              <w:jc w:val="center"/>
+            </w:pPr>
+            <w:r>
+              <w:t>Grasslands</w:t>
+            </w:r>
+          </w:p>
+        </w:tc>
+        <w:tc>
+          <w:tcPr>
+            <w:tcW w:w="2003" w:type="pct"/>
+            <w:vAlign w:val="center"/>
+          </w:tcPr>
+          <w:p>
+            <w:pPr>
+              <w:ind w:firstLine="0"/>
+              <w:jc w:val="center"/>
+            </w:pPr>
+            <w:r>
+              <w:t>Forestry (</w:t>
+            </w:r>
+            <w:r>
+              <w:t>Low</w:t>
+            </w:r>
+            <w:r>
+              <w:t xml:space="preserve"> Negative Weight)</w:t>
+            </w:r>
+          </w:p>
+          <w:p>
+            <w:pPr>
+              <w:ind w:firstLine="0"/>
+              <w:jc w:val="center"/>
+            </w:pPr>
+            <w:r>
+              <w:t>Rainfall (</w:t>
+            </w:r>
+            <w:r>
+              <w:t>High</w:t>
+            </w:r>
+            <w:r>
+              <w:t xml:space="preserve"> Positive Weight)</w:t>
+            </w:r>
+          </w:p>
+          <w:p>
+            <w:pPr>
+              <w:ind w:firstLine="0"/>
+              <w:jc w:val="center"/>
+            </w:pPr>
+            <w:r>
+              <w:t>Elevation (Low Negative Weight)</w:t>
+            </w:r>
+          </w:p>
+        </w:tc>
+        <w:tc>
+          <w:tcPr>
+            <w:tcW w:w="1572" w:type="pct"/>
+            <w:vAlign w:val="center"/>
+          </w:tcPr>
+          <w:p>
+            <w:pPr>
+              <w:ind w:firstLine="0"/>
+              <w:jc w:val="center"/>
+            </w:pPr>
+            <w:r>
+              <w:t>Green</w:t>
+            </w:r>
+          </w:p>
+        </w:tc>
+      </w:tr>
+      <w:tr>
+        <w:trPr>
+          <w:trHeight w:val="253"/>
+        </w:trPr>
+        <w:tc>
+          <w:tcPr>
+            <w:tcW w:w="1425" w:type="pct"/>
+            <w:vAlign w:val="center"/>
+          </w:tcPr>
+          <w:p>
+            <w:pPr>
+              <w:ind w:firstLine="0"/>
+              <w:jc w:val="center"/>
+            </w:pPr>
+            <w:r>
+              <w:t>Savannah</w:t>
+            </w:r>
+          </w:p>
+        </w:tc>
+        <w:tc>
+          <w:tcPr>
+            <w:tcW w:w="2003" w:type="pct"/>
+            <w:vAlign w:val="center"/>
+          </w:tcPr>
+          <w:p>
+            <w:pPr>
+              <w:ind w:firstLine="0"/>
+              <w:jc w:val="center"/>
+            </w:pPr>
+            <w:r>
+              <w:t>Forestry (</w:t>
+            </w:r>
+            <w:r>
+              <w:t>Low</w:t>
+            </w:r>
+            <w:r>
+              <w:t xml:space="preserve"> Negative Weight)</w:t>
+            </w:r>
+          </w:p>
+          <w:p>
+            <w:pPr>
+              <w:ind w:firstLine="0"/>
+              <w:jc w:val="center"/>
+            </w:pPr>
+            <w:r>
+              <w:t>Temperature (Low Positive Weight)</w:t>
+            </w:r>
+          </w:p>
+          <w:p>
+            <w:pPr>
+              <w:ind w:firstLine="0"/>
+              <w:jc w:val="center"/>
+            </w:pPr>
+            <w:r>
+              <w:t>Elevation (Low Negative Weight)</w:t>
+            </w:r>
+          </w:p>
+        </w:tc>
+        <w:tc>
+          <w:tcPr>
+            <w:tcW w:w="1572" w:type="pct"/>
+            <w:vAlign w:val="center"/>
+          </w:tcPr>
+          <w:p>
+            <w:pPr>
+              <w:ind w:firstLine="0"/>
+              <w:jc w:val="center"/>
+            </w:pPr>
+            <w:r>
+              <w:t>Orange</w:t>
+            </w:r>
+          </w:p>
+        </w:tc>
+      </w:tr>
+      <w:tr>
+        <w:trPr>
+          <w:trHeight w:val="253"/>
+        </w:trPr>
+        <w:tc>
+          <w:tcPr>
+            <w:tcW w:w="1425" w:type="pct"/>
+            <w:vAlign w:val="center"/>
+          </w:tcPr>
+          <w:p>
+            <w:pPr>
+              <w:ind w:firstLine="0"/>
+              <w:jc w:val="center"/>
+            </w:pPr>
+            <w:r>
+              <w:t>T</w:t>
+            </w:r>
+            <w:r>
+              <w:t>undra</w:t>
+            </w:r>
+          </w:p>
+        </w:tc>
+        <w:tc>
+          <w:tcPr>
+            <w:tcW w:w="2003" w:type="pct"/>
+            <w:vAlign w:val="center"/>
+          </w:tcPr>
+          <w:p>
+            <w:pPr>
+              <w:ind w:firstLine="0"/>
+              <w:jc w:val="center"/>
+            </w:pPr>
+            <w:r>
+              <w:t>Forestry (High Negative Weight)</w:t>
+            </w:r>
+          </w:p>
+          <w:p>
+            <w:pPr>
+              <w:ind w:firstLine="0"/>
+              <w:jc w:val="center"/>
+            </w:pPr>
+            <w:r>
+              <w:t>Temperature (High Negative Weight)</w:t>
+            </w:r>
+          </w:p>
+        </w:tc>
+        <w:tc>
+          <w:tcPr>
+            <w:tcW w:w="1572" w:type="pct"/>
+            <w:vAlign w:val="center"/>
+          </w:tcPr>
+          <w:p>
+            <w:pPr>
+              <w:ind w:firstLine="0"/>
+              <w:jc w:val="center"/>
+            </w:pPr>
+            <w:r>
+              <w:t>Very Light Green</w:t>
+            </w:r>
+          </w:p>
+        </w:tc>
+      </w:tr>
+      <w:tr>
+        <w:trPr>
+          <w:trHeight w:val="253"/>
+        </w:trPr>
+        <w:tc>
+          <w:tcPr>
+            <w:tcW w:w="1425" w:type="pct"/>
+            <w:vAlign w:val="center"/>
+          </w:tcPr>
+          <w:p>
+            <w:pPr>
+              <w:ind w:firstLine="0"/>
+              <w:jc w:val="center"/>
+            </w:pPr>
+            <w:r>
+              <w:t>Desert</w:t>
+            </w:r>
+          </w:p>
+        </w:tc>
+        <w:tc>
+          <w:tcPr>
+            <w:tcW w:w="2003" w:type="pct"/>
+            <w:vAlign w:val="center"/>
+          </w:tcPr>
+          <w:p>
+            <w:pPr>
+              <w:ind w:firstLine="0"/>
+              <w:jc w:val="center"/>
+            </w:pPr>
+            <w:r>
+              <w:t>Forestry (High Negative Weight)</w:t>
+            </w:r>
+            <w:r>
+              <w:br/>
+              <w:t>Rainfall (High Negative Weight)</w:t>
+            </w:r>
+          </w:p>
+          <w:p>
+            <w:pPr>
+              <w:ind w:firstLine="0"/>
+              <w:jc w:val="center"/>
+            </w:pPr>
+            <w:r>
+              <w:t>Temperature (High Positive Weight)</w:t>
+            </w:r>
+          </w:p>
+        </w:tc>
+        <w:tc>
+          <w:tcPr>
+            <w:tcW w:w="1572" w:type="pct"/>
+            <w:vAlign w:val="center"/>
+          </w:tcPr>
+          <w:p>
+            <w:pPr>
+              <w:ind w:firstLine="0"/>
+              <w:jc w:val="center"/>
+            </w:pPr>
+            <w:r>
+              <w:t>Yellow</w:t>
+            </w:r>
+          </w:p>
+        </w:tc>
+      </w:tr>
+      <w:tr>
+        <w:trPr>
+          <w:trHeight w:val="253"/>
+        </w:trPr>
+        <w:tc>
+          <w:tcPr>
+            <w:tcW w:w="1425" w:type="pct"/>
+            <w:vAlign w:val="center"/>
+          </w:tcPr>
+          <w:p>
+            <w:pPr>
+              <w:ind w:firstLine="0"/>
+              <w:jc w:val="center"/>
+            </w:pPr>
+            <w:r>
+              <w:t>Mountain</w:t>
+            </w:r>
+            <w:r>
+              <w:t xml:space="preserve"> Range</w:t>
+            </w:r>
+          </w:p>
+        </w:tc>
+        <w:tc>
+          <w:tcPr>
+            <w:tcW w:w="2003" w:type="pct"/>
+            <w:vAlign w:val="center"/>
+          </w:tcPr>
+          <w:p>
+            <w:pPr>
+              <w:ind w:firstLine="0"/>
+              <w:jc w:val="center"/>
+            </w:pPr>
+            <w:r>
+              <w:t>Elevation (High Positive Weight)</w:t>
+            </w:r>
+          </w:p>
+          <w:p>
+            <w:pPr>
+              <w:ind w:firstLine="0"/>
+              <w:jc w:val="center"/>
+            </w:pPr>
+            <w:r>
+              <w:t>Forestry (</w:t>
+            </w:r>
+            <w:r>
+              <w:t>High</w:t>
+            </w:r>
+            <w:r>
+              <w:t xml:space="preserve"> Negative Weight)</w:t>
+            </w:r>
+          </w:p>
+        </w:tc>
+        <w:tc>
+          <w:tcPr>
+            <w:tcW w:w="1572" w:type="pct"/>
+            <w:vAlign w:val="center"/>
+          </w:tcPr>
+          <w:p>
+            <w:pPr>
+              <w:ind w:firstLine="0"/>
+              <w:jc w:val="center"/>
+            </w:pPr>
+            <w:r>
+              <w:t>Grey</w:t>
+            </w:r>
+          </w:p>
+        </w:tc>
+      </w:tr>
+      <w:tr>
+        <w:trPr>
+          <w:trHeight w:val="253"/>
+        </w:trPr>
+        <w:tc>
+          <w:tcPr>
+            <w:tcW w:w="1425" w:type="pct"/>
+            <w:vAlign w:val="center"/>
+          </w:tcPr>
+          <w:p>
+            <w:pPr>
+              <w:ind w:firstLine="0"/>
+              <w:jc w:val="center"/>
+            </w:pPr>
+            <w:r>
+              <w:t xml:space="preserve">Forested </w:t>
+            </w:r>
+            <w:r>
+              <w:t>Plateau</w:t>
+            </w:r>
+            <w:r>
+              <w:t xml:space="preserve"> </w:t>
+            </w:r>
+          </w:p>
+        </w:tc>
+        <w:tc>
+          <w:tcPr>
+            <w:tcW w:w="2003" w:type="pct"/>
+            <w:vAlign w:val="center"/>
+          </w:tcPr>
+          <w:p>
+            <w:pPr>
+              <w:ind w:firstLine="0"/>
+              <w:jc w:val="center"/>
+            </w:pPr>
+            <w:r>
+              <w:t>Elevation (High Positive Weight)</w:t>
+            </w:r>
+          </w:p>
+          <w:p>
+            <w:pPr>
+              <w:ind w:firstLine="0"/>
+              <w:jc w:val="center"/>
+            </w:pPr>
+            <w:r>
+              <w:t>Forestry (High Positive Weight)</w:t>
+            </w:r>
+          </w:p>
+        </w:tc>
+        <w:tc>
+          <w:tcPr>
+            <w:tcW w:w="1572" w:type="pct"/>
+            <w:vAlign w:val="center"/>
+          </w:tcPr>
+          <w:p>
+            <w:pPr>
+              <w:ind w:firstLine="0"/>
+              <w:jc w:val="center"/>
+            </w:pPr>
+            <w:r>
+              <w:t>Green-Grey</w:t>
+            </w:r>
+          </w:p>
+        </w:tc>
+      </w:tr>
+      <w:tr>
+        <w:trPr>
+          <w:trHeight w:val="253"/>
+        </w:trPr>
+        <w:tc>
+          <w:tcPr>
+            <w:tcW w:w="1425" w:type="pct"/>
+            <w:vAlign w:val="center"/>
+          </w:tcPr>
+          <w:p>
+            <w:pPr>
+              <w:ind w:firstLine="0"/>
+              <w:jc w:val="center"/>
+            </w:pPr>
+            <w:r>
+              <w:t>Shrubland Plateau</w:t>
+            </w:r>
+          </w:p>
+        </w:tc>
+        <w:tc>
+          <w:tcPr>
+            <w:tcW w:w="2003" w:type="pct"/>
+            <w:vAlign w:val="center"/>
+          </w:tcPr>
+          <w:p>
+            <w:pPr>
+              <w:ind w:firstLine="0"/>
+              <w:jc w:val="center"/>
+            </w:pPr>
+            <w:r>
+              <w:t>Elevation (High Positive Weight)</w:t>
+            </w:r>
+          </w:p>
+          <w:p>
+            <w:pPr>
+              <w:ind w:firstLine="0"/>
+              <w:jc w:val="center"/>
+            </w:pPr>
+            <w:r>
+              <w:t>Temperature (High Positive Weight)</w:t>
+            </w:r>
+          </w:p>
+          <w:p>
+            <w:pPr>
+              <w:ind w:firstLine="0"/>
+              <w:jc w:val="center"/>
+            </w:pPr>
+            <w:r>
+              <w:t>Forestry (Low Positive Weight)</w:t>
+            </w:r>
+          </w:p>
+        </w:tc>
+        <w:tc>
+          <w:tcPr>
+            <w:tcW w:w="1572" w:type="pct"/>
+            <w:vAlign w:val="center"/>
+          </w:tcPr>
+          <w:p>
+            <w:pPr>
+              <w:ind w:firstLine="0"/>
+              <w:jc w:val="center"/>
+            </w:pPr>
+            <w:r>
+              <w:t>Orange-Grey</w:t>
+            </w:r>
+          </w:p>
+        </w:tc>
+      </w:tr>
+    </w:tbl>
+    <w:p>
+      <w:pPr>
+        <w:ind w:firstLine="0"/>
+      </w:pPr>
+    </w:p>
+    <w:p>
+      <w:pPr>
+        <w:ind w:firstLine="0"/>
+      </w:pPr>
+    </w:p>
+    <w:p>
+      <w:pPr>
+        <w:pStyle w:val="heading2"/>
+        <w:numPr>
+          <w:ilvl w:val="2"/>
+          <w:numId w:val="1"/>
+        </w:numPr>
+        <w:spacing w:before="0"/>
+        <w:textAlignment w:val="baseline"/>
+      </w:pPr>
+      <w:r>
+        <w:t>Provinces</w:t>
+      </w:r>
+    </w:p>
+    <w:p>
+      <w:pPr>
+        <w:ind w:firstLine="0"/>
+      </w:pPr>
+      <w:r>
+        <w:t>Once all the geographical information is produced, the world generation algorithm can move towards the next stage of human history – the dispersion of humanity across the world. In this stage, the existing map will be divided into a number of polygons – each representing the geographical boundaries of a population of people</w:t>
+      </w:r>
+      <w:r>
+        <w:t xml:space="preserve">, the rough borders </w:t>
+      </w:r>
+      <w:r>
+        <w:t>at which</w:t>
+      </w:r>
+      <w:r>
+        <w:t xml:space="preserve"> the residents of </w:t>
+      </w:r>
+      <w:r>
+        <w:t>a</w:t>
+      </w:r>
+      <w:r>
+        <w:t xml:space="preserve"> location live their lives. </w:t>
+      </w:r>
+      <w:r>
+        <w:br/>
+      </w:r>
+      <w:r>
+        <w:br/>
+        <w:t xml:space="preserve">The first stage of this process is to divide the map into a number of equally sized squares, each of these squares that contain land is then split into two triangles, randomly selecting the direction of the division (from top left to bottom right or from top right to bottom left). Each of these locations is referred to as a “unit” and represents a fraction of a province. Each unit will then store the following information based on the average values of its containing pixels: Elevation, Temperature, </w:t>
+      </w:r>
+      <w:r>
+        <w:lastRenderedPageBreak/>
+        <w:t xml:space="preserve">Rainfall, </w:t>
+      </w:r>
+      <w:r>
+        <w:t>Forestry and</w:t>
+      </w:r>
+      <w:r>
+        <w:t xml:space="preserve"> Bio</w:t>
+      </w:r>
+      <w:r>
+        <w:t>me</w:t>
+      </w:r>
+      <w:r>
+        <w:t xml:space="preserve">. </w:t>
+      </w:r>
+      <w:r>
+        <w:t>All</w:t>
+      </w:r>
+      <w:r>
+        <w:t xml:space="preserve"> unit</w:t>
+      </w:r>
+      <w:r>
+        <w:t>s</w:t>
+      </w:r>
+      <w:r>
+        <w:t xml:space="preserve"> will then store </w:t>
+      </w:r>
+      <w:r>
+        <w:t>their</w:t>
+      </w:r>
+      <w:r>
+        <w:t xml:space="preserve"> percentile Elevation, Temperature, Rainfall and </w:t>
+      </w:r>
+      <w:r>
+        <w:t>Forestry when compared to the set of all units</w:t>
+      </w:r>
+      <w:r>
+        <w:t>.</w:t>
+      </w:r>
+    </w:p>
+    <w:p>
+      <w:pPr>
+        <w:ind w:firstLine="0"/>
+      </w:pPr>
+    </w:p>
+    <w:p>
+      <w:pPr>
+        <w:ind w:firstLine="0"/>
+        <w:rPr>
+          <w:color w:val="FF0000"/>
+        </w:rPr>
+      </w:pPr>
+      <w:r>
+        <w:rPr>
+          <w:color w:val="FF0000"/>
+        </w:rPr>
+        <w:t>Talk about population density values</w:t>
+      </w:r>
+    </w:p>
+    <w:p>
+      <w:pPr>
+        <w:ind w:firstLine="0"/>
+        <w:rPr>
+          <w:color w:val="FF0000"/>
+        </w:rPr>
+      </w:pPr>
+      <w:r>
+        <w:rPr>
+          <w:color w:val="FF0000"/>
+        </w:rPr>
+        <w:t>Combine multiple units into polygonal provinces</w:t>
+      </w:r>
+      <w:r>
+        <w:rPr>
+          <w:color w:val="FF0000"/>
+        </w:rPr>
+        <w:t xml:space="preserve"> – with each polygon attempting to reach a total population density (This means less dense locations will have bigger provinces, more dense locations will have smaller provinces)</w:t>
+      </w:r>
     </w:p>
     <w:p>
       <w:pPr>
         <w:pStyle w:val="heading1"/>
         <w:textAlignment w:val="baseline"/>
       </w:pPr>
-      <w:bookmarkStart w:id="10" w:name="_Toc87103246"/>
-      <w:r>
-        <w:lastRenderedPageBreak/>
+      <w:bookmarkStart w:id="15" w:name="_Toc87705782"/>
+      <w:r>
         <w:t>Bibliography</w:t>
       </w:r>
-      <w:bookmarkEnd w:id="10"/>
+      <w:bookmarkEnd w:id="15"/>
     </w:p>
     <w:sdt>
       <w:sdtPr>
@@ -3320,6 +5723,34 @@
                 <w:rPr>
                   <w:noProof/>
                 </w:rPr>
+                <w:t xml:space="preserve">Lorenz, E., 1972. </w:t>
+              </w:r>
+              <w:r>
+                <w:rPr>
+                  <w:i/>
+                  <w:iCs/>
+                  <w:noProof/>
+                </w:rPr>
+                <w:t xml:space="preserve">Does the flap of a butterfly’s wings in Brazil set off a tornado in Texas?. </w:t>
+              </w:r>
+              <w:r>
+                <w:rPr>
+                  <w:noProof/>
+                </w:rPr>
+                <w:t>Cambridge, Massachusetts, s.n.</w:t>
+              </w:r>
+            </w:p>
+            <w:p>
+              <w:pPr>
+                <w:pStyle w:val="Bibliography"/>
+                <w:rPr>
+                  <w:noProof/>
+                </w:rPr>
+              </w:pPr>
+              <w:r>
+                <w:rPr>
+                  <w:noProof/>
+                </w:rPr>
                 <w:t xml:space="preserve">Mossmouth, 2013. </w:t>
               </w:r>
               <w:r>
@@ -4029,9 +6460,9 @@
     </w:lvl>
   </w:abstractNum>
   <w:abstractNum w:abstractNumId="2" w15:restartNumberingAfterBreak="0">
-    <w:nsid w:val="3BE1786E"/>
+    <w:nsid w:val="14412466"/>
     <w:multiLevelType w:val="hybridMultilevel"/>
-    <w:tmpl w:val="D12C2868"/>
+    <w:tmpl w:val="3A565958"/>
     <w:lvl w:ilvl="0" w:tplc="08090001">
       <w:start w:val="1"/>
       <w:numFmt w:val="bullet"/>
@@ -4142,9 +6573,9 @@
     </w:lvl>
   </w:abstractNum>
   <w:abstractNum w:abstractNumId="3" w15:restartNumberingAfterBreak="0">
-    <w:nsid w:val="40071ABF"/>
+    <w:nsid w:val="3BE1786E"/>
     <w:multiLevelType w:val="hybridMultilevel"/>
-    <w:tmpl w:val="A51CB856"/>
+    <w:tmpl w:val="D12C2868"/>
     <w:lvl w:ilvl="0" w:tplc="08090001">
       <w:start w:val="1"/>
       <w:numFmt w:val="bullet"/>
@@ -4255,9 +6686,9 @@
     </w:lvl>
   </w:abstractNum>
   <w:abstractNum w:abstractNumId="4" w15:restartNumberingAfterBreak="0">
-    <w:nsid w:val="5E484417"/>
+    <w:nsid w:val="40071ABF"/>
     <w:multiLevelType w:val="hybridMultilevel"/>
-    <w:tmpl w:val="E49CE50E"/>
+    <w:tmpl w:val="A51CB856"/>
     <w:lvl w:ilvl="0" w:tplc="08090001">
       <w:start w:val="1"/>
       <w:numFmt w:val="bullet"/>
@@ -4368,16 +6799,16 @@
     </w:lvl>
   </w:abstractNum>
   <w:abstractNum w:abstractNumId="5" w15:restartNumberingAfterBreak="0">
-    <w:nsid w:val="6FD211D7"/>
+    <w:nsid w:val="5E484417"/>
     <w:multiLevelType w:val="hybridMultilevel"/>
-    <w:tmpl w:val="210885F2"/>
+    <w:tmpl w:val="E49CE50E"/>
     <w:lvl w:ilvl="0" w:tplc="08090001">
       <w:start w:val="1"/>
       <w:numFmt w:val="bullet"/>
       <w:lvlText w:val=""/>
       <w:lvlJc w:val="left"/>
       <w:pPr>
-        <w:ind w:left="360" w:hanging="360"/>
+        <w:ind w:left="720" w:hanging="360"/>
       </w:pPr>
       <w:rPr>
         <w:rFonts w:ascii="Symbol" w:hAnsi="Symbol" w:hint="default"/>
@@ -4389,7 +6820,7 @@
       <w:lvlText w:val="o"/>
       <w:lvlJc w:val="left"/>
       <w:pPr>
-        <w:ind w:left="1080" w:hanging="360"/>
+        <w:ind w:left="1440" w:hanging="360"/>
       </w:pPr>
       <w:rPr>
         <w:rFonts w:ascii="Courier New" w:hAnsi="Courier New" w:cs="Courier New" w:hint="default"/>
@@ -4401,7 +6832,7 @@
       <w:lvlText w:val=""/>
       <w:lvlJc w:val="left"/>
       <w:pPr>
-        <w:ind w:left="1800" w:hanging="360"/>
+        <w:ind w:left="2160" w:hanging="360"/>
       </w:pPr>
       <w:rPr>
         <w:rFonts w:ascii="Wingdings" w:hAnsi="Wingdings" w:hint="default"/>
@@ -4413,7 +6844,7 @@
       <w:lvlText w:val=""/>
       <w:lvlJc w:val="left"/>
       <w:pPr>
-        <w:ind w:left="2520" w:hanging="360"/>
+        <w:ind w:left="2880" w:hanging="360"/>
       </w:pPr>
       <w:rPr>
         <w:rFonts w:ascii="Symbol" w:hAnsi="Symbol" w:hint="default"/>
@@ -4425,7 +6856,7 @@
       <w:lvlText w:val="o"/>
       <w:lvlJc w:val="left"/>
       <w:pPr>
-        <w:ind w:left="3240" w:hanging="360"/>
+        <w:ind w:left="3600" w:hanging="360"/>
       </w:pPr>
       <w:rPr>
         <w:rFonts w:ascii="Courier New" w:hAnsi="Courier New" w:cs="Courier New" w:hint="default"/>
@@ -4437,7 +6868,7 @@
       <w:lvlText w:val=""/>
       <w:lvlJc w:val="left"/>
       <w:pPr>
-        <w:ind w:left="3960" w:hanging="360"/>
+        <w:ind w:left="4320" w:hanging="360"/>
       </w:pPr>
       <w:rPr>
         <w:rFonts w:ascii="Wingdings" w:hAnsi="Wingdings" w:hint="default"/>
@@ -4449,7 +6880,7 @@
       <w:lvlText w:val=""/>
       <w:lvlJc w:val="left"/>
       <w:pPr>
-        <w:ind w:left="4680" w:hanging="360"/>
+        <w:ind w:left="5040" w:hanging="360"/>
       </w:pPr>
       <w:rPr>
         <w:rFonts w:ascii="Symbol" w:hAnsi="Symbol" w:hint="default"/>
@@ -4461,7 +6892,7 @@
       <w:lvlText w:val="o"/>
       <w:lvlJc w:val="left"/>
       <w:pPr>
-        <w:ind w:left="5400" w:hanging="360"/>
+        <w:ind w:left="5760" w:hanging="360"/>
       </w:pPr>
       <w:rPr>
         <w:rFonts w:ascii="Courier New" w:hAnsi="Courier New" w:cs="Courier New" w:hint="default"/>
@@ -4473,7 +6904,7 @@
       <w:lvlText w:val=""/>
       <w:lvlJc w:val="left"/>
       <w:pPr>
-        <w:ind w:left="6120" w:hanging="360"/>
+        <w:ind w:left="6480" w:hanging="360"/>
       </w:pPr>
       <w:rPr>
         <w:rFonts w:ascii="Wingdings" w:hAnsi="Wingdings" w:hint="default"/>
@@ -4481,6 +6912,232 @@
     </w:lvl>
   </w:abstractNum>
   <w:abstractNum w:abstractNumId="6" w15:restartNumberingAfterBreak="0">
+    <w:nsid w:val="6D4D6DD4"/>
+    <w:multiLevelType w:val="hybridMultilevel"/>
+    <w:tmpl w:val="6084230C"/>
+    <w:lvl w:ilvl="0" w:tplc="08090001">
+      <w:start w:val="1"/>
+      <w:numFmt w:val="bullet"/>
+      <w:lvlText w:val=""/>
+      <w:lvlJc w:val="left"/>
+      <w:pPr>
+        <w:ind w:left="720" w:hanging="360"/>
+      </w:pPr>
+      <w:rPr>
+        <w:rFonts w:ascii="Symbol" w:hAnsi="Symbol" w:hint="default"/>
+      </w:rPr>
+    </w:lvl>
+    <w:lvl w:ilvl="1" w:tplc="08090003" w:tentative="1">
+      <w:start w:val="1"/>
+      <w:numFmt w:val="bullet"/>
+      <w:lvlText w:val="o"/>
+      <w:lvlJc w:val="left"/>
+      <w:pPr>
+        <w:ind w:left="1440" w:hanging="360"/>
+      </w:pPr>
+      <w:rPr>
+        <w:rFonts w:ascii="Courier New" w:hAnsi="Courier New" w:cs="Courier New" w:hint="default"/>
+      </w:rPr>
+    </w:lvl>
+    <w:lvl w:ilvl="2" w:tplc="08090005" w:tentative="1">
+      <w:start w:val="1"/>
+      <w:numFmt w:val="bullet"/>
+      <w:lvlText w:val=""/>
+      <w:lvlJc w:val="left"/>
+      <w:pPr>
+        <w:ind w:left="2160" w:hanging="360"/>
+      </w:pPr>
+      <w:rPr>
+        <w:rFonts w:ascii="Wingdings" w:hAnsi="Wingdings" w:hint="default"/>
+      </w:rPr>
+    </w:lvl>
+    <w:lvl w:ilvl="3" w:tplc="08090001" w:tentative="1">
+      <w:start w:val="1"/>
+      <w:numFmt w:val="bullet"/>
+      <w:lvlText w:val=""/>
+      <w:lvlJc w:val="left"/>
+      <w:pPr>
+        <w:ind w:left="2880" w:hanging="360"/>
+      </w:pPr>
+      <w:rPr>
+        <w:rFonts w:ascii="Symbol" w:hAnsi="Symbol" w:hint="default"/>
+      </w:rPr>
+    </w:lvl>
+    <w:lvl w:ilvl="4" w:tplc="08090003" w:tentative="1">
+      <w:start w:val="1"/>
+      <w:numFmt w:val="bullet"/>
+      <w:lvlText w:val="o"/>
+      <w:lvlJc w:val="left"/>
+      <w:pPr>
+        <w:ind w:left="3600" w:hanging="360"/>
+      </w:pPr>
+      <w:rPr>
+        <w:rFonts w:ascii="Courier New" w:hAnsi="Courier New" w:cs="Courier New" w:hint="default"/>
+      </w:rPr>
+    </w:lvl>
+    <w:lvl w:ilvl="5" w:tplc="08090005" w:tentative="1">
+      <w:start w:val="1"/>
+      <w:numFmt w:val="bullet"/>
+      <w:lvlText w:val=""/>
+      <w:lvlJc w:val="left"/>
+      <w:pPr>
+        <w:ind w:left="4320" w:hanging="360"/>
+      </w:pPr>
+      <w:rPr>
+        <w:rFonts w:ascii="Wingdings" w:hAnsi="Wingdings" w:hint="default"/>
+      </w:rPr>
+    </w:lvl>
+    <w:lvl w:ilvl="6" w:tplc="08090001" w:tentative="1">
+      <w:start w:val="1"/>
+      <w:numFmt w:val="bullet"/>
+      <w:lvlText w:val=""/>
+      <w:lvlJc w:val="left"/>
+      <w:pPr>
+        <w:ind w:left="5040" w:hanging="360"/>
+      </w:pPr>
+      <w:rPr>
+        <w:rFonts w:ascii="Symbol" w:hAnsi="Symbol" w:hint="default"/>
+      </w:rPr>
+    </w:lvl>
+    <w:lvl w:ilvl="7" w:tplc="08090003" w:tentative="1">
+      <w:start w:val="1"/>
+      <w:numFmt w:val="bullet"/>
+      <w:lvlText w:val="o"/>
+      <w:lvlJc w:val="left"/>
+      <w:pPr>
+        <w:ind w:left="5760" w:hanging="360"/>
+      </w:pPr>
+      <w:rPr>
+        <w:rFonts w:ascii="Courier New" w:hAnsi="Courier New" w:cs="Courier New" w:hint="default"/>
+      </w:rPr>
+    </w:lvl>
+    <w:lvl w:ilvl="8" w:tplc="08090005" w:tentative="1">
+      <w:start w:val="1"/>
+      <w:numFmt w:val="bullet"/>
+      <w:lvlText w:val=""/>
+      <w:lvlJc w:val="left"/>
+      <w:pPr>
+        <w:ind w:left="6480" w:hanging="360"/>
+      </w:pPr>
+      <w:rPr>
+        <w:rFonts w:ascii="Wingdings" w:hAnsi="Wingdings" w:hint="default"/>
+      </w:rPr>
+    </w:lvl>
+  </w:abstractNum>
+  <w:abstractNum w:abstractNumId="7" w15:restartNumberingAfterBreak="0">
+    <w:nsid w:val="6FD211D7"/>
+    <w:multiLevelType w:val="hybridMultilevel"/>
+    <w:tmpl w:val="210885F2"/>
+    <w:lvl w:ilvl="0" w:tplc="08090001">
+      <w:start w:val="1"/>
+      <w:numFmt w:val="bullet"/>
+      <w:lvlText w:val=""/>
+      <w:lvlJc w:val="left"/>
+      <w:pPr>
+        <w:ind w:left="360" w:hanging="360"/>
+      </w:pPr>
+      <w:rPr>
+        <w:rFonts w:ascii="Symbol" w:hAnsi="Symbol" w:hint="default"/>
+      </w:rPr>
+    </w:lvl>
+    <w:lvl w:ilvl="1" w:tplc="08090003" w:tentative="1">
+      <w:start w:val="1"/>
+      <w:numFmt w:val="bullet"/>
+      <w:lvlText w:val="o"/>
+      <w:lvlJc w:val="left"/>
+      <w:pPr>
+        <w:ind w:left="1080" w:hanging="360"/>
+      </w:pPr>
+      <w:rPr>
+        <w:rFonts w:ascii="Courier New" w:hAnsi="Courier New" w:cs="Courier New" w:hint="default"/>
+      </w:rPr>
+    </w:lvl>
+    <w:lvl w:ilvl="2" w:tplc="08090005" w:tentative="1">
+      <w:start w:val="1"/>
+      <w:numFmt w:val="bullet"/>
+      <w:lvlText w:val=""/>
+      <w:lvlJc w:val="left"/>
+      <w:pPr>
+        <w:ind w:left="1800" w:hanging="360"/>
+      </w:pPr>
+      <w:rPr>
+        <w:rFonts w:ascii="Wingdings" w:hAnsi="Wingdings" w:hint="default"/>
+      </w:rPr>
+    </w:lvl>
+    <w:lvl w:ilvl="3" w:tplc="08090001" w:tentative="1">
+      <w:start w:val="1"/>
+      <w:numFmt w:val="bullet"/>
+      <w:lvlText w:val=""/>
+      <w:lvlJc w:val="left"/>
+      <w:pPr>
+        <w:ind w:left="2520" w:hanging="360"/>
+      </w:pPr>
+      <w:rPr>
+        <w:rFonts w:ascii="Symbol" w:hAnsi="Symbol" w:hint="default"/>
+      </w:rPr>
+    </w:lvl>
+    <w:lvl w:ilvl="4" w:tplc="08090003" w:tentative="1">
+      <w:start w:val="1"/>
+      <w:numFmt w:val="bullet"/>
+      <w:lvlText w:val="o"/>
+      <w:lvlJc w:val="left"/>
+      <w:pPr>
+        <w:ind w:left="3240" w:hanging="360"/>
+      </w:pPr>
+      <w:rPr>
+        <w:rFonts w:ascii="Courier New" w:hAnsi="Courier New" w:cs="Courier New" w:hint="default"/>
+      </w:rPr>
+    </w:lvl>
+    <w:lvl w:ilvl="5" w:tplc="08090005" w:tentative="1">
+      <w:start w:val="1"/>
+      <w:numFmt w:val="bullet"/>
+      <w:lvlText w:val=""/>
+      <w:lvlJc w:val="left"/>
+      <w:pPr>
+        <w:ind w:left="3960" w:hanging="360"/>
+      </w:pPr>
+      <w:rPr>
+        <w:rFonts w:ascii="Wingdings" w:hAnsi="Wingdings" w:hint="default"/>
+      </w:rPr>
+    </w:lvl>
+    <w:lvl w:ilvl="6" w:tplc="08090001" w:tentative="1">
+      <w:start w:val="1"/>
+      <w:numFmt w:val="bullet"/>
+      <w:lvlText w:val=""/>
+      <w:lvlJc w:val="left"/>
+      <w:pPr>
+        <w:ind w:left="4680" w:hanging="360"/>
+      </w:pPr>
+      <w:rPr>
+        <w:rFonts w:ascii="Symbol" w:hAnsi="Symbol" w:hint="default"/>
+      </w:rPr>
+    </w:lvl>
+    <w:lvl w:ilvl="7" w:tplc="08090003" w:tentative="1">
+      <w:start w:val="1"/>
+      <w:numFmt w:val="bullet"/>
+      <w:lvlText w:val="o"/>
+      <w:lvlJc w:val="left"/>
+      <w:pPr>
+        <w:ind w:left="5400" w:hanging="360"/>
+      </w:pPr>
+      <w:rPr>
+        <w:rFonts w:ascii="Courier New" w:hAnsi="Courier New" w:cs="Courier New" w:hint="default"/>
+      </w:rPr>
+    </w:lvl>
+    <w:lvl w:ilvl="8" w:tplc="08090005" w:tentative="1">
+      <w:start w:val="1"/>
+      <w:numFmt w:val="bullet"/>
+      <w:lvlText w:val=""/>
+      <w:lvlJc w:val="left"/>
+      <w:pPr>
+        <w:ind w:left="6120" w:hanging="360"/>
+      </w:pPr>
+      <w:rPr>
+        <w:rFonts w:ascii="Wingdings" w:hAnsi="Wingdings" w:hint="default"/>
+      </w:rPr>
+    </w:lvl>
+  </w:abstractNum>
+  <w:abstractNum w:abstractNumId="8" w15:restartNumberingAfterBreak="0">
     <w:nsid w:val="7738779A"/>
     <w:multiLevelType w:val="multilevel"/>
     <w:tmpl w:val="5A886B9C"/>
@@ -4603,24 +7260,30 @@
     </w:lvl>
   </w:abstractNum>
   <w:num w:numId="1">
-    <w:abstractNumId w:val="6"/>
+    <w:abstractNumId w:val="8"/>
   </w:num>
   <w:num w:numId="2">
-    <w:abstractNumId w:val="5"/>
+    <w:abstractNumId w:val="7"/>
   </w:num>
   <w:num w:numId="3">
-    <w:abstractNumId w:val="4"/>
+    <w:abstractNumId w:val="5"/>
   </w:num>
   <w:num w:numId="4">
     <w:abstractNumId w:val="1"/>
   </w:num>
   <w:num w:numId="5">
-    <w:abstractNumId w:val="3"/>
+    <w:abstractNumId w:val="4"/>
   </w:num>
   <w:num w:numId="6">
     <w:abstractNumId w:val="0"/>
   </w:num>
   <w:num w:numId="7">
+    <w:abstractNumId w:val="3"/>
+  </w:num>
+  <w:num w:numId="8">
+    <w:abstractNumId w:val="6"/>
+  </w:num>
+  <w:num w:numId="9">
     <w:abstractNumId w:val="2"/>
   </w:num>
 </w:numbering>
@@ -5389,6 +8052,101 @@
     <w:unhideWhenUsed/>
     <w:rsid w:val="007201ED"/>
   </w:style>
+  <w:style w:type="table" w:styleId="TableGrid">
+    <w:name w:val="Table Grid"/>
+    <w:basedOn w:val="TableNormal"/>
+    <w:uiPriority w:val="39"/>
+    <w:rsid w:val="009429A4"/>
+    <w:pPr>
+      <w:spacing w:after="0" w:line="240" w:lineRule="auto"/>
+    </w:pPr>
+    <w:tblPr>
+      <w:tblBorders>
+        <w:top w:val="single" w:sz="4" w:space="0" w:color="auto"/>
+        <w:left w:val="single" w:sz="4" w:space="0" w:color="auto"/>
+        <w:bottom w:val="single" w:sz="4" w:space="0" w:color="auto"/>
+        <w:right w:val="single" w:sz="4" w:space="0" w:color="auto"/>
+        <w:insideH w:val="single" w:sz="4" w:space="0" w:color="auto"/>
+        <w:insideV w:val="single" w:sz="4" w:space="0" w:color="auto"/>
+      </w:tblBorders>
+    </w:tblPr>
+  </w:style>
+  <w:style w:type="character" w:styleId="CommentReference">
+    <w:name w:val="annotation reference"/>
+    <w:basedOn w:val="DefaultParagraphFont"/>
+    <w:uiPriority w:val="99"/>
+    <w:semiHidden/>
+    <w:unhideWhenUsed/>
+    <w:rsid w:val="00E617A0"/>
+    <w:rPr>
+      <w:sz w:val="16"/>
+      <w:szCs w:val="16"/>
+    </w:rPr>
+  </w:style>
+  <w:style w:type="paragraph" w:styleId="CommentText">
+    <w:name w:val="annotation text"/>
+    <w:basedOn w:val="Normal"/>
+    <w:link w:val="CommentTextChar"/>
+    <w:uiPriority w:val="99"/>
+    <w:semiHidden/>
+    <w:unhideWhenUsed/>
+    <w:rsid w:val="00E617A0"/>
+    <w:pPr>
+      <w:spacing w:line="240" w:lineRule="auto"/>
+    </w:pPr>
+  </w:style>
+  <w:style w:type="character" w:customStyle="1" w:styleId="CommentTextChar">
+    <w:name w:val="Comment Text Char"/>
+    <w:basedOn w:val="DefaultParagraphFont"/>
+    <w:link w:val="CommentText"/>
+    <w:uiPriority w:val="99"/>
+    <w:semiHidden/>
+    <w:rsid w:val="00E617A0"/>
+    <w:rPr>
+      <w:rFonts w:ascii="Times New Roman" w:eastAsia="Times New Roman" w:hAnsi="Times New Roman" w:cs="Times New Roman"/>
+      <w:sz w:val="20"/>
+      <w:szCs w:val="20"/>
+    </w:rPr>
+  </w:style>
+  <w:style w:type="paragraph" w:styleId="CommentSubject">
+    <w:name w:val="annotation subject"/>
+    <w:basedOn w:val="CommentText"/>
+    <w:next w:val="CommentText"/>
+    <w:link w:val="CommentSubjectChar"/>
+    <w:uiPriority w:val="99"/>
+    <w:semiHidden/>
+    <w:unhideWhenUsed/>
+    <w:rsid w:val="00E617A0"/>
+    <w:rPr>
+      <w:b/>
+      <w:bCs/>
+    </w:rPr>
+  </w:style>
+  <w:style w:type="character" w:customStyle="1" w:styleId="CommentSubjectChar">
+    <w:name w:val="Comment Subject Char"/>
+    <w:basedOn w:val="CommentTextChar"/>
+    <w:link w:val="CommentSubject"/>
+    <w:uiPriority w:val="99"/>
+    <w:semiHidden/>
+    <w:rsid w:val="00E617A0"/>
+    <w:rPr>
+      <w:rFonts w:ascii="Times New Roman" w:eastAsia="Times New Roman" w:hAnsi="Times New Roman" w:cs="Times New Roman"/>
+      <w:b/>
+      <w:bCs/>
+      <w:sz w:val="20"/>
+      <w:szCs w:val="20"/>
+    </w:rPr>
+  </w:style>
+  <w:style w:type="character" w:styleId="PlaceholderText">
+    <w:name w:val="Placeholder Text"/>
+    <w:basedOn w:val="DefaultParagraphFont"/>
+    <w:uiPriority w:val="99"/>
+    <w:semiHidden/>
+    <w:rsid w:val="00BE553A"/>
+    <w:rPr>
+      <w:color w:val="808080"/>
+    </w:rPr>
+  </w:style>
 </w:styles>
 </file>
 
@@ -5707,7 +8465,7 @@
     <b:Title>Bay 12 Games</b:Title>
     <b:Year>2006</b:Year>
     <b:URL>http://www.bay12games.com/dwarves/</b:URL>
-    <b:RefOrder>1</b:RefOrder>
+    <b:RefOrder>2</b:RefOrder>
   </b:Source>
   <b:Source>
     <b:Tag>Dwa10</b:Tag>
@@ -5720,7 +8478,7 @@
       </b:Author>
     </b:Author>
     <b:URL>https://dwarffortresswiki.org/index.php/DF2014:Calendar</b:URL>
-    <b:RefOrder>2</b:RefOrder>
+    <b:RefOrder>3</b:RefOrder>
   </b:Source>
   <b:Source>
     <b:Tag>Tar</b:Tag>
@@ -5748,7 +8506,7 @@
     <b:Year>2009</b:Year>
     <b:Month>November</b:Month>
     <b:Day>3</b:Day>
-    <b:RefOrder>3</b:RefOrder>
+    <b:RefOrder>4</b:RefOrder>
   </b:Source>
   <b:Source>
     <b:Tag>Ala82</b:Tag>
@@ -5771,7 +8529,7 @@
     <b:Pages>371-384</b:Pages>
     <b:Volume>25</b:Volume>
     <b:Issue>6</b:Issue>
-    <b:RefOrder>5</b:RefOrder>
+    <b:RefOrder>6</b:RefOrder>
   </b:Source>
   <b:Source>
     <b:Tag>Tar10</b:Tag>
@@ -5791,7 +8549,7 @@
     </b:Author>
     <b:Month>July</b:Month>
     <b:Day>1</b:Day>
-    <b:RefOrder>6</b:RefOrder>
+    <b:RefOrder>7</b:RefOrder>
   </b:Source>
   <b:Source>
     <b:Tag>Tar13</b:Tag>
@@ -5811,7 +8569,7 @@
     </b:Author>
     <b:Month>May</b:Month>
     <b:Day>23</b:Day>
-    <b:RefOrder>4</b:RefOrder>
+    <b:RefOrder>5</b:RefOrder>
   </b:Source>
   <b:Source>
     <b:Tag>Val14</b:Tag>
@@ -5825,7 +8583,7 @@
       </b:Author>
     </b:Author>
     <b:URL>https://store.steampowered.com/app/241369/Expansion__Europa_Universalis_IV_Conquest_of_Paradise/</b:URL>
-    <b:RefOrder>9</b:RefOrder>
+    <b:RefOrder>10</b:RefOrder>
   </b:Source>
   <b:Source>
     <b:Tag>Mos13</b:Tag>
@@ -5839,7 +8597,7 @@
     <b:Title>Spelunky World</b:Title>
     <b:Year>2013</b:Year>
     <b:URL>https://spelunkyworld.com/</b:URL>
-    <b:RefOrder>10</b:RefOrder>
+    <b:RefOrder>11</b:RefOrder>
   </b:Source>
   <b:Source>
     <b:Tag>Val11</b:Tag>
@@ -5853,7 +8611,7 @@
     <b:Title>Steampowered Store - The Binding of Isaac</b:Title>
     <b:Year>2011</b:Year>
     <b:URL>https://store.steampowered.com/app/113200/The_Binding_of_Isaac/</b:URL>
-    <b:RefOrder>11</b:RefOrder>
+    <b:RefOrder>12</b:RefOrder>
   </b:Source>
   <b:Source>
     <b:Tag>Par13</b:Tag>
@@ -5867,7 +8625,7 @@
     <b:Title>Paradox Plaza</b:Title>
     <b:Year>2013</b:Year>
     <b:URL>https://www.paradoxplaza.com/europa-universalis-iv/EUEU04GSK-MASTER.html</b:URL>
-    <b:RefOrder>7</b:RefOrder>
+    <b:RefOrder>8</b:RefOrder>
   </b:Source>
   <b:Source>
     <b:Tag>Par</b:Tag>
@@ -5880,7 +8638,7 @@
     </b:Author>
     <b:Title>Europa Universalis Wiki</b:Title>
     <b:URL>https://eu4.paradoxwikis.com/Province</b:URL>
-    <b:RefOrder>8</b:RefOrder>
+    <b:RefOrder>9</b:RefOrder>
   </b:Source>
   <b:Source>
     <b:Tag>Fir</b:Tag>
@@ -5894,7 +8652,7 @@
     <b:Title>Civilization 5 Home Page</b:Title>
     <b:URL>https://civilization.com/en-GB/civilization-5/</b:URL>
     <b:Year>2010</b:Year>
-    <b:RefOrder>12</b:RefOrder>
+    <b:RefOrder>13</b:RefOrder>
   </b:Source>
   <b:Source>
     <b:Tag>Jam18</b:Tag>
@@ -5913,13 +8671,32 @@
     <b:Title>Github - Iron Age</b:Title>
     <b:Year>2018</b:Year>
     <b:URL>https://github.com/JaVonox/Iron_Age</b:URL>
-    <b:RefOrder>13</b:RefOrder>
+    <b:RefOrder>14</b:RefOrder>
+  </b:Source>
+  <b:Source>
+    <b:Tag>Lor72</b:Tag>
+    <b:SourceType>ConferenceProceedings</b:SourceType>
+    <b:Guid>{9791DB0F-57A8-47B3-8D8F-81F7E45DE2C9}</b:Guid>
+    <b:Title>Does the flap of a butterfly’s wings in Brazil set off a tornado in Texas?</b:Title>
+    <b:Year>1972</b:Year>
+    <b:Author>
+      <b:Author>
+        <b:NameList>
+          <b:Person>
+            <b:Last>Lorenz</b:Last>
+            <b:First>Edward</b:First>
+          </b:Person>
+        </b:NameList>
+      </b:Author>
+    </b:Author>
+    <b:City>Cambridge, Massachusetts</b:City>
+    <b:RefOrder>1</b:RefOrder>
   </b:Source>
 </b:Sources>
 </file>
 
 <file path=customXml/itemProps1.xml><?xml version="1.0" encoding="utf-8"?>
-<ds:datastoreItem xmlns:ds="http://schemas.openxmlformats.org/officeDocument/2006/customXml" ds:itemID="{8AE40D85-96BD-4550-96C4-336A8B9AF7A6}">
+<ds:datastoreItem xmlns:ds="http://schemas.openxmlformats.org/officeDocument/2006/customXml" ds:itemID="{03700A38-9232-401B-9682-8122F4633E93}">
   <ds:schemaRefs>
     <ds:schemaRef ds:uri="http://schemas.openxmlformats.org/officeDocument/2006/bibliography"/>
   </ds:schemaRefs>

</xml_diff>

<commit_message>
Added the first map generation script
</commit_message>
<xml_diff>
--- a/Documentation/Dissertation.docx
+++ b/Documentation/Dissertation.docx
@@ -1674,88 +1674,16 @@
     </w:p>
     <w:p>
       <w:pPr>
-        <w:ind w:firstLine="0"/>
-      </w:pPr>
-      <w:r>
-        <w:t xml:space="preserve">The world as we know it today is defined by the stories of our past – the disputes over lands between kings has shaped the fates of nations, and by extension the decisions of long-forgotten men to settle in lands has created these disputes. </w:t>
-      </w:r>
-      <w:r>
-        <w:t xml:space="preserve">This concept, </w:t>
-      </w:r>
-      <w:r>
-        <w:t>a prime example of the butterfly effect</w:t>
-      </w:r>
-      <w:r>
-        <w:t xml:space="preserve"> </w:t>
-      </w:r>
-      <w:sdt>
-        <w:sdtPr>
-          <w:id w:val="60292593"/>
-          <w:citation/>
-        </w:sdtPr>
-        <w:sdtContent>
-          <w:r>
-            <w:fldChar w:fldCharType="begin"/>
-          </w:r>
-          <w:r>
-            <w:instrText xml:space="preserve"> CITATION Lor72 \l 2057 </w:instrText>
-          </w:r>
-          <w:r>
-            <w:fldChar w:fldCharType="separate"/>
-          </w:r>
-          <w:r>
-            <w:rPr>
-              <w:noProof/>
-            </w:rPr>
-            <w:t>(Lorenz, 1972)</w:t>
-          </w:r>
-          <w:r>
-            <w:fldChar w:fldCharType="end"/>
-          </w:r>
-        </w:sdtContent>
-      </w:sdt>
-      <w:r>
-        <w:t xml:space="preserve">, shows how even the simplest of changes can result in a </w:t>
-      </w:r>
-      <w:r>
-        <w:t xml:space="preserve">different world. Perhaps then, this is why there is often significant difficulty in the depiction of worlds in different forms of media? </w:t>
-      </w:r>
-      <w:r>
-        <w:t xml:space="preserve">Many fictional worlds often seem uncanny or simply unbelievable when compared to the </w:t>
-      </w:r>
-      <w:r>
-        <w:t xml:space="preserve">real </w:t>
-      </w:r>
-      <w:r>
-        <w:t xml:space="preserve">world </w:t>
-      </w:r>
-      <w:r>
-        <w:t>around us</w:t>
-      </w:r>
-      <w:r>
-        <w:t xml:space="preserve"> - </w:t>
-      </w:r>
-      <w:r>
-        <w:t xml:space="preserve">likely due to the desire to create a setting for a story, rather than a story that creates a setting. </w:t>
-      </w:r>
-    </w:p>
-    <w:p>
-      <w:pPr>
-        <w:ind w:firstLine="0"/>
-      </w:pPr>
-    </w:p>
-    <w:p>
-      <w:pPr>
-        <w:ind w:firstLine="0"/>
-      </w:pPr>
-      <w:r>
-        <w:t xml:space="preserve">This project will create a tool for </w:t>
-      </w:r>
-      <w:r>
-        <w:t>generating</w:t>
-      </w:r>
-      <w:r>
-        <w:t xml:space="preserve"> a world truly defined by its history and people. By starting from the beginning of recorded history on a fresh landscape and simulating a timeline, the artefact will demonstrate how different factors can shape the map of a world, with the intention that the finished product can be used for both educational purposes and in the creation of fictional worlds in media. </w:t>
+        <w:pStyle w:val="p1a"/>
+        <w:rPr>
+          <w:color w:val="FF0000"/>
+        </w:rPr>
+      </w:pPr>
+      <w:r>
+        <w:rPr>
+          <w:color w:val="FF0000"/>
+        </w:rPr>
+        <w:t>LOREM IPSUM</w:t>
       </w:r>
     </w:p>
     <w:p>
@@ -2028,11 +1956,7 @@
         <w:t xml:space="preserve">”, as defined by what peoples and monsters exist in the world at any given time. </w:t>
       </w:r>
       <w:r>
-        <w:t xml:space="preserve">It is even possible for the world to enter a state in </w:t>
-      </w:r>
-      <w:r>
-        <w:lastRenderedPageBreak/>
-        <w:t>which all fantasy elements, such as dragons or monsters, have become extinct, which is referred to by the game as “The Age of Civilisation”</w:t>
+        <w:t>It is even possible for the world to enter a state in which all fantasy elements, such as dragons or monsters, have become extinct, which is referred to by the game as “The Age of Civilisation”</w:t>
       </w:r>
       <w:r>
         <w:t xml:space="preserve"> </w:t>
@@ -2118,6 +2042,7 @@
       </w:pPr>
       <w:bookmarkStart w:id="3" w:name="_Toc87705770"/>
       <w:r>
+        <w:lastRenderedPageBreak/>
         <w:t>World Generation</w:t>
       </w:r>
       <w:bookmarkEnd w:id="3"/>
@@ -2507,11 +2432,7 @@
         <w:t xml:space="preserve">These provinces </w:t>
       </w:r>
       <w:r>
-        <w:t xml:space="preserve">are the foundation on which the game is played – the nations a player represents own a certain number of provinces which represent the borders of the country, and the objective of the game can </w:t>
-      </w:r>
-      <w:r>
-        <w:lastRenderedPageBreak/>
-        <w:t xml:space="preserve">be said to be to build a large empire by taking as many provinces as possible, either through war or colonisation. </w:t>
+        <w:t xml:space="preserve">are the foundation on which the game is played – the nations a player represents own a certain number of provinces which represent the borders of the country, and the objective of the game can be said to be to build a large empire by taking as many provinces as possible, either through war or colonisation. </w:t>
       </w:r>
     </w:p>
     <w:p>
@@ -2576,6 +2497,7 @@
         <w:t xml:space="preserve">The development of a province also determines the value of the location in peace negotiations, </w:t>
       </w:r>
       <w:r>
+        <w:lastRenderedPageBreak/>
         <w:t>the cost to the player to build an administration to the region as well as how the international community reacts to the annexation.</w:t>
       </w:r>
     </w:p>
@@ -2765,7 +2687,6 @@
         <w:ind w:firstLine="0"/>
       </w:pPr>
       <w:r>
-        <w:lastRenderedPageBreak/>
         <w:t xml:space="preserve">Particularly due to its ability to constantly change the diplomatic landscape of the world, ruler-based artificial intelligence is to be considered when determining the simulated history aspect of the development cycle. </w:t>
       </w:r>
       <w:r>
@@ -2852,7 +2773,11 @@
         <w:t xml:space="preserve"> </w:t>
       </w:r>
       <w:r>
-        <w:t>Upon release, this particular feature was met with mixed reception – partially as a result of the algorithm used for the random new world generation.</w:t>
+        <w:t xml:space="preserve">Upon release, </w:t>
+      </w:r>
+      <w:r>
+        <w:lastRenderedPageBreak/>
+        <w:t>this particular feature was met with mixed reception – partially as a result of the algorithm used for the random new world generation.</w:t>
       </w:r>
     </w:p>
     <w:p>
@@ -3111,11 +3036,7 @@
         <w:t xml:space="preserve">These values in turn then provide weighting to the decisions of the computer players, allowing them to act in pseudo-random ways which reflect the personalities assigned to them. </w:t>
       </w:r>
       <w:r>
-        <w:t xml:space="preserve">This system allows for the </w:t>
-      </w:r>
-      <w:r>
-        <w:lastRenderedPageBreak/>
-        <w:t xml:space="preserve">nations of the world to act as if they have their own personalities and goals, and the actions of certain leaders can be predicted based on these hidden values. </w:t>
+        <w:t xml:space="preserve">This system allows for the nations of the world to act as if they have their own personalities and goals, and the actions of certain leaders can be predicted based on these hidden values. </w:t>
       </w:r>
     </w:p>
     <w:p>
@@ -3362,11 +3283,7 @@
         <w:t xml:space="preserve"> The outermost tiles of the circle would then become “Active” tiles, which could move anywhere within a 3x3 area – switching the specified index to an active tile and replacing the previous tile with an ocean tile. </w:t>
       </w:r>
       <w:r>
-        <w:t xml:space="preserve">These active tiles would then propagate simultaneously, creating random lines in the land, until they reached a point where there were no possible land locations to “jump” to in the 3x3 Area. Once all “Active” tiles had been removed, a flood fill algorithm would be utilised to identify each landmass and place it </w:t>
-      </w:r>
-      <w:r>
-        <w:lastRenderedPageBreak/>
-        <w:t xml:space="preserve">randomly in the ocean. </w:t>
+        <w:t xml:space="preserve">These active tiles would then propagate simultaneously, creating random lines in the land, until they reached a point where there were no possible land locations to “jump” to in the 3x3 Area. Once all “Active” tiles had been removed, a flood fill algorithm would be utilised to identify each landmass and place it randomly in the ocean. </w:t>
       </w:r>
       <w:r>
         <w:t>This algorithm produced favourable results, producing random continents with believable proportions</w:t>
@@ -3416,6 +3333,7 @@
       </w:pPr>
       <w:bookmarkStart w:id="12" w:name="_Toc87705779"/>
       <w:r>
+        <w:lastRenderedPageBreak/>
         <w:t>Simulation &amp; Artificial Intelligence</w:t>
       </w:r>
       <w:bookmarkEnd w:id="12"/>
@@ -3571,7 +3489,6 @@
         <w:ind w:firstLine="0"/>
       </w:pPr>
       <w:r>
-        <w:lastRenderedPageBreak/>
         <w:t>While this system had some flaws, the results given were often believable location names that fit the simulation well, as such it is possible that this algorithm may be reworked to fit this artefact – though with better efficiency measures and potential quality checking systems implemented alongside it.</w:t>
       </w:r>
     </w:p>
@@ -3632,6 +3549,7 @@
       </w:pPr>
       <w:bookmarkStart w:id="14" w:name="_Toc87705781"/>
       <w:r>
+        <w:lastRenderedPageBreak/>
         <w:t>Artefact Design</w:t>
       </w:r>
       <w:bookmarkEnd w:id="14"/>
@@ -4428,11 +4346,7 @@
         <w:t>type for each pixel, using a system by which the locations “fit” value to a biome type is a number between 0 and 1 that is calculated based on the weighting each biome assigns to a specific property. While</w:t>
       </w:r>
       <w:r>
-        <w:t xml:space="preserve"> exact values for weighting are not </w:t>
-      </w:r>
-      <w:r>
-        <w:lastRenderedPageBreak/>
-        <w:t xml:space="preserve">yet set, the rough impact each property will have on the “fit” value can be seen in </w:t>
+        <w:t xml:space="preserve"> exact values for weighting are not yet set, the rough impact each property will have on the “fit” value can be seen in </w:t>
       </w:r>
       <w:r>
         <w:t>the table below</w:t>
@@ -4534,6 +4448,7 @@
                 <w:sz w:val="24"/>
                 <w:szCs w:val="24"/>
               </w:rPr>
+              <w:lastRenderedPageBreak/>
               <w:t>Biome</w:t>
             </w:r>
           </w:p>
@@ -5353,11 +5268,7 @@
       </w:r>
       <w:r>
         <w:br/>
-        <w:t xml:space="preserve">The first stage of this process is to divide the map into a number of equally sized squares, each of these squares that contain land is then split into two triangles, randomly selecting the direction of the division (from top left to bottom right or from top right to bottom left). Each of these locations is referred to as a “unit” and represents a fraction of a province. Each unit will then store the following information based on the average values of its containing pixels: Elevation, Temperature, </w:t>
-      </w:r>
-      <w:r>
-        <w:lastRenderedPageBreak/>
-        <w:t xml:space="preserve">Rainfall, </w:t>
+        <w:t xml:space="preserve">The first stage of this process is to divide the map into a number of equally sized squares, each of these squares that contain land is then split into two triangles, randomly selecting the direction of the division (from top left to bottom right or from top right to bottom left). Each of these locations is referred to as a “unit” and represents a fraction of a province. Each unit will then store the following information based on the average values of its containing pixels: Elevation, Temperature, Rainfall, </w:t>
       </w:r>
       <w:r>
         <w:t>Forestry and</w:t>
@@ -5442,6 +5353,7 @@
       </w:pPr>
       <w:bookmarkStart w:id="15" w:name="_Toc87705782"/>
       <w:r>
+        <w:lastRenderedPageBreak/>
         <w:t>Bibliography</w:t>
       </w:r>
       <w:bookmarkEnd w:id="15"/>

</xml_diff>